<commit_message>
Started writing the checkpoint 4 document
</commit_message>
<xml_diff>
--- a/CheckpointIV/CIV_G15.docx
+++ b/CheckpointIV/CIV_G15.docx
@@ -1,10 +1,10 @@
 
 <file path=word/document.xml><?xml version="1.0" encoding="utf-8"?>
-<w:document xmlns:wpc="http://schemas.microsoft.com/office/word/2010/wordprocessingCanvas" xmlns:mc="http://schemas.openxmlformats.org/markup-compatibility/2006" xmlns:o="urn:schemas-microsoft-com:office:office" xmlns:r="http://schemas.openxmlformats.org/officeDocument/2006/relationships" xmlns:m="http://schemas.openxmlformats.org/officeDocument/2006/math" xmlns:v="urn:schemas-microsoft-com:vml" xmlns:wp14="http://schemas.microsoft.com/office/word/2010/wordprocessingDrawing" xmlns:wp="http://schemas.openxmlformats.org/drawingml/2006/wordprocessingDrawing" xmlns:w10="urn:schemas-microsoft-com:office:word" xmlns:w="http://schemas.openxmlformats.org/wordprocessingml/2006/main" xmlns:w14="http://schemas.microsoft.com/office/word/2010/wordml" xmlns:w15="http://schemas.microsoft.com/office/word/2012/wordml" xmlns:wpg="http://schemas.microsoft.com/office/word/2010/wordprocessingGroup" xmlns:wpi="http://schemas.microsoft.com/office/word/2010/wordprocessingInk" xmlns:wne="http://schemas.microsoft.com/office/word/2006/wordml" xmlns:wps="http://schemas.microsoft.com/office/word/2010/wordprocessingShape" mc:Ignorable="w14 w15 wp14">
+<w:document xmlns:wpc="http://schemas.microsoft.com/office/word/2010/wordprocessingCanvas" xmlns:cx="http://schemas.microsoft.com/office/drawing/2014/chartex" xmlns:cx1="http://schemas.microsoft.com/office/drawing/2015/9/8/chartex" xmlns:cx2="http://schemas.microsoft.com/office/drawing/2015/10/21/chartex" xmlns:cx3="http://schemas.microsoft.com/office/drawing/2016/5/9/chartex" xmlns:cx4="http://schemas.microsoft.com/office/drawing/2016/5/10/chartex" xmlns:cx5="http://schemas.microsoft.com/office/drawing/2016/5/11/chartex" xmlns:cx6="http://schemas.microsoft.com/office/drawing/2016/5/12/chartex" xmlns:cx7="http://schemas.microsoft.com/office/drawing/2016/5/13/chartex" xmlns:cx8="http://schemas.microsoft.com/office/drawing/2016/5/14/chartex" xmlns:mc="http://schemas.openxmlformats.org/markup-compatibility/2006" xmlns:aink="http://schemas.microsoft.com/office/drawing/2016/ink" xmlns:am3d="http://schemas.microsoft.com/office/drawing/2017/model3d" xmlns:o="urn:schemas-microsoft-com:office:office" xmlns:r="http://schemas.openxmlformats.org/officeDocument/2006/relationships" xmlns:m="http://schemas.openxmlformats.org/officeDocument/2006/math" xmlns:v="urn:schemas-microsoft-com:vml" xmlns:wp14="http://schemas.microsoft.com/office/word/2010/wordprocessingDrawing" xmlns:wp="http://schemas.openxmlformats.org/drawingml/2006/wordprocessingDrawing" xmlns:w10="urn:schemas-microsoft-com:office:word" xmlns:w="http://schemas.openxmlformats.org/wordprocessingml/2006/main" xmlns:w14="http://schemas.microsoft.com/office/word/2010/wordml" xmlns:w15="http://schemas.microsoft.com/office/word/2012/wordml" xmlns:w16cid="http://schemas.microsoft.com/office/word/2016/wordml/cid" xmlns:w16se="http://schemas.microsoft.com/office/word/2015/wordml/symex" xmlns:wpg="http://schemas.microsoft.com/office/word/2010/wordprocessingGroup" xmlns:wpi="http://schemas.microsoft.com/office/word/2010/wordprocessingInk" xmlns:wne="http://schemas.microsoft.com/office/word/2006/wordml" xmlns:wps="http://schemas.microsoft.com/office/word/2010/wordprocessingShape" mc:Ignorable="w14 w15 w16se w16cid wp14">
   <w:body>
     <w:p>
       <w:pPr>
-        <w:pStyle w:val="Heading1"/>
+        <w:pStyle w:val="Ttulo1"/>
         <w:jc w:val="center"/>
         <w:rPr>
           <w:rFonts w:ascii="Arial" w:eastAsia="DejaVu Sans Condensed" w:hAnsi="Arial"/>
@@ -27,7 +27,7 @@
     </w:p>
     <w:p>
       <w:pPr>
-        <w:pStyle w:val="Heading1"/>
+        <w:pStyle w:val="Ttulo1"/>
         <w:spacing w:before="0"/>
         <w:jc w:val="center"/>
         <w:rPr>
@@ -97,25 +97,30 @@
       <w:r>
         <w:rPr>
           <w:rFonts w:ascii="Calibri" w:eastAsia="DejaVu Sans Condensed" w:hAnsi="Calibri"/>
-          <w:highlight w:val="yellow"/>
-          <w:lang w:val="en-GB"/>
-        </w:rPr>
-        <w:t>G(X) - (A/T)</w:t>
-      </w:r>
-    </w:p>
-    <w:p>
-      <w:pPr>
-        <w:jc w:val="center"/>
-        <w:rPr>
-          <w:lang w:val="en-GB"/>
-        </w:rPr>
-      </w:pPr>
-      <w:r>
-        <w:rPr>
-          <w:rFonts w:ascii="Calibri" w:eastAsia="DejaVu Sans Condensed" w:hAnsi="Calibri"/>
-          <w:lang w:val="en-GB"/>
-        </w:rPr>
-        <w:t>Ex.: G01-A</w:t>
+          <w:lang w:val="en-GB"/>
+        </w:rPr>
+        <w:t>G</w:t>
+      </w:r>
+      <w:r>
+        <w:rPr>
+          <w:rFonts w:ascii="Calibri" w:eastAsia="DejaVu Sans Condensed" w:hAnsi="Calibri"/>
+          <w:lang w:val="en-GB"/>
+        </w:rPr>
+        <w:t>15</w:t>
+      </w:r>
+      <w:r>
+        <w:rPr>
+          <w:rFonts w:ascii="Calibri" w:eastAsia="DejaVu Sans Condensed" w:hAnsi="Calibri"/>
+          <w:lang w:val="en-GB"/>
+        </w:rPr>
+        <w:t xml:space="preserve"> - </w:t>
+      </w:r>
+      <w:r>
+        <w:rPr>
+          <w:rFonts w:ascii="Calibri" w:eastAsia="DejaVu Sans Condensed" w:hAnsi="Calibri"/>
+          <w:lang w:val="en-GB"/>
+        </w:rPr>
+        <w:t>A</w:t>
       </w:r>
     </w:p>
     <w:p>
@@ -165,18 +170,517 @@
       <w:r>
         <w:rPr>
           <w:rFonts w:ascii="Calibri" w:eastAsia="DejaVu Sans Condensed" w:hAnsi="Calibri"/>
-          <w:highlight w:val="yellow"/>
-          <w:lang w:val="en-GB"/>
-        </w:rPr>
-        <w:t xml:space="preserve">Description of the </w:t>
-      </w:r>
-      <w:r>
-        <w:rPr>
-          <w:rFonts w:ascii="Calibri" w:eastAsia="DejaVu Sans Condensed" w:hAnsi="Calibri"/>
-          <w:highlight w:val="yellow"/>
-          <w:lang w:val="en-GB"/>
-        </w:rPr>
-        <w:t>layout of your interface. Include at least one image.</w:t>
+          <w:lang w:val="en-GB"/>
+        </w:rPr>
+        <w:tab/>
+        <w:t xml:space="preserve">In total we have </w:t>
+      </w:r>
+      <w:r>
+        <w:rPr>
+          <w:rFonts w:ascii="Calibri" w:eastAsia="DejaVu Sans Condensed" w:hAnsi="Calibri"/>
+          <w:lang w:val="en-GB"/>
+        </w:rPr>
+        <w:t>four</w:t>
+      </w:r>
+      <w:r>
+        <w:rPr>
+          <w:rFonts w:ascii="Calibri" w:eastAsia="DejaVu Sans Condensed" w:hAnsi="Calibri"/>
+          <w:lang w:val="en-GB"/>
+        </w:rPr>
+        <w:t xml:space="preserve"> idioms, the division of the visualization space and where each idiom is placed is represented in figure 1.</w:t>
+      </w:r>
+      <w:r>
+        <w:rPr>
+          <w:rFonts w:ascii="Calibri" w:eastAsia="DejaVu Sans Condensed" w:hAnsi="Calibri"/>
+          <w:lang w:val="en-GB"/>
+        </w:rPr>
+        <w:t xml:space="preserve"> </w:t>
+      </w:r>
+      <w:r>
+        <w:rPr>
+          <w:rFonts w:ascii="Calibri" w:eastAsia="DejaVu Sans Condensed" w:hAnsi="Calibri"/>
+          <w:lang w:val="en-GB"/>
+        </w:rPr>
+        <w:t>The table below makes the connection between the idiom, it’s location on the layout of the interface and representation of the idiom.</w:t>
+      </w:r>
+    </w:p>
+    <w:tbl>
+      <w:tblPr>
+        <w:tblStyle w:val="TabelacomGrelha"/>
+        <w:tblW w:w="0" w:type="auto"/>
+        <w:tblLook w:val="04A0" w:firstRow="1" w:lastRow="0" w:firstColumn="1" w:lastColumn="0" w:noHBand="0" w:noVBand="1"/>
+      </w:tblPr>
+      <w:tblGrid>
+        <w:gridCol w:w="3257"/>
+        <w:gridCol w:w="3257"/>
+        <w:gridCol w:w="3258"/>
+      </w:tblGrid>
+      <w:tr>
+        <w:tc>
+          <w:tcPr>
+            <w:tcW w:w="3257" w:type="dxa"/>
+          </w:tcPr>
+          <w:p>
+            <w:pPr>
+              <w:widowControl w:val="0"/>
+              <w:suppressAutoHyphens/>
+              <w:spacing w:after="120"/>
+              <w:jc w:val="center"/>
+              <w:rPr>
+                <w:rFonts w:ascii="Calibri" w:eastAsia="DejaVu Sans Condensed" w:hAnsi="Calibri"/>
+                <w:b/>
+                <w:bCs/>
+                <w:lang w:val="en-GB"/>
+              </w:rPr>
+            </w:pPr>
+            <w:r>
+              <w:rPr>
+                <w:rFonts w:ascii="Calibri" w:eastAsia="DejaVu Sans Condensed" w:hAnsi="Calibri"/>
+                <w:b/>
+                <w:bCs/>
+                <w:lang w:val="en-GB"/>
+              </w:rPr>
+              <w:t>Location</w:t>
+            </w:r>
+          </w:p>
+        </w:tc>
+        <w:tc>
+          <w:tcPr>
+            <w:tcW w:w="3257" w:type="dxa"/>
+          </w:tcPr>
+          <w:p>
+            <w:pPr>
+              <w:widowControl w:val="0"/>
+              <w:suppressAutoHyphens/>
+              <w:spacing w:after="120"/>
+              <w:jc w:val="center"/>
+              <w:rPr>
+                <w:rFonts w:ascii="Calibri" w:eastAsia="DejaVu Sans Condensed" w:hAnsi="Calibri"/>
+                <w:b/>
+                <w:bCs/>
+                <w:lang w:val="en-GB"/>
+              </w:rPr>
+            </w:pPr>
+            <w:r>
+              <w:rPr>
+                <w:rFonts w:ascii="Calibri" w:eastAsia="DejaVu Sans Condensed" w:hAnsi="Calibri"/>
+                <w:b/>
+                <w:bCs/>
+                <w:lang w:val="en-GB"/>
+              </w:rPr>
+              <w:t>Idiom</w:t>
+            </w:r>
+          </w:p>
+        </w:tc>
+        <w:tc>
+          <w:tcPr>
+            <w:tcW w:w="3258" w:type="dxa"/>
+          </w:tcPr>
+          <w:p>
+            <w:pPr>
+              <w:widowControl w:val="0"/>
+              <w:suppressAutoHyphens/>
+              <w:spacing w:after="120"/>
+              <w:jc w:val="center"/>
+              <w:rPr>
+                <w:rFonts w:ascii="Calibri" w:eastAsia="DejaVu Sans Condensed" w:hAnsi="Calibri"/>
+                <w:b/>
+                <w:bCs/>
+                <w:lang w:val="en-GB"/>
+              </w:rPr>
+            </w:pPr>
+            <w:r>
+              <w:rPr>
+                <w:rFonts w:ascii="Calibri" w:eastAsia="DejaVu Sans Condensed" w:hAnsi="Calibri"/>
+                <w:b/>
+                <w:bCs/>
+                <w:lang w:val="en-GB"/>
+              </w:rPr>
+              <w:t>Representation</w:t>
+            </w:r>
+          </w:p>
+        </w:tc>
+      </w:tr>
+      <w:tr>
+        <w:tc>
+          <w:tcPr>
+            <w:tcW w:w="3257" w:type="dxa"/>
+          </w:tcPr>
+          <w:p>
+            <w:pPr>
+              <w:widowControl w:val="0"/>
+              <w:suppressAutoHyphens/>
+              <w:spacing w:after="120"/>
+              <w:jc w:val="both"/>
+              <w:rPr>
+                <w:rFonts w:ascii="Calibri" w:eastAsia="DejaVu Sans Condensed" w:hAnsi="Calibri"/>
+                <w:lang w:val="en-GB"/>
+              </w:rPr>
+            </w:pPr>
+            <w:r>
+              <w:rPr>
+                <w:rFonts w:ascii="Calibri" w:eastAsia="DejaVu Sans Condensed" w:hAnsi="Calibri"/>
+                <w:lang w:val="en-GB"/>
+              </w:rPr>
+              <w:t>Top Left</w:t>
+            </w:r>
+          </w:p>
+        </w:tc>
+        <w:tc>
+          <w:tcPr>
+            <w:tcW w:w="3257" w:type="dxa"/>
+          </w:tcPr>
+          <w:p>
+            <w:pPr>
+              <w:widowControl w:val="0"/>
+              <w:suppressAutoHyphens/>
+              <w:spacing w:after="120"/>
+              <w:jc w:val="both"/>
+              <w:rPr>
+                <w:rFonts w:ascii="Calibri" w:eastAsia="DejaVu Sans Condensed" w:hAnsi="Calibri"/>
+                <w:lang w:val="en-GB"/>
+              </w:rPr>
+            </w:pPr>
+            <w:r>
+              <w:rPr>
+                <w:rFonts w:ascii="Calibri" w:eastAsia="DejaVu Sans Condensed" w:hAnsi="Calibri"/>
+                <w:lang w:val="en-GB"/>
+              </w:rPr>
+              <w:t>Country Income by Education Level</w:t>
+            </w:r>
+          </w:p>
+        </w:tc>
+        <w:tc>
+          <w:tcPr>
+            <w:tcW w:w="3258" w:type="dxa"/>
+          </w:tcPr>
+          <w:p>
+            <w:pPr>
+              <w:widowControl w:val="0"/>
+              <w:suppressAutoHyphens/>
+              <w:spacing w:after="120"/>
+              <w:jc w:val="both"/>
+              <w:rPr>
+                <w:rFonts w:ascii="Calibri" w:eastAsia="DejaVu Sans Condensed" w:hAnsi="Calibri"/>
+                <w:lang w:val="en-GB"/>
+              </w:rPr>
+            </w:pPr>
+            <w:r>
+              <w:rPr>
+                <w:rFonts w:ascii="Calibri" w:eastAsia="DejaVu Sans Condensed" w:hAnsi="Calibri"/>
+                <w:lang w:val="en-GB"/>
+              </w:rPr>
+              <w:t>Stacked Bar Chart</w:t>
+            </w:r>
+          </w:p>
+        </w:tc>
+      </w:tr>
+      <w:tr>
+        <w:tc>
+          <w:tcPr>
+            <w:tcW w:w="3257" w:type="dxa"/>
+          </w:tcPr>
+          <w:p>
+            <w:pPr>
+              <w:widowControl w:val="0"/>
+              <w:suppressAutoHyphens/>
+              <w:spacing w:after="120"/>
+              <w:jc w:val="both"/>
+              <w:rPr>
+                <w:rFonts w:ascii="Calibri" w:eastAsia="DejaVu Sans Condensed" w:hAnsi="Calibri"/>
+                <w:lang w:val="en-GB"/>
+              </w:rPr>
+            </w:pPr>
+            <w:r>
+              <w:rPr>
+                <w:rFonts w:ascii="Calibri" w:eastAsia="DejaVu Sans Condensed" w:hAnsi="Calibri"/>
+                <w:lang w:val="en-GB"/>
+              </w:rPr>
+              <w:t>Bottom Left</w:t>
+            </w:r>
+          </w:p>
+        </w:tc>
+        <w:tc>
+          <w:tcPr>
+            <w:tcW w:w="3257" w:type="dxa"/>
+          </w:tcPr>
+          <w:p>
+            <w:pPr>
+              <w:widowControl w:val="0"/>
+              <w:suppressAutoHyphens/>
+              <w:spacing w:after="120"/>
+              <w:jc w:val="both"/>
+              <w:rPr>
+                <w:rFonts w:ascii="Calibri" w:eastAsia="DejaVu Sans Condensed" w:hAnsi="Calibri"/>
+                <w:lang w:val="en-GB"/>
+              </w:rPr>
+            </w:pPr>
+            <w:r>
+              <w:rPr>
+                <w:rFonts w:ascii="Calibri" w:eastAsia="DejaVu Sans Condensed" w:hAnsi="Calibri"/>
+                <w:lang w:val="en-GB"/>
+              </w:rPr>
+              <w:t>Early Leavers in Education</w:t>
+            </w:r>
+          </w:p>
+        </w:tc>
+        <w:tc>
+          <w:tcPr>
+            <w:tcW w:w="3258" w:type="dxa"/>
+          </w:tcPr>
+          <w:p>
+            <w:pPr>
+              <w:widowControl w:val="0"/>
+              <w:suppressAutoHyphens/>
+              <w:spacing w:after="120"/>
+              <w:jc w:val="both"/>
+              <w:rPr>
+                <w:rFonts w:ascii="Calibri" w:eastAsia="DejaVu Sans Condensed" w:hAnsi="Calibri"/>
+                <w:lang w:val="en-GB"/>
+              </w:rPr>
+            </w:pPr>
+            <w:r>
+              <w:rPr>
+                <w:rFonts w:ascii="Calibri" w:eastAsia="DejaVu Sans Condensed" w:hAnsi="Calibri"/>
+                <w:lang w:val="en-GB"/>
+              </w:rPr>
+              <w:t>Line Chart</w:t>
+            </w:r>
+          </w:p>
+        </w:tc>
+      </w:tr>
+      <w:tr>
+        <w:tc>
+          <w:tcPr>
+            <w:tcW w:w="3257" w:type="dxa"/>
+          </w:tcPr>
+          <w:p>
+            <w:pPr>
+              <w:widowControl w:val="0"/>
+              <w:suppressAutoHyphens/>
+              <w:spacing w:after="120"/>
+              <w:jc w:val="both"/>
+              <w:rPr>
+                <w:rFonts w:ascii="Calibri" w:eastAsia="DejaVu Sans Condensed" w:hAnsi="Calibri"/>
+                <w:lang w:val="en-GB"/>
+              </w:rPr>
+            </w:pPr>
+            <w:r>
+              <w:rPr>
+                <w:rFonts w:ascii="Calibri" w:eastAsia="DejaVu Sans Condensed" w:hAnsi="Calibri"/>
+                <w:lang w:val="en-GB"/>
+              </w:rPr>
+              <w:t>Top Right</w:t>
+            </w:r>
+          </w:p>
+        </w:tc>
+        <w:tc>
+          <w:tcPr>
+            <w:tcW w:w="3257" w:type="dxa"/>
+          </w:tcPr>
+          <w:p>
+            <w:pPr>
+              <w:widowControl w:val="0"/>
+              <w:suppressAutoHyphens/>
+              <w:spacing w:after="120"/>
+              <w:jc w:val="both"/>
+              <w:rPr>
+                <w:rFonts w:ascii="Calibri" w:eastAsia="DejaVu Sans Condensed" w:hAnsi="Calibri"/>
+                <w:lang w:val="en-GB"/>
+              </w:rPr>
+            </w:pPr>
+            <w:r>
+              <w:rPr>
+                <w:rFonts w:ascii="Calibri" w:eastAsia="DejaVu Sans Condensed" w:hAnsi="Calibri"/>
+                <w:lang w:val="en-GB"/>
+              </w:rPr>
+              <w:t>Reading Habits per Country</w:t>
+            </w:r>
+          </w:p>
+        </w:tc>
+        <w:tc>
+          <w:tcPr>
+            <w:tcW w:w="3258" w:type="dxa"/>
+          </w:tcPr>
+          <w:p>
+            <w:pPr>
+              <w:widowControl w:val="0"/>
+              <w:suppressAutoHyphens/>
+              <w:spacing w:after="120"/>
+              <w:jc w:val="both"/>
+              <w:rPr>
+                <w:rFonts w:ascii="Calibri" w:eastAsia="DejaVu Sans Condensed" w:hAnsi="Calibri"/>
+                <w:lang w:val="en-GB"/>
+              </w:rPr>
+            </w:pPr>
+            <w:r>
+              <w:rPr>
+                <w:rFonts w:ascii="Calibri" w:eastAsia="DejaVu Sans Condensed" w:hAnsi="Calibri"/>
+                <w:lang w:val="en-GB"/>
+              </w:rPr>
+              <w:t>Choropleth Map</w:t>
+            </w:r>
+          </w:p>
+        </w:tc>
+      </w:tr>
+      <w:tr>
+        <w:tc>
+          <w:tcPr>
+            <w:tcW w:w="3257" w:type="dxa"/>
+          </w:tcPr>
+          <w:p>
+            <w:pPr>
+              <w:widowControl w:val="0"/>
+              <w:suppressAutoHyphens/>
+              <w:spacing w:after="120"/>
+              <w:jc w:val="both"/>
+              <w:rPr>
+                <w:rFonts w:ascii="Calibri" w:eastAsia="DejaVu Sans Condensed" w:hAnsi="Calibri"/>
+                <w:lang w:val="en-GB"/>
+              </w:rPr>
+            </w:pPr>
+            <w:r>
+              <w:rPr>
+                <w:rFonts w:ascii="Calibri" w:eastAsia="DejaVu Sans Condensed" w:hAnsi="Calibri"/>
+                <w:lang w:val="en-GB"/>
+              </w:rPr>
+              <w:t>Bottom Right</w:t>
+            </w:r>
+          </w:p>
+        </w:tc>
+        <w:tc>
+          <w:tcPr>
+            <w:tcW w:w="3257" w:type="dxa"/>
+          </w:tcPr>
+          <w:p>
+            <w:pPr>
+              <w:widowControl w:val="0"/>
+              <w:suppressAutoHyphens/>
+              <w:spacing w:after="120"/>
+              <w:jc w:val="both"/>
+              <w:rPr>
+                <w:rFonts w:ascii="Calibri" w:eastAsia="DejaVu Sans Condensed" w:hAnsi="Calibri"/>
+                <w:lang w:val="en-GB"/>
+              </w:rPr>
+            </w:pPr>
+            <w:r>
+              <w:rPr>
+                <w:rFonts w:ascii="Calibri" w:eastAsia="DejaVu Sans Condensed" w:hAnsi="Calibri"/>
+                <w:lang w:val="en-GB"/>
+              </w:rPr>
+              <w:t>Household Expenditure in Reading Material</w:t>
+            </w:r>
+          </w:p>
+        </w:tc>
+        <w:tc>
+          <w:tcPr>
+            <w:tcW w:w="3258" w:type="dxa"/>
+          </w:tcPr>
+          <w:p>
+            <w:pPr>
+              <w:widowControl w:val="0"/>
+              <w:suppressAutoHyphens/>
+              <w:spacing w:after="120"/>
+              <w:jc w:val="both"/>
+              <w:rPr>
+                <w:rFonts w:ascii="Calibri" w:eastAsia="DejaVu Sans Condensed" w:hAnsi="Calibri"/>
+                <w:lang w:val="en-GB"/>
+              </w:rPr>
+            </w:pPr>
+            <w:r>
+              <w:rPr>
+                <w:rFonts w:ascii="Calibri" w:eastAsia="DejaVu Sans Condensed" w:hAnsi="Calibri"/>
+                <w:lang w:val="en-GB"/>
+              </w:rPr>
+              <w:t>Heatmap</w:t>
+            </w:r>
+          </w:p>
+        </w:tc>
+      </w:tr>
+    </w:tbl>
+    <w:p>
+      <w:pPr>
+        <w:widowControl w:val="0"/>
+        <w:suppressAutoHyphens/>
+        <w:spacing w:after="120"/>
+        <w:jc w:val="both"/>
+        <w:rPr>
+          <w:rFonts w:ascii="Calibri" w:eastAsia="DejaVu Sans Condensed" w:hAnsi="Calibri"/>
+          <w:lang w:val="en-GB"/>
+        </w:rPr>
+      </w:pPr>
+    </w:p>
+    <w:p>
+      <w:pPr>
+        <w:widowControl w:val="0"/>
+        <w:suppressAutoHyphens/>
+        <w:spacing w:after="120"/>
+        <w:jc w:val="both"/>
+        <w:rPr>
+          <w:rFonts w:ascii="Calibri" w:eastAsia="DejaVu Sans Condensed" w:hAnsi="Calibri"/>
+          <w:lang w:val="en-GB"/>
+        </w:rPr>
+      </w:pPr>
+      <w:r>
+        <w:rPr>
+          <w:rFonts w:ascii="Calibri" w:eastAsia="DejaVu Sans Condensed" w:hAnsi="Calibri"/>
+          <w:noProof/>
+          <w:lang w:val="en-GB"/>
+        </w:rPr>
+        <w:drawing>
+          <wp:inline distT="0" distB="0" distL="0" distR="0" wp14:anchorId="3D19ED7F" wp14:editId="598B154D">
+            <wp:extent cx="6116320" cy="2835275"/>
+            <wp:effectExtent l="0" t="0" r="0" b="3175"/>
+            <wp:docPr id="1" name="Imagem 1"/>
+            <wp:cNvGraphicFramePr>
+              <a:graphicFrameLocks xmlns:a="http://schemas.openxmlformats.org/drawingml/2006/main" noChangeAspect="1"/>
+            </wp:cNvGraphicFramePr>
+            <a:graphic xmlns:a="http://schemas.openxmlformats.org/drawingml/2006/main">
+              <a:graphicData uri="http://schemas.openxmlformats.org/drawingml/2006/picture">
+                <pic:pic xmlns:pic="http://schemas.openxmlformats.org/drawingml/2006/picture">
+                  <pic:nvPicPr>
+                    <pic:cNvPr id="1" name=""/>
+                    <pic:cNvPicPr/>
+                  </pic:nvPicPr>
+                  <pic:blipFill>
+                    <a:blip r:embed="rId5"/>
+                    <a:stretch>
+                      <a:fillRect/>
+                    </a:stretch>
+                  </pic:blipFill>
+                  <pic:spPr>
+                    <a:xfrm>
+                      <a:off x="0" y="0"/>
+                      <a:ext cx="6116320" cy="2835275"/>
+                    </a:xfrm>
+                    <a:prstGeom prst="rect">
+                      <a:avLst/>
+                    </a:prstGeom>
+                  </pic:spPr>
+                </pic:pic>
+              </a:graphicData>
+            </a:graphic>
+          </wp:inline>
+        </w:drawing>
+      </w:r>
+    </w:p>
+    <w:p>
+      <w:pPr>
+        <w:widowControl w:val="0"/>
+        <w:suppressAutoHyphens/>
+        <w:spacing w:after="120"/>
+        <w:jc w:val="center"/>
+        <w:rPr>
+          <w:rFonts w:ascii="Calibri" w:eastAsia="DejaVu Sans Condensed" w:hAnsi="Calibri"/>
+          <w:lang w:val="en-GB"/>
+        </w:rPr>
+      </w:pPr>
+      <w:r>
+        <w:rPr>
+          <w:rFonts w:ascii="Calibri" w:eastAsia="DejaVu Sans Condensed" w:hAnsi="Calibri"/>
+          <w:lang w:val="en-GB"/>
+        </w:rPr>
+        <w:t>Fig 1 – Division of the visualization space</w:t>
       </w:r>
     </w:p>
     <w:p>
@@ -232,35 +736,21 @@
         <w:jc w:val="both"/>
         <w:rPr>
           <w:rFonts w:ascii="Calibri" w:eastAsia="DejaVu Sans Condensed" w:hAnsi="Calibri"/>
-          <w:highlight w:val="yellow"/>
-          <w:lang w:val="en-GB"/>
-        </w:rPr>
-      </w:pPr>
-      <w:r>
-        <w:rPr>
-          <w:rFonts w:ascii="Calibri" w:eastAsia="DejaVu Sans Condensed" w:hAnsi="Calibri"/>
-          <w:highlight w:val="yellow"/>
-          <w:lang w:val="en-GB"/>
-        </w:rPr>
-        <w:t>Description of:</w:t>
-      </w:r>
-      <w:r>
-        <w:rPr>
-          <w:rFonts w:ascii="Calibri" w:eastAsia="DejaVu Sans Condensed" w:hAnsi="Calibri"/>
-          <w:highlight w:val="yellow"/>
-          <w:lang w:val="en-GB"/>
-        </w:rPr>
-        <w:t xml:space="preserve"> </w:t>
+          <w:lang w:val="en-GB"/>
+        </w:rPr>
+      </w:pPr>
+      <w:r>
+        <w:rPr>
+          <w:rFonts w:ascii="Calibri" w:eastAsia="DejaVu Sans Condensed" w:hAnsi="Calibri"/>
+          <w:lang w:val="en-GB"/>
+        </w:rPr>
+        <w:tab/>
+        <w:t>For this checkpoint we only implemented two of the four idioms, which were the “Country Income by Education Level” (Fig 2) and the “Early Leavers in Education” (Fig 3).</w:t>
       </w:r>
     </w:p>
     <w:p>
       <w:pPr>
-        <w:pStyle w:val="ListParagraph"/>
         <w:widowControl w:val="0"/>
-        <w:numPr>
-          <w:ilvl w:val="0"/>
-          <w:numId w:val="6"/>
-        </w:numPr>
         <w:suppressAutoHyphens/>
         <w:spacing w:after="120"/>
         <w:jc w:val="both"/>
@@ -273,31 +763,32 @@
       <w:r>
         <w:rPr>
           <w:rFonts w:ascii="Calibri" w:eastAsia="DejaVu Sans Condensed" w:hAnsi="Calibri"/>
-          <w:highlight w:val="yellow"/>
-          <w:lang w:val="en-GB"/>
-        </w:rPr>
-        <w:t xml:space="preserve">The idiom(s) you have </w:t>
-      </w:r>
-      <w:r>
-        <w:rPr>
-          <w:rFonts w:ascii="Calibri" w:eastAsia="DejaVu Sans Condensed" w:hAnsi="Calibri"/>
-          <w:highlight w:val="yellow"/>
-          <w:lang w:val="en-GB"/>
-        </w:rPr>
-        <w:t>already implemented (with images);</w:t>
+          <w:lang w:val="en-GB"/>
+        </w:rPr>
+        <w:tab/>
+        <w:t>In the two idioms implemented, only the “Country Income by Education Level”</w:t>
+      </w:r>
+      <w:r>
+        <w:rPr>
+          <w:rFonts w:ascii="Calibri" w:eastAsia="DejaVu Sans Condensed" w:hAnsi="Calibri"/>
+          <w:lang w:val="en-GB"/>
+        </w:rPr>
+        <w:t xml:space="preserve"> has interactivity</w:t>
+      </w:r>
+      <w:r>
+        <w:rPr>
+          <w:rFonts w:ascii="Calibri" w:eastAsia="DejaVu Sans Condensed" w:hAnsi="Calibri"/>
+          <w:lang w:val="en-GB"/>
+        </w:rPr>
+        <w:t>. The user can select a year and the bars will change according to the existing data.</w:t>
       </w:r>
     </w:p>
     <w:p>
       <w:pPr>
-        <w:pStyle w:val="ListParagraph"/>
         <w:widowControl w:val="0"/>
-        <w:numPr>
-          <w:ilvl w:val="0"/>
-          <w:numId w:val="6"/>
-        </w:numPr>
         <w:suppressAutoHyphens/>
         <w:spacing w:after="120"/>
-        <w:jc w:val="both"/>
+        <w:jc w:val="center"/>
         <w:rPr>
           <w:rFonts w:ascii="Calibri" w:eastAsia="DejaVu Sans Condensed" w:hAnsi="Calibri"/>
           <w:highlight w:val="yellow"/>
@@ -307,70 +798,201 @@
       <w:r>
         <w:rPr>
           <w:rFonts w:ascii="Calibri" w:eastAsia="DejaVu Sans Condensed" w:hAnsi="Calibri"/>
-          <w:highlight w:val="yellow"/>
-          <w:lang w:val="en-GB"/>
-        </w:rPr>
-        <w:t>The interactivity supported by such idioms</w:t>
-      </w:r>
-      <w:r>
-        <w:rPr>
-          <w:rFonts w:ascii="Calibri" w:eastAsia="DejaVu Sans Condensed" w:hAnsi="Calibri"/>
-          <w:highlight w:val="yellow"/>
-          <w:lang w:val="en-GB"/>
-        </w:rPr>
-        <w:t>;</w:t>
+          <w:noProof/>
+          <w:lang w:val="en-GB"/>
+        </w:rPr>
+        <w:lastRenderedPageBreak/>
+        <w:drawing>
+          <wp:inline distT="0" distB="0" distL="0" distR="0" wp14:anchorId="704F093D" wp14:editId="4190033C">
+            <wp:extent cx="6116400" cy="3361771"/>
+            <wp:effectExtent l="0" t="0" r="0" b="0"/>
+            <wp:docPr id="3" name="Imagem 3" descr="Uma imagem com captura de ecrã&#10;&#10;Descrição gerada automaticamente"/>
+            <wp:cNvGraphicFramePr>
+              <a:graphicFrameLocks xmlns:a="http://schemas.openxmlformats.org/drawingml/2006/main" noChangeAspect="1"/>
+            </wp:cNvGraphicFramePr>
+            <a:graphic xmlns:a="http://schemas.openxmlformats.org/drawingml/2006/main">
+              <a:graphicData uri="http://schemas.openxmlformats.org/drawingml/2006/picture">
+                <pic:pic xmlns:pic="http://schemas.openxmlformats.org/drawingml/2006/picture">
+                  <pic:nvPicPr>
+                    <pic:cNvPr id="3" name="76747347_413450929531289_7521909618579079168_n.png"/>
+                    <pic:cNvPicPr/>
+                  </pic:nvPicPr>
+                  <pic:blipFill rotWithShape="1">
+                    <a:blip r:embed="rId6"/>
+                    <a:srcRect l="1" r="43521" b="34658"/>
+                    <a:stretch/>
+                  </pic:blipFill>
+                  <pic:spPr bwMode="auto">
+                    <a:xfrm>
+                      <a:off x="0" y="0"/>
+                      <a:ext cx="6116400" cy="3361771"/>
+                    </a:xfrm>
+                    <a:prstGeom prst="rect">
+                      <a:avLst/>
+                    </a:prstGeom>
+                    <a:ln>
+                      <a:noFill/>
+                    </a:ln>
+                    <a:extLst>
+                      <a:ext uri="{53640926-AAD7-44D8-BBD7-CCE9431645EC}">
+                        <a14:shadowObscured xmlns:a14="http://schemas.microsoft.com/office/drawing/2010/main"/>
+                      </a:ext>
+                    </a:extLst>
+                  </pic:spPr>
+                </pic:pic>
+              </a:graphicData>
+            </a:graphic>
+          </wp:inline>
+        </w:drawing>
       </w:r>
     </w:p>
     <w:p>
       <w:pPr>
-        <w:pStyle w:val="ListParagraph"/>
         <w:widowControl w:val="0"/>
-        <w:numPr>
-          <w:ilvl w:val="0"/>
-          <w:numId w:val="6"/>
-        </w:numPr>
         <w:suppressAutoHyphens/>
         <w:spacing w:after="120"/>
-        <w:jc w:val="both"/>
-        <w:rPr>
-          <w:rFonts w:ascii="Calibri" w:eastAsia="DejaVu Sans Condensed" w:hAnsi="Calibri"/>
-          <w:highlight w:val="yellow"/>
-          <w:lang w:val="en-GB"/>
-        </w:rPr>
-      </w:pPr>
+        <w:jc w:val="center"/>
+        <w:rPr>
+          <w:rFonts w:ascii="Calibri" w:eastAsia="DejaVu Sans Condensed" w:hAnsi="Calibri"/>
+          <w:lang w:val="en-GB"/>
+        </w:rPr>
+      </w:pPr>
+      <w:r>
+        <w:rPr>
+          <w:rFonts w:ascii="Calibri" w:eastAsia="DejaVu Sans Condensed" w:hAnsi="Calibri"/>
+          <w:lang w:val="en-GB"/>
+        </w:rPr>
+        <w:t xml:space="preserve">Fig 2 </w:t>
+      </w:r>
+      <w:r>
+        <w:rPr>
+          <w:rFonts w:ascii="Calibri" w:eastAsia="DejaVu Sans Condensed" w:hAnsi="Calibri"/>
+          <w:lang w:val="en-GB"/>
+        </w:rPr>
+        <w:t>–</w:t>
+      </w:r>
+      <w:r>
+        <w:rPr>
+          <w:rFonts w:ascii="Calibri" w:eastAsia="DejaVu Sans Condensed" w:hAnsi="Calibri"/>
+          <w:lang w:val="en-GB"/>
+        </w:rPr>
+        <w:t xml:space="preserve"> </w:t>
+      </w:r>
+      <w:r>
+        <w:rPr>
+          <w:rFonts w:ascii="Calibri" w:eastAsia="DejaVu Sans Condensed" w:hAnsi="Calibri"/>
+          <w:lang w:val="en-GB"/>
+        </w:rPr>
+        <w:t xml:space="preserve">Idiom </w:t>
+      </w:r>
+      <w:r>
+        <w:rPr>
+          <w:rFonts w:ascii="Calibri" w:eastAsia="DejaVu Sans Condensed" w:hAnsi="Calibri"/>
+          <w:lang w:val="en-GB"/>
+        </w:rPr>
+        <w:t>Average Income by Education Level</w:t>
+      </w:r>
     </w:p>
     <w:p>
       <w:pPr>
-        <w:pStyle w:val="ListParagraph"/>
         <w:widowControl w:val="0"/>
-        <w:numPr>
-          <w:ilvl w:val="0"/>
-          <w:numId w:val="6"/>
-        </w:numPr>
         <w:suppressAutoHyphens/>
         <w:spacing w:after="120"/>
-        <w:jc w:val="both"/>
-        <w:rPr>
-          <w:rFonts w:ascii="Calibri" w:eastAsia="DejaVu Sans Condensed" w:hAnsi="Calibri"/>
-          <w:highlight w:val="yellow"/>
+        <w:jc w:val="center"/>
+        <w:rPr>
+          <w:rFonts w:ascii="Calibri" w:eastAsia="DejaVu Sans Condensed" w:hAnsi="Calibri"/>
           <w:lang w:val="en-GB"/>
         </w:rPr>
       </w:pPr>
     </w:p>
     <w:p>
       <w:pPr>
-        <w:pStyle w:val="ListParagraph"/>
         <w:widowControl w:val="0"/>
-        <w:numPr>
-          <w:ilvl w:val="0"/>
-          <w:numId w:val="6"/>
-        </w:numPr>
         <w:suppressAutoHyphens/>
         <w:spacing w:after="120"/>
-        <w:jc w:val="both"/>
-        <w:rPr>
-          <w:rFonts w:ascii="Calibri" w:eastAsia="DejaVu Sans Condensed" w:hAnsi="Calibri"/>
-          <w:highlight w:val="yellow"/>
+        <w:jc w:val="center"/>
+        <w:rPr>
+          <w:rFonts w:ascii="Calibri" w:eastAsia="DejaVu Sans Condensed" w:hAnsi="Calibri"/>
+          <w:lang w:val="en-GB"/>
+        </w:rPr>
+      </w:pPr>
+      <w:r>
+        <w:rPr>
+          <w:rFonts w:ascii="Calibri" w:eastAsia="DejaVu Sans Condensed" w:hAnsi="Calibri"/>
+          <w:noProof/>
+          <w:lang w:val="en-GB"/>
+        </w:rPr>
+        <w:drawing>
+          <wp:inline distT="0" distB="0" distL="0" distR="0" wp14:anchorId="21E90E4D" wp14:editId="034BAF43">
+            <wp:extent cx="6116400" cy="1958206"/>
+            <wp:effectExtent l="0" t="0" r="0" b="4445"/>
+            <wp:docPr id="4" name="Imagem 4" descr="Uma imagem com captura de ecrã&#10;&#10;Descrição gerada automaticamente"/>
+            <wp:cNvGraphicFramePr>
+              <a:graphicFrameLocks xmlns:a="http://schemas.openxmlformats.org/drawingml/2006/main" noChangeAspect="1"/>
+            </wp:cNvGraphicFramePr>
+            <a:graphic xmlns:a="http://schemas.openxmlformats.org/drawingml/2006/main">
+              <a:graphicData uri="http://schemas.openxmlformats.org/drawingml/2006/picture">
+                <pic:pic xmlns:pic="http://schemas.openxmlformats.org/drawingml/2006/picture">
+                  <pic:nvPicPr>
+                    <pic:cNvPr id="4" name="76747347_413450929531289_7521909618579079168_n.png"/>
+                    <pic:cNvPicPr/>
+                  </pic:nvPicPr>
+                  <pic:blipFill rotWithShape="1">
+                    <a:blip r:embed="rId6"/>
+                    <a:srcRect l="-2" t="64248" r="46948"/>
+                    <a:stretch/>
+                  </pic:blipFill>
+                  <pic:spPr bwMode="auto">
+                    <a:xfrm>
+                      <a:off x="0" y="0"/>
+                      <a:ext cx="6116400" cy="1958206"/>
+                    </a:xfrm>
+                    <a:prstGeom prst="rect">
+                      <a:avLst/>
+                    </a:prstGeom>
+                    <a:ln>
+                      <a:noFill/>
+                    </a:ln>
+                    <a:extLst>
+                      <a:ext uri="{53640926-AAD7-44D8-BBD7-CCE9431645EC}">
+                        <a14:shadowObscured xmlns:a14="http://schemas.microsoft.com/office/drawing/2010/main"/>
+                      </a:ext>
+                    </a:extLst>
+                  </pic:spPr>
+                </pic:pic>
+              </a:graphicData>
+            </a:graphic>
+          </wp:inline>
+        </w:drawing>
+      </w:r>
+    </w:p>
+    <w:p>
+      <w:pPr>
+        <w:widowControl w:val="0"/>
+        <w:suppressAutoHyphens/>
+        <w:spacing w:after="120"/>
+        <w:jc w:val="center"/>
+        <w:rPr>
+          <w:rFonts w:ascii="Calibri" w:eastAsia="DejaVu Sans Condensed" w:hAnsi="Calibri"/>
+          <w:lang w:val="en-GB"/>
+        </w:rPr>
+      </w:pPr>
+      <w:r>
+        <w:rPr>
+          <w:rFonts w:ascii="Calibri" w:eastAsia="DejaVu Sans Condensed" w:hAnsi="Calibri"/>
+          <w:lang w:val="en-GB"/>
+        </w:rPr>
+        <w:t>Fig 3 – Idiom Early Leavers in Education</w:t>
+      </w:r>
+    </w:p>
+    <w:p>
+      <w:pPr>
+        <w:widowControl w:val="0"/>
+        <w:suppressAutoHyphens/>
+        <w:spacing w:after="120"/>
+        <w:jc w:val="center"/>
+        <w:rPr>
+          <w:rFonts w:ascii="Calibri" w:eastAsia="DejaVu Sans Condensed" w:hAnsi="Calibri"/>
           <w:lang w:val="en-GB"/>
         </w:rPr>
       </w:pPr>
@@ -437,39 +1059,84 @@
         </w:rPr>
         <w:t>How are the views linked? How does that mechanism work/will work even when you have more idioms to link?</w:t>
       </w:r>
+    </w:p>
+    <w:p>
+      <w:pPr>
+        <w:widowControl w:val="0"/>
+        <w:suppressAutoHyphens/>
+        <w:spacing w:after="120"/>
+        <w:jc w:val="both"/>
+        <w:rPr>
+          <w:rFonts w:ascii="Calibri" w:eastAsia="DejaVu Sans Condensed" w:hAnsi="Calibri"/>
+          <w:lang w:val="en-GB"/>
+        </w:rPr>
+      </w:pPr>
+      <w:r>
+        <w:rPr>
+          <w:rFonts w:ascii="Calibri" w:eastAsia="DejaVu Sans Condensed" w:hAnsi="Calibri"/>
+          <w:lang w:val="en-GB"/>
+        </w:rPr>
+        <w:t>- Connection between the map and the rest</w:t>
+      </w:r>
+    </w:p>
+    <w:p>
+      <w:pPr>
+        <w:widowControl w:val="0"/>
+        <w:suppressAutoHyphens/>
+        <w:spacing w:after="120"/>
+        <w:jc w:val="both"/>
+        <w:rPr>
+          <w:rFonts w:ascii="Calibri" w:eastAsia="DejaVu Sans Condensed" w:hAnsi="Calibri"/>
+          <w:lang w:val="en-GB"/>
+        </w:rPr>
+      </w:pPr>
+      <w:r>
+        <w:rPr>
+          <w:rFonts w:ascii="Calibri" w:eastAsia="DejaVu Sans Condensed" w:hAnsi="Calibri"/>
+          <w:lang w:val="en-GB"/>
+        </w:rPr>
+        <w:t>- Heatmap, selected countries??</w:t>
+      </w:r>
+    </w:p>
+    <w:p>
+      <w:pPr>
+        <w:widowControl w:val="0"/>
+        <w:suppressAutoHyphens/>
+        <w:spacing w:after="120"/>
+        <w:jc w:val="both"/>
+        <w:rPr>
+          <w:rFonts w:ascii="Calibri" w:eastAsia="DejaVu Sans Condensed" w:hAnsi="Calibri"/>
+          <w:lang w:val="en-GB"/>
+        </w:rPr>
+      </w:pPr>
+      <w:r>
+        <w:rPr>
+          <w:rFonts w:ascii="Calibri" w:eastAsia="DejaVu Sans Condensed" w:hAnsi="Calibri"/>
+          <w:lang w:val="en-GB"/>
+        </w:rPr>
+        <w:t>- Line chart won’t have interactivity</w:t>
+      </w:r>
+    </w:p>
+    <w:p>
+      <w:pPr>
+        <w:widowControl w:val="0"/>
+        <w:suppressAutoHyphens/>
+        <w:spacing w:after="120"/>
+        <w:jc w:val="both"/>
+        <w:rPr>
+          <w:rFonts w:ascii="Calibri" w:eastAsia="DejaVu Sans Condensed" w:hAnsi="Calibri"/>
+          <w:lang w:val="en-GB"/>
+        </w:rPr>
+      </w:pPr>
+      <w:r>
+        <w:rPr>
+          <w:rFonts w:ascii="Calibri" w:eastAsia="DejaVu Sans Condensed" w:hAnsi="Calibri"/>
+          <w:lang w:val="en-GB"/>
+        </w:rPr>
+        <w:t>- How do the views change and how are they linked between each other??</w:t>
+      </w:r>
       <w:bookmarkStart w:id="0" w:name="_GoBack"/>
       <w:bookmarkEnd w:id="0"/>
-    </w:p>
-    <w:p>
-      <w:pPr>
-        <w:keepNext/>
-        <w:widowControl w:val="0"/>
-        <w:numPr>
-          <w:ilvl w:val="3"/>
-          <w:numId w:val="1"/>
-        </w:numPr>
-        <w:tabs>
-          <w:tab w:val="left" w:pos="0"/>
-        </w:tabs>
-        <w:suppressAutoHyphens/>
-        <w:spacing w:before="240" w:after="120"/>
-        <w:outlineLvl w:val="3"/>
-        <w:rPr>
-          <w:rFonts w:ascii="Calibri" w:eastAsia="DejaVu Sans Condensed" w:hAnsi="Calibri" w:cs="DejaVu Sans Condensed"/>
-          <w:b/>
-          <w:bCs/>
-          <w:lang w:val="en-GB"/>
-        </w:rPr>
-      </w:pPr>
-    </w:p>
-    <w:p>
-      <w:pPr>
-        <w:spacing w:after="0"/>
-        <w:rPr>
-          <w:rFonts w:ascii="Courier New" w:hAnsi="Courier New" w:cs="Courier New"/>
-          <w:sz w:val="18"/>
-        </w:rPr>
-      </w:pPr>
     </w:p>
     <w:sectPr>
       <w:pgSz w:w="11900" w:h="16840"/>
@@ -481,7 +1148,7 @@
 </file>
 
 <file path=word/numbering.xml><?xml version="1.0" encoding="utf-8"?>
-<w:numbering xmlns:wpc="http://schemas.microsoft.com/office/word/2010/wordprocessingCanvas" xmlns:mc="http://schemas.openxmlformats.org/markup-compatibility/2006" xmlns:o="urn:schemas-microsoft-com:office:office" xmlns:r="http://schemas.openxmlformats.org/officeDocument/2006/relationships" xmlns:m="http://schemas.openxmlformats.org/officeDocument/2006/math" xmlns:v="urn:schemas-microsoft-com:vml" xmlns:wp14="http://schemas.microsoft.com/office/word/2010/wordprocessingDrawing" xmlns:wp="http://schemas.openxmlformats.org/drawingml/2006/wordprocessingDrawing" xmlns:w10="urn:schemas-microsoft-com:office:word" xmlns:w="http://schemas.openxmlformats.org/wordprocessingml/2006/main" xmlns:w14="http://schemas.microsoft.com/office/word/2010/wordml" xmlns:w15="http://schemas.microsoft.com/office/word/2012/wordml" xmlns:wpg="http://schemas.microsoft.com/office/word/2010/wordprocessingGroup" xmlns:wpi="http://schemas.microsoft.com/office/word/2010/wordprocessingInk" xmlns:wne="http://schemas.microsoft.com/office/word/2006/wordml" xmlns:wps="http://schemas.microsoft.com/office/word/2010/wordprocessingShape" mc:Ignorable="w14 w15 wp14">
+<w:numbering xmlns:wpc="http://schemas.microsoft.com/office/word/2010/wordprocessingCanvas" xmlns:cx="http://schemas.microsoft.com/office/drawing/2014/chartex" xmlns:cx1="http://schemas.microsoft.com/office/drawing/2015/9/8/chartex" xmlns:cx2="http://schemas.microsoft.com/office/drawing/2015/10/21/chartex" xmlns:cx3="http://schemas.microsoft.com/office/drawing/2016/5/9/chartex" xmlns:cx4="http://schemas.microsoft.com/office/drawing/2016/5/10/chartex" xmlns:cx5="http://schemas.microsoft.com/office/drawing/2016/5/11/chartex" xmlns:cx6="http://schemas.microsoft.com/office/drawing/2016/5/12/chartex" xmlns:cx7="http://schemas.microsoft.com/office/drawing/2016/5/13/chartex" xmlns:cx8="http://schemas.microsoft.com/office/drawing/2016/5/14/chartex" xmlns:mc="http://schemas.openxmlformats.org/markup-compatibility/2006" xmlns:aink="http://schemas.microsoft.com/office/drawing/2016/ink" xmlns:am3d="http://schemas.microsoft.com/office/drawing/2017/model3d" xmlns:o="urn:schemas-microsoft-com:office:office" xmlns:r="http://schemas.openxmlformats.org/officeDocument/2006/relationships" xmlns:m="http://schemas.openxmlformats.org/officeDocument/2006/math" xmlns:v="urn:schemas-microsoft-com:vml" xmlns:wp14="http://schemas.microsoft.com/office/word/2010/wordprocessingDrawing" xmlns:wp="http://schemas.openxmlformats.org/drawingml/2006/wordprocessingDrawing" xmlns:w10="urn:schemas-microsoft-com:office:word" xmlns:w="http://schemas.openxmlformats.org/wordprocessingml/2006/main" xmlns:w14="http://schemas.microsoft.com/office/word/2010/wordml" xmlns:w15="http://schemas.microsoft.com/office/word/2012/wordml" xmlns:w16cid="http://schemas.microsoft.com/office/word/2016/wordml/cid" xmlns:w16se="http://schemas.microsoft.com/office/word/2015/wordml/symex" xmlns:wpg="http://schemas.microsoft.com/office/word/2010/wordprocessingGroup" xmlns:wpi="http://schemas.microsoft.com/office/word/2010/wordprocessingInk" xmlns:wne="http://schemas.microsoft.com/office/word/2006/wordml" xmlns:wps="http://schemas.microsoft.com/office/word/2010/wordprocessingShape" mc:Ignorable="w14 w15 w16se w16cid wp14">
   <w:abstractNum w:abstractNumId="0" w15:restartNumberingAfterBreak="0">
     <w:nsid w:val="FFFFFF1D"/>
     <w:multiLevelType w:val="multilevel"/>
@@ -1693,7 +2360,7 @@
 </file>
 
 <file path=word/styles.xml><?xml version="1.0" encoding="utf-8"?>
-<w:styles xmlns:mc="http://schemas.openxmlformats.org/markup-compatibility/2006" xmlns:r="http://schemas.openxmlformats.org/officeDocument/2006/relationships" xmlns:w="http://schemas.openxmlformats.org/wordprocessingml/2006/main" xmlns:w14="http://schemas.microsoft.com/office/word/2010/wordml" xmlns:w15="http://schemas.microsoft.com/office/word/2012/wordml" mc:Ignorable="w14 w15">
+<w:styles xmlns:mc="http://schemas.openxmlformats.org/markup-compatibility/2006" xmlns:r="http://schemas.openxmlformats.org/officeDocument/2006/relationships" xmlns:w="http://schemas.openxmlformats.org/wordprocessingml/2006/main" xmlns:w14="http://schemas.microsoft.com/office/word/2010/wordml" xmlns:w15="http://schemas.microsoft.com/office/word/2012/wordml" xmlns:w16cid="http://schemas.microsoft.com/office/word/2016/wordml/cid" xmlns:w16se="http://schemas.microsoft.com/office/word/2015/wordml/symex" mc:Ignorable="w14 w15 w16se w16cid">
   <w:docDefaults>
     <w:rPrDefault>
       <w:rPr>
@@ -1703,7 +2370,7 @@
     </w:rPrDefault>
     <w:pPrDefault/>
   </w:docDefaults>
-  <w:latentStyles w:defLockedState="0" w:defUIPriority="0" w:defSemiHidden="0" w:defUnhideWhenUsed="0" w:defQFormat="0" w:count="371">
+  <w:latentStyles w:defLockedState="0" w:defUIPriority="0" w:defSemiHidden="0" w:defUnhideWhenUsed="0" w:defQFormat="0" w:count="376">
     <w:lsdException w:name="Normal" w:qFormat="1"/>
     <w:lsdException w:name="heading 1" w:qFormat="1"/>
     <w:lsdException w:name="heading 2" w:qFormat="1"/>
@@ -1853,6 +2520,7 @@
     <w:lsdException w:name="Table Web 3" w:semiHidden="1" w:unhideWhenUsed="1"/>
     <w:lsdException w:name="Balloon Text" w:semiHidden="1" w:unhideWhenUsed="1"/>
     <w:lsdException w:name="Table Theme" w:semiHidden="1" w:unhideWhenUsed="1"/>
+    <w:lsdException w:name="Placeholder Text" w:semiHidden="1"/>
     <w:lsdException w:name="Light Shading"/>
     <w:lsdException w:name="Light List"/>
     <w:lsdException w:name="Light Grid"/>
@@ -2049,6 +2717,11 @@
     <w:lsdException w:name="List Table 5 Dark Accent 6" w:uiPriority="50"/>
     <w:lsdException w:name="List Table 6 Colorful Accent 6" w:uiPriority="51"/>
     <w:lsdException w:name="List Table 7 Colorful Accent 6" w:uiPriority="52"/>
+    <w:lsdException w:name="Mention" w:semiHidden="1" w:uiPriority="99" w:unhideWhenUsed="1"/>
+    <w:lsdException w:name="Smart Hyperlink" w:semiHidden="1" w:uiPriority="99" w:unhideWhenUsed="1"/>
+    <w:lsdException w:name="Hashtag" w:semiHidden="1" w:uiPriority="99" w:unhideWhenUsed="1"/>
+    <w:lsdException w:name="Unresolved Mention" w:semiHidden="1" w:uiPriority="99" w:unhideWhenUsed="1"/>
+    <w:lsdException w:name="Smart Link" w:semiHidden="1" w:uiPriority="99" w:unhideWhenUsed="1"/>
   </w:latentStyles>
   <w:style w:type="paragraph" w:default="1" w:styleId="Normal">
     <w:name w:val="Normal"/>
@@ -2062,11 +2735,11 @@
       <w:szCs w:val="24"/>
     </w:rPr>
   </w:style>
-  <w:style w:type="paragraph" w:styleId="Heading1">
+  <w:style w:type="paragraph" w:styleId="Ttulo1">
     <w:name w:val="heading 1"/>
     <w:basedOn w:val="Normal"/>
     <w:next w:val="Normal"/>
-    <w:link w:val="Heading1Char"/>
+    <w:link w:val="Ttulo1Carter"/>
     <w:qFormat/>
     <w:rsid w:val="00F053A3"/>
     <w:pPr>
@@ -2084,11 +2757,11 @@
       <w:szCs w:val="32"/>
     </w:rPr>
   </w:style>
-  <w:style w:type="paragraph" w:styleId="Heading2">
+  <w:style w:type="paragraph" w:styleId="Ttulo2">
     <w:name w:val="heading 2"/>
     <w:basedOn w:val="Normal"/>
     <w:next w:val="Normal"/>
-    <w:link w:val="Heading2Char"/>
+    <w:link w:val="Ttulo2Carter"/>
     <w:qFormat/>
     <w:rsid w:val="00F053A3"/>
     <w:pPr>
@@ -2106,13 +2779,13 @@
       <w:szCs w:val="26"/>
     </w:rPr>
   </w:style>
-  <w:style w:type="character" w:default="1" w:styleId="DefaultParagraphFont">
+  <w:style w:type="character" w:default="1" w:styleId="Tipodeletrapredefinidodopargrafo">
     <w:name w:val="Default Paragraph Font"/>
     <w:uiPriority w:val="1"/>
     <w:semiHidden/>
     <w:unhideWhenUsed/>
   </w:style>
-  <w:style w:type="table" w:default="1" w:styleId="TableNormal">
+  <w:style w:type="table" w:default="1" w:styleId="Tabelanormal">
     <w:name w:val="Normal Table"/>
     <w:uiPriority w:val="99"/>
     <w:semiHidden/>
@@ -2127,15 +2800,15 @@
       </w:tblCellMar>
     </w:tblPr>
   </w:style>
-  <w:style w:type="numbering" w:default="1" w:styleId="NoList">
+  <w:style w:type="numbering" w:default="1" w:styleId="Semlista">
     <w:name w:val="No List"/>
     <w:uiPriority w:val="99"/>
     <w:semiHidden/>
     <w:unhideWhenUsed/>
   </w:style>
-  <w:style w:type="character" w:customStyle="1" w:styleId="Heading2Char">
-    <w:name w:val="Heading 2 Char"/>
-    <w:link w:val="Heading2"/>
+  <w:style w:type="character" w:customStyle="1" w:styleId="Ttulo2Carter">
+    <w:name w:val="Título 2 Caráter"/>
+    <w:link w:val="Ttulo2"/>
     <w:rsid w:val="00F053A3"/>
     <w:rPr>
       <w:rFonts w:ascii="Calibri" w:eastAsia="Times New Roman" w:hAnsi="Calibri" w:cs="Times New Roman"/>
@@ -2146,9 +2819,9 @@
       <w:szCs w:val="26"/>
     </w:rPr>
   </w:style>
-  <w:style w:type="character" w:customStyle="1" w:styleId="Heading1Char">
-    <w:name w:val="Heading 1 Char"/>
-    <w:link w:val="Heading1"/>
+  <w:style w:type="character" w:customStyle="1" w:styleId="Ttulo1Carter">
+    <w:name w:val="Título 1 Caráter"/>
+    <w:link w:val="Ttulo1"/>
     <w:rsid w:val="00F053A3"/>
     <w:rPr>
       <w:rFonts w:ascii="Calibri" w:eastAsia="Times New Roman" w:hAnsi="Calibri" w:cs="Times New Roman"/>
@@ -2159,10 +2832,10 @@
       <w:szCs w:val="32"/>
     </w:rPr>
   </w:style>
-  <w:style w:type="paragraph" w:styleId="BalloonText">
+  <w:style w:type="paragraph" w:styleId="Textodebalo">
     <w:name w:val="Balloon Text"/>
     <w:basedOn w:val="Normal"/>
-    <w:link w:val="BalloonTextChar"/>
+    <w:link w:val="TextodebaloCarter"/>
     <w:rsid w:val="00BA2C6B"/>
     <w:pPr>
       <w:spacing w:after="0"/>
@@ -2173,9 +2846,9 @@
       <w:szCs w:val="18"/>
     </w:rPr>
   </w:style>
-  <w:style w:type="character" w:customStyle="1" w:styleId="BalloonTextChar">
-    <w:name w:val="Balloon Text Char"/>
-    <w:link w:val="BalloonText"/>
+  <w:style w:type="character" w:customStyle="1" w:styleId="TextodebaloCarter">
+    <w:name w:val="Texto de balão Caráter"/>
+    <w:link w:val="Textodebalo"/>
     <w:rsid w:val="00BA2C6B"/>
     <w:rPr>
       <w:rFonts w:ascii="Lucida Grande" w:hAnsi="Lucida Grande"/>
@@ -2183,9 +2856,9 @@
       <w:szCs w:val="18"/>
     </w:rPr>
   </w:style>
-  <w:style w:type="character" w:styleId="Hyperlink">
+  <w:style w:type="character" w:styleId="Hiperligao">
     <w:name w:val="Hyperlink"/>
-    <w:basedOn w:val="DefaultParagraphFont"/>
+    <w:basedOn w:val="Tipodeletrapredefinidodopargrafo"/>
     <w:uiPriority w:val="99"/>
     <w:rsid w:val="00AC633D"/>
     <w:rPr>
@@ -2193,7 +2866,7 @@
       <w:u w:val="single"/>
     </w:rPr>
   </w:style>
-  <w:style w:type="paragraph" w:styleId="ListParagraph">
+  <w:style w:type="paragraph" w:styleId="PargrafodaLista">
     <w:name w:val="List Paragraph"/>
     <w:basedOn w:val="Normal"/>
     <w:rsid w:val="00F32780"/>
@@ -2201,6 +2874,21 @@
       <w:ind w:left="720"/>
       <w:contextualSpacing/>
     </w:pPr>
+  </w:style>
+  <w:style w:type="table" w:styleId="TabelacomGrelha">
+    <w:name w:val="Table Grid"/>
+    <w:basedOn w:val="Tabelanormal"/>
+    <w:rsid w:val="00573916"/>
+    <w:tblPr>
+      <w:tblBorders>
+        <w:top w:val="single" w:sz="4" w:space="0" w:color="auto"/>
+        <w:left w:val="single" w:sz="4" w:space="0" w:color="auto"/>
+        <w:bottom w:val="single" w:sz="4" w:space="0" w:color="auto"/>
+        <w:right w:val="single" w:sz="4" w:space="0" w:color="auto"/>
+        <w:insideH w:val="single" w:sz="4" w:space="0" w:color="auto"/>
+        <w:insideV w:val="single" w:sz="4" w:space="0" w:color="auto"/>
+      </w:tblBorders>
+    </w:tblPr>
   </w:style>
 </w:styles>
 </file>

</xml_diff>

<commit_message>
Finished initial version of the document
</commit_message>
<xml_diff>
--- a/CheckpointIV/CIV_G15.docx
+++ b/CheckpointIV/CIV_G15.docx
@@ -170,43 +170,23 @@
       <w:r>
         <w:rPr>
           <w:rFonts w:ascii="Calibri" w:eastAsia="DejaVu Sans Condensed" w:hAnsi="Calibri"/>
+          <w:color w:val="FF0000"/>
           <w:lang w:val="en-GB"/>
         </w:rPr>
         <w:tab/>
-        <w:t xml:space="preserve">In total we have </w:t>
-      </w:r>
-      <w:r>
-        <w:rPr>
-          <w:rFonts w:ascii="Calibri" w:eastAsia="DejaVu Sans Condensed" w:hAnsi="Calibri"/>
-          <w:lang w:val="en-GB"/>
-        </w:rPr>
-        <w:t>four</w:t>
-      </w:r>
-      <w:r>
-        <w:rPr>
-          <w:rFonts w:ascii="Calibri" w:eastAsia="DejaVu Sans Condensed" w:hAnsi="Calibri"/>
-          <w:lang w:val="en-GB"/>
-        </w:rPr>
-        <w:t xml:space="preserve"> idioms, the division of the visualization space and where each idiom is placed is represented in figure 1.</w:t>
-      </w:r>
-      <w:r>
-        <w:rPr>
-          <w:rFonts w:ascii="Calibri" w:eastAsia="DejaVu Sans Condensed" w:hAnsi="Calibri"/>
-          <w:lang w:val="en-GB"/>
-        </w:rPr>
-        <w:t xml:space="preserve"> </w:t>
-      </w:r>
-      <w:r>
-        <w:rPr>
-          <w:rFonts w:ascii="Calibri" w:eastAsia="DejaVu Sans Condensed" w:hAnsi="Calibri"/>
-          <w:lang w:val="en-GB"/>
-        </w:rPr>
-        <w:t>The table below makes the connection between the idiom, it’s location on the layout of the interface and representation of the idiom.</w:t>
+      </w:r>
+      <w:r>
+        <w:rPr>
+          <w:rFonts w:ascii="Calibri" w:eastAsia="DejaVu Sans Condensed" w:hAnsi="Calibri"/>
+          <w:lang w:val="en-GB"/>
+        </w:rPr>
+        <w:t>For this checkpoint we defined the layout for our visualization which is shown in figure 1.</w:t>
       </w:r>
     </w:p>
     <w:tbl>
       <w:tblPr>
         <w:tblStyle w:val="TabelacomGrelha"/>
+        <w:tblpPr w:leftFromText="141" w:rightFromText="141" w:vertAnchor="text" w:horzAnchor="margin" w:tblpXSpec="center" w:tblpY="11"/>
         <w:tblW w:w="0" w:type="auto"/>
         <w:tblLook w:val="04A0" w:firstRow="1" w:lastRow="0" w:firstColumn="1" w:lastColumn="0" w:noHBand="0" w:noVBand="1"/>
       </w:tblPr>
@@ -609,6 +589,42 @@
           <w:lang w:val="en-GB"/>
         </w:rPr>
       </w:pPr>
+      <w:r>
+        <w:rPr>
+          <w:rFonts w:ascii="Calibri" w:eastAsia="DejaVu Sans Condensed" w:hAnsi="Calibri"/>
+          <w:color w:val="FF0000"/>
+          <w:lang w:val="en-GB"/>
+        </w:rPr>
+        <w:tab/>
+      </w:r>
+      <w:r>
+        <w:rPr>
+          <w:rFonts w:ascii="Calibri" w:eastAsia="DejaVu Sans Condensed" w:hAnsi="Calibri"/>
+          <w:lang w:val="en-GB"/>
+        </w:rPr>
+        <w:t>Our initial idea of the layout (figure 2), had a total of six idioms,</w:t>
+      </w:r>
+      <w:r>
+        <w:rPr>
+          <w:rFonts w:ascii="Calibri" w:eastAsia="DejaVu Sans Condensed" w:hAnsi="Calibri"/>
+          <w:lang w:val="en-GB"/>
+        </w:rPr>
+        <w:t xml:space="preserve"> we reduced it to four</w:t>
+      </w:r>
+      <w:r>
+        <w:rPr>
+          <w:rFonts w:ascii="Calibri" w:eastAsia="DejaVu Sans Condensed" w:hAnsi="Calibri"/>
+          <w:lang w:val="en-GB"/>
+        </w:rPr>
+        <w:t>. Some of the idioms were redundant, they were showing the same information as others, and it was also causing clutter. For these two reasons we removed the heatmap for the “Average Income by Education Level” and changed the multiple bar chart to a stacked bar chart, giving the user the possibility to compare the information between countries and education level. We also removed the “Adult Participation in Learning” idiom.</w:t>
+      </w:r>
+      <w:r>
+        <w:rPr>
+          <w:rFonts w:ascii="Calibri" w:eastAsia="DejaVu Sans Condensed" w:hAnsi="Calibri"/>
+          <w:lang w:val="en-GB"/>
+        </w:rPr>
+        <w:t xml:space="preserve"> The “Books and Newspapers: Household Expenditure” is now a heatmap.</w:t>
+      </w:r>
     </w:p>
     <w:p>
       <w:pPr>
@@ -624,14 +640,33 @@
       <w:r>
         <w:rPr>
           <w:rFonts w:ascii="Calibri" w:eastAsia="DejaVu Sans Condensed" w:hAnsi="Calibri"/>
+          <w:lang w:val="en-GB"/>
+        </w:rPr>
+        <w:tab/>
+      </w:r>
+    </w:p>
+    <w:p>
+      <w:pPr>
+        <w:widowControl w:val="0"/>
+        <w:suppressAutoHyphens/>
+        <w:spacing w:after="120"/>
+        <w:jc w:val="both"/>
+        <w:rPr>
+          <w:rFonts w:ascii="Calibri" w:eastAsia="DejaVu Sans Condensed" w:hAnsi="Calibri"/>
+          <w:lang w:val="en-GB"/>
+        </w:rPr>
+      </w:pPr>
+      <w:r>
+        <w:rPr>
+          <w:rFonts w:ascii="Calibri" w:eastAsia="DejaVu Sans Condensed" w:hAnsi="Calibri"/>
           <w:noProof/>
           <w:lang w:val="en-GB"/>
         </w:rPr>
         <w:drawing>
-          <wp:inline distT="0" distB="0" distL="0" distR="0" wp14:anchorId="3D19ED7F" wp14:editId="598B154D">
-            <wp:extent cx="6116320" cy="2835275"/>
-            <wp:effectExtent l="0" t="0" r="0" b="3175"/>
-            <wp:docPr id="1" name="Imagem 1"/>
+          <wp:inline distT="0" distB="0" distL="0" distR="0" wp14:anchorId="68FDE955" wp14:editId="73155DA7">
+            <wp:extent cx="6116320" cy="2891790"/>
+            <wp:effectExtent l="0" t="0" r="0" b="3810"/>
+            <wp:docPr id="2" name="Imagem 2" descr="Uma imagem com captura de ecrã&#10;&#10;Descrição gerada automaticamente"/>
             <wp:cNvGraphicFramePr>
               <a:graphicFrameLocks xmlns:a="http://schemas.openxmlformats.org/drawingml/2006/main" noChangeAspect="1"/>
             </wp:cNvGraphicFramePr>
@@ -639,7 +674,7 @@
               <a:graphicData uri="http://schemas.openxmlformats.org/drawingml/2006/picture">
                 <pic:pic xmlns:pic="http://schemas.openxmlformats.org/drawingml/2006/picture">
                   <pic:nvPicPr>
-                    <pic:cNvPr id="1" name=""/>
+                    <pic:cNvPr id="2" name="Current_layout.png"/>
                     <pic:cNvPicPr/>
                   </pic:nvPicPr>
                   <pic:blipFill>
@@ -651,7 +686,7 @@
                   <pic:spPr>
                     <a:xfrm>
                       <a:off x="0" y="0"/>
-                      <a:ext cx="6116320" cy="2835275"/>
+                      <a:ext cx="6116320" cy="2891790"/>
                     </a:xfrm>
                     <a:prstGeom prst="rect">
                       <a:avLst/>
@@ -680,107 +715,14 @@
           <w:rFonts w:ascii="Calibri" w:eastAsia="DejaVu Sans Condensed" w:hAnsi="Calibri"/>
           <w:lang w:val="en-GB"/>
         </w:rPr>
-        <w:t>Fig 1 – Division of the visualization space</w:t>
-      </w:r>
-    </w:p>
-    <w:p>
-      <w:pPr>
-        <w:widowControl w:val="0"/>
-        <w:suppressAutoHyphens/>
-        <w:spacing w:after="120"/>
-        <w:jc w:val="both"/>
-        <w:rPr>
-          <w:rFonts w:ascii="Calibri" w:eastAsia="DejaVu Sans Condensed" w:hAnsi="Calibri"/>
-          <w:lang w:val="en-GB"/>
-        </w:rPr>
-      </w:pPr>
-    </w:p>
-    <w:p>
-      <w:pPr>
-        <w:keepNext/>
-        <w:widowControl w:val="0"/>
-        <w:suppressAutoHyphens/>
-        <w:spacing w:before="240" w:after="120"/>
-        <w:outlineLvl w:val="3"/>
-        <w:rPr>
-          <w:rFonts w:ascii="Calibri" w:eastAsia="DejaVu Sans Condensed" w:hAnsi="Calibri" w:cs="DejaVu Sans Condensed"/>
-          <w:b/>
-          <w:bCs/>
-          <w:lang w:val="en-GB"/>
-        </w:rPr>
-      </w:pPr>
-      <w:r>
-        <w:rPr>
-          <w:rFonts w:ascii="Calibri" w:eastAsia="DejaVu Sans Condensed" w:hAnsi="Calibri" w:cs="DejaVu Sans Condensed"/>
-          <w:b/>
-          <w:bCs/>
-          <w:lang w:val="en-GB"/>
-        </w:rPr>
-        <w:t xml:space="preserve">2. </w:t>
-      </w:r>
-      <w:r>
-        <w:rPr>
-          <w:rFonts w:ascii="Calibri" w:eastAsia="DejaVu Sans Condensed" w:hAnsi="Calibri" w:cs="DejaVu Sans Condensed"/>
-          <w:b/>
-          <w:bCs/>
-          <w:lang w:val="en-GB"/>
-        </w:rPr>
-        <w:t>Implemented Idioms</w:t>
-      </w:r>
-    </w:p>
-    <w:p>
-      <w:pPr>
-        <w:widowControl w:val="0"/>
-        <w:suppressAutoHyphens/>
-        <w:spacing w:after="120"/>
-        <w:jc w:val="both"/>
-        <w:rPr>
-          <w:rFonts w:ascii="Calibri" w:eastAsia="DejaVu Sans Condensed" w:hAnsi="Calibri"/>
-          <w:lang w:val="en-GB"/>
-        </w:rPr>
-      </w:pPr>
-      <w:r>
-        <w:rPr>
-          <w:rFonts w:ascii="Calibri" w:eastAsia="DejaVu Sans Condensed" w:hAnsi="Calibri"/>
-          <w:lang w:val="en-GB"/>
-        </w:rPr>
-        <w:tab/>
-        <w:t>For this checkpoint we only implemented two of the four idioms, which were the “Country Income by Education Level” (Fig 2) and the “Early Leavers in Education” (Fig 3).</w:t>
-      </w:r>
-    </w:p>
-    <w:p>
-      <w:pPr>
-        <w:widowControl w:val="0"/>
-        <w:suppressAutoHyphens/>
-        <w:spacing w:after="120"/>
-        <w:jc w:val="both"/>
-        <w:rPr>
-          <w:rFonts w:ascii="Calibri" w:eastAsia="DejaVu Sans Condensed" w:hAnsi="Calibri"/>
-          <w:highlight w:val="yellow"/>
-          <w:lang w:val="en-GB"/>
-        </w:rPr>
-      </w:pPr>
-      <w:r>
-        <w:rPr>
-          <w:rFonts w:ascii="Calibri" w:eastAsia="DejaVu Sans Condensed" w:hAnsi="Calibri"/>
-          <w:lang w:val="en-GB"/>
-        </w:rPr>
-        <w:tab/>
-        <w:t>In the two idioms implemented, only the “Country Income by Education Level”</w:t>
-      </w:r>
-      <w:r>
-        <w:rPr>
-          <w:rFonts w:ascii="Calibri" w:eastAsia="DejaVu Sans Condensed" w:hAnsi="Calibri"/>
-          <w:lang w:val="en-GB"/>
-        </w:rPr>
-        <w:t xml:space="preserve"> has interactivity</w:t>
-      </w:r>
-      <w:r>
-        <w:rPr>
-          <w:rFonts w:ascii="Calibri" w:eastAsia="DejaVu Sans Condensed" w:hAnsi="Calibri"/>
-          <w:lang w:val="en-GB"/>
-        </w:rPr>
-        <w:t>. The user can select a year and the bars will change according to the existing data.</w:t>
+        <w:t xml:space="preserve">Fig 1 – </w:t>
+      </w:r>
+      <w:r>
+        <w:rPr>
+          <w:rFonts w:ascii="Calibri" w:eastAsia="DejaVu Sans Condensed" w:hAnsi="Calibri"/>
+          <w:lang w:val="en-GB"/>
+        </w:rPr>
+        <w:t>Current Layout of the Interface</w:t>
       </w:r>
     </w:p>
     <w:p>
@@ -791,7 +733,18 @@
         <w:jc w:val="center"/>
         <w:rPr>
           <w:rFonts w:ascii="Calibri" w:eastAsia="DejaVu Sans Condensed" w:hAnsi="Calibri"/>
-          <w:highlight w:val="yellow"/>
+          <w:lang w:val="en-GB"/>
+        </w:rPr>
+      </w:pPr>
+    </w:p>
+    <w:p>
+      <w:pPr>
+        <w:widowControl w:val="0"/>
+        <w:suppressAutoHyphens/>
+        <w:spacing w:after="120"/>
+        <w:jc w:val="center"/>
+        <w:rPr>
+          <w:rFonts w:ascii="Calibri" w:eastAsia="DejaVu Sans Condensed" w:hAnsi="Calibri"/>
           <w:lang w:val="en-GB"/>
         </w:rPr>
       </w:pPr>
@@ -803,10 +756,10 @@
         </w:rPr>
         <w:lastRenderedPageBreak/>
         <w:drawing>
-          <wp:inline distT="0" distB="0" distL="0" distR="0" wp14:anchorId="704F093D" wp14:editId="4190033C">
-            <wp:extent cx="6116400" cy="3361771"/>
-            <wp:effectExtent l="0" t="0" r="0" b="0"/>
-            <wp:docPr id="3" name="Imagem 3" descr="Uma imagem com captura de ecrã&#10;&#10;Descrição gerada automaticamente"/>
+          <wp:inline distT="0" distB="0" distL="0" distR="0" wp14:anchorId="2D595CBF" wp14:editId="23014ADA">
+            <wp:extent cx="5978716" cy="4200488"/>
+            <wp:effectExtent l="0" t="0" r="3175" b="0"/>
+            <wp:docPr id="5" name="Imagem 5" descr="Uma imagem com texto, mapa&#10;&#10;Descrição gerada automaticamente"/>
             <wp:cNvGraphicFramePr>
               <a:graphicFrameLocks xmlns:a="http://schemas.openxmlformats.org/drawingml/2006/main" noChangeAspect="1"/>
             </wp:cNvGraphicFramePr>
@@ -814,18 +767,18 @@
               <a:graphicData uri="http://schemas.openxmlformats.org/drawingml/2006/picture">
                 <pic:pic xmlns:pic="http://schemas.openxmlformats.org/drawingml/2006/picture">
                   <pic:nvPicPr>
-                    <pic:cNvPr id="3" name="76747347_413450929531289_7521909618579079168_n.png"/>
+                    <pic:cNvPr id="5" name="Initial_Layout.jpg"/>
                     <pic:cNvPicPr/>
                   </pic:nvPicPr>
                   <pic:blipFill rotWithShape="1">
                     <a:blip r:embed="rId6"/>
-                    <a:srcRect l="1" r="43521" b="34658"/>
+                    <a:srcRect l="1045" t="2158" r="1176" b="3274"/>
                     <a:stretch/>
                   </pic:blipFill>
                   <pic:spPr bwMode="auto">
                     <a:xfrm>
                       <a:off x="0" y="0"/>
-                      <a:ext cx="6116400" cy="3361771"/>
+                      <a:ext cx="5980452" cy="4201708"/>
                     </a:xfrm>
                     <a:prstGeom prst="rect">
                       <a:avLst/>
@@ -862,14 +815,91 @@
           <w:rFonts w:ascii="Calibri" w:eastAsia="DejaVu Sans Condensed" w:hAnsi="Calibri"/>
           <w:lang w:val="en-GB"/>
         </w:rPr>
-        <w:t xml:space="preserve">Fig 2 </w:t>
-      </w:r>
-      <w:r>
-        <w:rPr>
-          <w:rFonts w:ascii="Calibri" w:eastAsia="DejaVu Sans Condensed" w:hAnsi="Calibri"/>
-          <w:lang w:val="en-GB"/>
-        </w:rPr>
-        <w:t>–</w:t>
+        <w:t>Fig 2 – Initial Layout of the interface</w:t>
+      </w:r>
+    </w:p>
+    <w:p>
+      <w:pPr>
+        <w:widowControl w:val="0"/>
+        <w:suppressAutoHyphens/>
+        <w:spacing w:after="120"/>
+        <w:rPr>
+          <w:rFonts w:ascii="Calibri" w:eastAsia="DejaVu Sans Condensed" w:hAnsi="Calibri"/>
+          <w:lang w:val="en-GB"/>
+        </w:rPr>
+      </w:pPr>
+    </w:p>
+    <w:p>
+      <w:pPr>
+        <w:keepNext/>
+        <w:widowControl w:val="0"/>
+        <w:suppressAutoHyphens/>
+        <w:spacing w:before="240" w:after="120"/>
+        <w:outlineLvl w:val="3"/>
+        <w:rPr>
+          <w:rFonts w:ascii="Calibri" w:eastAsia="DejaVu Sans Condensed" w:hAnsi="Calibri" w:cs="DejaVu Sans Condensed"/>
+          <w:b/>
+          <w:bCs/>
+          <w:lang w:val="en-GB"/>
+        </w:rPr>
+      </w:pPr>
+      <w:r>
+        <w:rPr>
+          <w:rFonts w:ascii="Calibri" w:eastAsia="DejaVu Sans Condensed" w:hAnsi="Calibri" w:cs="DejaVu Sans Condensed"/>
+          <w:b/>
+          <w:bCs/>
+          <w:lang w:val="en-GB"/>
+        </w:rPr>
+        <w:t xml:space="preserve">2. </w:t>
+      </w:r>
+      <w:r>
+        <w:rPr>
+          <w:rFonts w:ascii="Calibri" w:eastAsia="DejaVu Sans Condensed" w:hAnsi="Calibri" w:cs="DejaVu Sans Condensed"/>
+          <w:b/>
+          <w:bCs/>
+          <w:lang w:val="en-GB"/>
+        </w:rPr>
+        <w:t>Implemented Idioms</w:t>
+      </w:r>
+    </w:p>
+    <w:p>
+      <w:pPr>
+        <w:widowControl w:val="0"/>
+        <w:suppressAutoHyphens/>
+        <w:spacing w:after="120"/>
+        <w:jc w:val="both"/>
+        <w:rPr>
+          <w:rFonts w:ascii="Calibri" w:eastAsia="DejaVu Sans Condensed" w:hAnsi="Calibri"/>
+          <w:lang w:val="en-GB"/>
+        </w:rPr>
+      </w:pPr>
+      <w:r>
+        <w:rPr>
+          <w:rFonts w:ascii="Calibri" w:eastAsia="DejaVu Sans Condensed" w:hAnsi="Calibri"/>
+          <w:lang w:val="en-GB"/>
+        </w:rPr>
+        <w:tab/>
+      </w:r>
+      <w:r>
+        <w:rPr>
+          <w:rFonts w:ascii="Calibri" w:eastAsia="DejaVu Sans Condensed" w:hAnsi="Calibri"/>
+          <w:lang w:val="en-GB"/>
+        </w:rPr>
+        <w:t>We have fully implemented two of the four idioms, “</w:t>
+      </w:r>
+      <w:r>
+        <w:rPr>
+          <w:rFonts w:ascii="Calibri" w:eastAsia="DejaVu Sans Condensed" w:hAnsi="Calibri"/>
+          <w:lang w:val="en-GB"/>
+        </w:rPr>
+        <w:t>Average</w:t>
+      </w:r>
+      <w:r>
+        <w:rPr>
+          <w:rFonts w:ascii="Calibri" w:eastAsia="DejaVu Sans Condensed" w:hAnsi="Calibri"/>
+          <w:lang w:val="en-GB"/>
+        </w:rPr>
+        <w:t xml:space="preserve"> Income by Education Level”</w:t>
       </w:r>
       <w:r>
         <w:rPr>
@@ -883,15 +913,84 @@
           <w:rFonts w:ascii="Calibri" w:eastAsia="DejaVu Sans Condensed" w:hAnsi="Calibri"/>
           <w:lang w:val="en-GB"/>
         </w:rPr>
-        <w:t xml:space="preserve">Idiom </w:t>
-      </w:r>
-      <w:r>
-        <w:rPr>
-          <w:rFonts w:ascii="Calibri" w:eastAsia="DejaVu Sans Condensed" w:hAnsi="Calibri"/>
-          <w:lang w:val="en-GB"/>
-        </w:rPr>
-        <w:t>Average Income by Education Level</w:t>
-      </w:r>
+        <w:t>(</w:t>
+      </w:r>
+      <w:r>
+        <w:rPr>
+          <w:rFonts w:ascii="Calibri" w:eastAsia="DejaVu Sans Condensed" w:hAnsi="Calibri"/>
+          <w:lang w:val="en-GB"/>
+        </w:rPr>
+        <w:t>Figure 3</w:t>
+      </w:r>
+      <w:r>
+        <w:rPr>
+          <w:rFonts w:ascii="Calibri" w:eastAsia="DejaVu Sans Condensed" w:hAnsi="Calibri"/>
+          <w:lang w:val="en-GB"/>
+        </w:rPr>
+        <w:t>)</w:t>
+      </w:r>
+      <w:r>
+        <w:rPr>
+          <w:rFonts w:ascii="Calibri" w:eastAsia="DejaVu Sans Condensed" w:hAnsi="Calibri"/>
+          <w:lang w:val="en-GB"/>
+        </w:rPr>
+        <w:t xml:space="preserve"> and “Education Early Leaver”</w:t>
+      </w:r>
+      <w:r>
+        <w:rPr>
+          <w:rFonts w:ascii="Calibri" w:eastAsia="DejaVu Sans Condensed" w:hAnsi="Calibri"/>
+          <w:lang w:val="en-GB"/>
+        </w:rPr>
+        <w:t xml:space="preserve"> </w:t>
+      </w:r>
+      <w:r>
+        <w:rPr>
+          <w:rFonts w:ascii="Calibri" w:eastAsia="DejaVu Sans Condensed" w:hAnsi="Calibri"/>
+          <w:lang w:val="en-GB"/>
+        </w:rPr>
+        <w:t>(Figure 4)</w:t>
+      </w:r>
+      <w:r>
+        <w:rPr>
+          <w:rFonts w:ascii="Calibri" w:eastAsia="DejaVu Sans Condensed" w:hAnsi="Calibri"/>
+          <w:lang w:val="en-GB"/>
+        </w:rPr>
+        <w:t>. We have also started to implement the “Books and Newspapers: Household Expenditure” (Heatmap) and the “Average Time Spent Reading” (Choropleth Map) idioms.</w:t>
+      </w:r>
+    </w:p>
+    <w:p>
+      <w:pPr>
+        <w:widowControl w:val="0"/>
+        <w:suppressAutoHyphens/>
+        <w:spacing w:after="120"/>
+        <w:jc w:val="both"/>
+        <w:rPr>
+          <w:rFonts w:ascii="Calibri" w:eastAsia="DejaVu Sans Condensed" w:hAnsi="Calibri"/>
+          <w:lang w:val="en-GB"/>
+        </w:rPr>
+      </w:pPr>
+      <w:r>
+        <w:rPr>
+          <w:rFonts w:ascii="Calibri" w:eastAsia="DejaVu Sans Condensed" w:hAnsi="Calibri"/>
+          <w:lang w:val="en-GB"/>
+        </w:rPr>
+        <w:tab/>
+        <w:t>For now, only the “Average Income by Education Level” idiom has interactivity, the user can select the year it wants to visualize in a dropdown. And the stacked bar chart will have a transition and show the user the data correspondent to that year.</w:t>
+      </w:r>
+      <w:bookmarkStart w:id="0" w:name="_GoBack"/>
+      <w:bookmarkEnd w:id="0"/>
+    </w:p>
+    <w:p>
+      <w:pPr>
+        <w:widowControl w:val="0"/>
+        <w:suppressAutoHyphens/>
+        <w:spacing w:after="120"/>
+        <w:jc w:val="both"/>
+        <w:rPr>
+          <w:rFonts w:ascii="Calibri" w:eastAsia="DejaVu Sans Condensed" w:hAnsi="Calibri"/>
+          <w:lang w:val="en-GB"/>
+        </w:rPr>
+      </w:pPr>
     </w:p>
     <w:p>
       <w:pPr>
@@ -901,18 +1000,7 @@
         <w:jc w:val="center"/>
         <w:rPr>
           <w:rFonts w:ascii="Calibri" w:eastAsia="DejaVu Sans Condensed" w:hAnsi="Calibri"/>
-          <w:lang w:val="en-GB"/>
-        </w:rPr>
-      </w:pPr>
-    </w:p>
-    <w:p>
-      <w:pPr>
-        <w:widowControl w:val="0"/>
-        <w:suppressAutoHyphens/>
-        <w:spacing w:after="120"/>
-        <w:jc w:val="center"/>
-        <w:rPr>
-          <w:rFonts w:ascii="Calibri" w:eastAsia="DejaVu Sans Condensed" w:hAnsi="Calibri"/>
+          <w:highlight w:val="yellow"/>
           <w:lang w:val="en-GB"/>
         </w:rPr>
       </w:pPr>
@@ -923,10 +1011,10 @@
           <w:lang w:val="en-GB"/>
         </w:rPr>
         <w:drawing>
-          <wp:inline distT="0" distB="0" distL="0" distR="0" wp14:anchorId="21E90E4D" wp14:editId="034BAF43">
-            <wp:extent cx="6116400" cy="1958206"/>
-            <wp:effectExtent l="0" t="0" r="0" b="4445"/>
-            <wp:docPr id="4" name="Imagem 4" descr="Uma imagem com captura de ecrã&#10;&#10;Descrição gerada automaticamente"/>
+          <wp:inline distT="0" distB="0" distL="0" distR="0" wp14:anchorId="704F093D" wp14:editId="0267A5D4">
+            <wp:extent cx="4548880" cy="2500212"/>
+            <wp:effectExtent l="0" t="0" r="4445" b="0"/>
+            <wp:docPr id="3" name="Imagem 3" descr="Uma imagem com captura de ecrã&#10;&#10;Descrição gerada automaticamente"/>
             <wp:cNvGraphicFramePr>
               <a:graphicFrameLocks xmlns:a="http://schemas.openxmlformats.org/drawingml/2006/main" noChangeAspect="1"/>
             </wp:cNvGraphicFramePr>
@@ -934,18 +1022,18 @@
               <a:graphicData uri="http://schemas.openxmlformats.org/drawingml/2006/picture">
                 <pic:pic xmlns:pic="http://schemas.openxmlformats.org/drawingml/2006/picture">
                   <pic:nvPicPr>
-                    <pic:cNvPr id="4" name="76747347_413450929531289_7521909618579079168_n.png"/>
+                    <pic:cNvPr id="3" name="76747347_413450929531289_7521909618579079168_n.png"/>
                     <pic:cNvPicPr/>
                   </pic:nvPicPr>
                   <pic:blipFill rotWithShape="1">
-                    <a:blip r:embed="rId6"/>
-                    <a:srcRect l="-2" t="64248" r="46948"/>
+                    <a:blip r:embed="rId7"/>
+                    <a:srcRect l="1" r="43521" b="34658"/>
                     <a:stretch/>
                   </pic:blipFill>
                   <pic:spPr bwMode="auto">
                     <a:xfrm>
                       <a:off x="0" y="0"/>
-                      <a:ext cx="6116400" cy="1958206"/>
+                      <a:ext cx="4644525" cy="2552782"/>
                     </a:xfrm>
                     <a:prstGeom prst="rect">
                       <a:avLst/>
@@ -982,7 +1070,191 @@
           <w:rFonts w:ascii="Calibri" w:eastAsia="DejaVu Sans Condensed" w:hAnsi="Calibri"/>
           <w:lang w:val="en-GB"/>
         </w:rPr>
-        <w:t>Fig 3 – Idiom Early Leavers in Education</w:t>
+        <w:lastRenderedPageBreak/>
+        <w:t xml:space="preserve">Fig </w:t>
+      </w:r>
+      <w:r>
+        <w:rPr>
+          <w:rFonts w:ascii="Calibri" w:eastAsia="DejaVu Sans Condensed" w:hAnsi="Calibri"/>
+          <w:lang w:val="en-GB"/>
+        </w:rPr>
+        <w:t>3</w:t>
+      </w:r>
+      <w:r>
+        <w:rPr>
+          <w:rFonts w:ascii="Calibri" w:eastAsia="DejaVu Sans Condensed" w:hAnsi="Calibri"/>
+          <w:lang w:val="en-GB"/>
+        </w:rPr>
+        <w:t xml:space="preserve"> </w:t>
+      </w:r>
+      <w:r>
+        <w:rPr>
+          <w:rFonts w:ascii="Calibri" w:eastAsia="DejaVu Sans Condensed" w:hAnsi="Calibri"/>
+          <w:lang w:val="en-GB"/>
+        </w:rPr>
+        <w:t>–</w:t>
+      </w:r>
+      <w:r>
+        <w:rPr>
+          <w:rFonts w:ascii="Calibri" w:eastAsia="DejaVu Sans Condensed" w:hAnsi="Calibri"/>
+          <w:lang w:val="en-GB"/>
+        </w:rPr>
+        <w:t xml:space="preserve"> </w:t>
+      </w:r>
+      <w:r>
+        <w:rPr>
+          <w:rFonts w:ascii="Calibri" w:eastAsia="DejaVu Sans Condensed" w:hAnsi="Calibri"/>
+          <w:lang w:val="en-GB"/>
+        </w:rPr>
+        <w:t xml:space="preserve">Idiom </w:t>
+      </w:r>
+      <w:r>
+        <w:rPr>
+          <w:rFonts w:ascii="Calibri" w:eastAsia="DejaVu Sans Condensed" w:hAnsi="Calibri"/>
+          <w:lang w:val="en-GB"/>
+        </w:rPr>
+        <w:t>“</w:t>
+      </w:r>
+      <w:r>
+        <w:rPr>
+          <w:rFonts w:ascii="Calibri" w:eastAsia="DejaVu Sans Condensed" w:hAnsi="Calibri"/>
+          <w:lang w:val="en-GB"/>
+        </w:rPr>
+        <w:t>Average Income by Education Level</w:t>
+      </w:r>
+      <w:r>
+        <w:rPr>
+          <w:rFonts w:ascii="Calibri" w:eastAsia="DejaVu Sans Condensed" w:hAnsi="Calibri"/>
+          <w:lang w:val="en-GB"/>
+        </w:rPr>
+        <w:t>”</w:t>
+      </w:r>
+    </w:p>
+    <w:p>
+      <w:pPr>
+        <w:widowControl w:val="0"/>
+        <w:suppressAutoHyphens/>
+        <w:spacing w:after="120"/>
+        <w:jc w:val="center"/>
+        <w:rPr>
+          <w:rFonts w:ascii="Calibri" w:eastAsia="DejaVu Sans Condensed" w:hAnsi="Calibri"/>
+          <w:lang w:val="en-GB"/>
+        </w:rPr>
+      </w:pPr>
+    </w:p>
+    <w:p>
+      <w:pPr>
+        <w:widowControl w:val="0"/>
+        <w:suppressAutoHyphens/>
+        <w:spacing w:after="120"/>
+        <w:jc w:val="center"/>
+        <w:rPr>
+          <w:rFonts w:ascii="Calibri" w:eastAsia="DejaVu Sans Condensed" w:hAnsi="Calibri"/>
+          <w:lang w:val="en-GB"/>
+        </w:rPr>
+      </w:pPr>
+      <w:r>
+        <w:rPr>
+          <w:rFonts w:ascii="Calibri" w:eastAsia="DejaVu Sans Condensed" w:hAnsi="Calibri"/>
+          <w:noProof/>
+          <w:lang w:val="en-GB"/>
+        </w:rPr>
+        <w:drawing>
+          <wp:inline distT="0" distB="0" distL="0" distR="0" wp14:anchorId="21E90E4D" wp14:editId="000BA7B0">
+            <wp:extent cx="4550400" cy="1456841"/>
+            <wp:effectExtent l="0" t="0" r="3175" b="0"/>
+            <wp:docPr id="4" name="Imagem 4" descr="Uma imagem com captura de ecrã&#10;&#10;Descrição gerada automaticamente"/>
+            <wp:cNvGraphicFramePr>
+              <a:graphicFrameLocks xmlns:a="http://schemas.openxmlformats.org/drawingml/2006/main" noChangeAspect="1"/>
+            </wp:cNvGraphicFramePr>
+            <a:graphic xmlns:a="http://schemas.openxmlformats.org/drawingml/2006/main">
+              <a:graphicData uri="http://schemas.openxmlformats.org/drawingml/2006/picture">
+                <pic:pic xmlns:pic="http://schemas.openxmlformats.org/drawingml/2006/picture">
+                  <pic:nvPicPr>
+                    <pic:cNvPr id="4" name="76747347_413450929531289_7521909618579079168_n.png"/>
+                    <pic:cNvPicPr/>
+                  </pic:nvPicPr>
+                  <pic:blipFill rotWithShape="1">
+                    <a:blip r:embed="rId7"/>
+                    <a:srcRect l="-2" t="64248" r="46948"/>
+                    <a:stretch/>
+                  </pic:blipFill>
+                  <pic:spPr bwMode="auto">
+                    <a:xfrm>
+                      <a:off x="0" y="0"/>
+                      <a:ext cx="4550400" cy="1456841"/>
+                    </a:xfrm>
+                    <a:prstGeom prst="rect">
+                      <a:avLst/>
+                    </a:prstGeom>
+                    <a:ln>
+                      <a:noFill/>
+                    </a:ln>
+                    <a:extLst>
+                      <a:ext uri="{53640926-AAD7-44D8-BBD7-CCE9431645EC}">
+                        <a14:shadowObscured xmlns:a14="http://schemas.microsoft.com/office/drawing/2010/main"/>
+                      </a:ext>
+                    </a:extLst>
+                  </pic:spPr>
+                </pic:pic>
+              </a:graphicData>
+            </a:graphic>
+          </wp:inline>
+        </w:drawing>
+      </w:r>
+    </w:p>
+    <w:p>
+      <w:pPr>
+        <w:widowControl w:val="0"/>
+        <w:suppressAutoHyphens/>
+        <w:spacing w:after="120"/>
+        <w:jc w:val="center"/>
+        <w:rPr>
+          <w:rFonts w:ascii="Calibri" w:eastAsia="DejaVu Sans Condensed" w:hAnsi="Calibri"/>
+          <w:lang w:val="en-GB"/>
+        </w:rPr>
+      </w:pPr>
+      <w:r>
+        <w:rPr>
+          <w:rFonts w:ascii="Calibri" w:eastAsia="DejaVu Sans Condensed" w:hAnsi="Calibri"/>
+          <w:lang w:val="en-GB"/>
+        </w:rPr>
+        <w:t xml:space="preserve">Fig </w:t>
+      </w:r>
+      <w:r>
+        <w:rPr>
+          <w:rFonts w:ascii="Calibri" w:eastAsia="DejaVu Sans Condensed" w:hAnsi="Calibri"/>
+          <w:lang w:val="en-GB"/>
+        </w:rPr>
+        <w:t>4</w:t>
+      </w:r>
+      <w:r>
+        <w:rPr>
+          <w:rFonts w:ascii="Calibri" w:eastAsia="DejaVu Sans Condensed" w:hAnsi="Calibri"/>
+          <w:lang w:val="en-GB"/>
+        </w:rPr>
+        <w:t xml:space="preserve"> – Idiom </w:t>
+      </w:r>
+      <w:r>
+        <w:rPr>
+          <w:rFonts w:ascii="Calibri" w:eastAsia="DejaVu Sans Condensed" w:hAnsi="Calibri"/>
+          <w:lang w:val="en-GB"/>
+        </w:rPr>
+        <w:t>“</w:t>
+      </w:r>
+      <w:r>
+        <w:rPr>
+          <w:rFonts w:ascii="Calibri" w:eastAsia="DejaVu Sans Condensed" w:hAnsi="Calibri"/>
+          <w:lang w:val="en-GB"/>
+        </w:rPr>
+        <w:t>Early Leavers in Education</w:t>
+      </w:r>
+      <w:r>
+        <w:rPr>
+          <w:rFonts w:ascii="Calibri" w:eastAsia="DejaVu Sans Condensed" w:hAnsi="Calibri"/>
+          <w:lang w:val="en-GB"/>
+        </w:rPr>
+        <w:t>”</w:t>
       </w:r>
     </w:p>
     <w:p>
@@ -1047,17 +1319,37 @@
         <w:jc w:val="both"/>
         <w:rPr>
           <w:rFonts w:ascii="Calibri" w:eastAsia="DejaVu Sans Condensed" w:hAnsi="Calibri"/>
-          <w:highlight w:val="yellow"/>
-          <w:lang w:val="en-GB"/>
-        </w:rPr>
-      </w:pPr>
-      <w:r>
-        <w:rPr>
-          <w:rFonts w:ascii="Calibri" w:eastAsia="DejaVu Sans Condensed" w:hAnsi="Calibri"/>
-          <w:highlight w:val="yellow"/>
-          <w:lang w:val="en-GB"/>
-        </w:rPr>
-        <w:t>How are the views linked? How does that mechanism work/will work even when you have more idioms to link?</w:t>
+          <w:lang w:val="en-GB"/>
+        </w:rPr>
+      </w:pPr>
+      <w:r>
+        <w:rPr>
+          <w:rFonts w:ascii="Calibri" w:eastAsia="DejaVu Sans Condensed" w:hAnsi="Calibri"/>
+          <w:lang w:val="en-GB"/>
+        </w:rPr>
+        <w:tab/>
+        <w:t xml:space="preserve">The connection between the different views will mainly work through the selection of the countries which the user wants to compare, then the views are filtered according to that selection. The user will be able to select the countries </w:t>
+      </w:r>
+      <w:r>
+        <w:rPr>
+          <w:rFonts w:ascii="Calibri" w:eastAsia="DejaVu Sans Condensed" w:hAnsi="Calibri"/>
+          <w:lang w:val="en-GB"/>
+        </w:rPr>
+        <w:t>through</w:t>
+      </w:r>
+      <w:r>
+        <w:rPr>
+          <w:rFonts w:ascii="Calibri" w:eastAsia="DejaVu Sans Condensed" w:hAnsi="Calibri"/>
+          <w:lang w:val="en-GB"/>
+        </w:rPr>
+        <w:t xml:space="preserve"> the map</w:t>
+      </w:r>
+      <w:r>
+        <w:rPr>
+          <w:rFonts w:ascii="Calibri" w:eastAsia="DejaVu Sans Condensed" w:hAnsi="Calibri"/>
+          <w:lang w:val="en-GB"/>
+        </w:rPr>
+        <w:t xml:space="preserve"> and the heatmap, selecting a column corresponds to selecting a country.</w:t>
       </w:r>
     </w:p>
     <w:p>
@@ -1076,7 +1368,23 @@
           <w:rFonts w:ascii="Calibri" w:eastAsia="DejaVu Sans Condensed" w:hAnsi="Calibri"/>
           <w:lang w:val="en-GB"/>
         </w:rPr>
-        <w:t>- Connection between the map and the rest</w:t>
+        <w:tab/>
+        <w:t xml:space="preserve">When the visualization is initialized, it will be selected </w:t>
+      </w:r>
+      <w:r>
+        <w:rPr>
+          <w:rFonts w:ascii="Calibri" w:eastAsia="DejaVu Sans Condensed" w:hAnsi="Calibri"/>
+          <w:color w:val="FF0000"/>
+          <w:lang w:val="en-GB"/>
+        </w:rPr>
+        <w:t>6</w:t>
+      </w:r>
+      <w:r>
+        <w:rPr>
+          <w:rFonts w:ascii="Calibri" w:eastAsia="DejaVu Sans Condensed" w:hAnsi="Calibri"/>
+          <w:lang w:val="en-GB"/>
+        </w:rPr>
+        <w:t xml:space="preserve"> random countries, and the rest of the views will be filtered according to these, the user can then select the countries he/she wants.</w:t>
       </w:r>
     </w:p>
     <w:p>
@@ -1095,7 +1403,126 @@
           <w:rFonts w:ascii="Calibri" w:eastAsia="DejaVu Sans Condensed" w:hAnsi="Calibri"/>
           <w:lang w:val="en-GB"/>
         </w:rPr>
-        <w:t>- Heatmap, selected countries??</w:t>
+        <w:tab/>
+        <w:t>All the views will have a transition when the country selection is made:</w:t>
+      </w:r>
+    </w:p>
+    <w:p>
+      <w:pPr>
+        <w:pStyle w:val="PargrafodaLista"/>
+        <w:widowControl w:val="0"/>
+        <w:numPr>
+          <w:ilvl w:val="0"/>
+          <w:numId w:val="10"/>
+        </w:numPr>
+        <w:suppressAutoHyphens/>
+        <w:spacing w:after="120"/>
+        <w:jc w:val="both"/>
+        <w:rPr>
+          <w:rFonts w:ascii="Calibri" w:eastAsia="DejaVu Sans Condensed" w:hAnsi="Calibri"/>
+          <w:lang w:val="en-GB"/>
+        </w:rPr>
+      </w:pPr>
+      <w:r>
+        <w:rPr>
+          <w:rFonts w:ascii="Calibri" w:eastAsia="DejaVu Sans Condensed" w:hAnsi="Calibri"/>
+          <w:lang w:val="en-GB"/>
+        </w:rPr>
+        <w:t>Choropleth Map – Countries selected get a darker border.</w:t>
+      </w:r>
+    </w:p>
+    <w:p>
+      <w:pPr>
+        <w:pStyle w:val="PargrafodaLista"/>
+        <w:widowControl w:val="0"/>
+        <w:numPr>
+          <w:ilvl w:val="0"/>
+          <w:numId w:val="10"/>
+        </w:numPr>
+        <w:suppressAutoHyphens/>
+        <w:spacing w:after="120"/>
+        <w:jc w:val="both"/>
+        <w:rPr>
+          <w:rFonts w:ascii="Calibri" w:eastAsia="DejaVu Sans Condensed" w:hAnsi="Calibri"/>
+          <w:lang w:val="en-GB"/>
+        </w:rPr>
+      </w:pPr>
+      <w:r>
+        <w:rPr>
+          <w:rFonts w:ascii="Calibri" w:eastAsia="DejaVu Sans Condensed" w:hAnsi="Calibri"/>
+          <w:lang w:val="en-GB"/>
+        </w:rPr>
+        <w:t>Stacked Bar Chart – The countries being shown change.</w:t>
+      </w:r>
+    </w:p>
+    <w:p>
+      <w:pPr>
+        <w:pStyle w:val="PargrafodaLista"/>
+        <w:widowControl w:val="0"/>
+        <w:numPr>
+          <w:ilvl w:val="0"/>
+          <w:numId w:val="10"/>
+        </w:numPr>
+        <w:suppressAutoHyphens/>
+        <w:spacing w:after="120"/>
+        <w:jc w:val="both"/>
+        <w:rPr>
+          <w:rFonts w:ascii="Calibri" w:eastAsia="DejaVu Sans Condensed" w:hAnsi="Calibri"/>
+          <w:lang w:val="en-GB"/>
+        </w:rPr>
+      </w:pPr>
+      <w:r>
+        <w:rPr>
+          <w:rFonts w:ascii="Calibri" w:eastAsia="DejaVu Sans Condensed" w:hAnsi="Calibri"/>
+          <w:lang w:val="en-GB"/>
+        </w:rPr>
+        <w:t>Line Chart – Only the lines of the countries selected are shown.</w:t>
+      </w:r>
+    </w:p>
+    <w:p>
+      <w:pPr>
+        <w:pStyle w:val="PargrafodaLista"/>
+        <w:widowControl w:val="0"/>
+        <w:numPr>
+          <w:ilvl w:val="0"/>
+          <w:numId w:val="10"/>
+        </w:numPr>
+        <w:suppressAutoHyphens/>
+        <w:spacing w:after="120"/>
+        <w:jc w:val="both"/>
+        <w:rPr>
+          <w:rFonts w:ascii="Calibri" w:eastAsia="DejaVu Sans Condensed" w:hAnsi="Calibri"/>
+          <w:lang w:val="en-GB"/>
+        </w:rPr>
+      </w:pPr>
+      <w:r>
+        <w:rPr>
+          <w:rFonts w:ascii="Calibri" w:eastAsia="DejaVu Sans Condensed" w:hAnsi="Calibri"/>
+          <w:lang w:val="en-GB"/>
+        </w:rPr>
+        <w:t xml:space="preserve">Heatmap – The columns of the selected countries get </w:t>
+      </w:r>
+      <w:r>
+        <w:rPr>
+          <w:rFonts w:ascii="Calibri" w:eastAsia="DejaVu Sans Condensed" w:hAnsi="Calibri"/>
+          <w:lang w:val="en-GB"/>
+        </w:rPr>
+        <w:t xml:space="preserve">a </w:t>
+      </w:r>
+      <w:r>
+        <w:rPr>
+          <w:rFonts w:ascii="Calibri" w:eastAsia="DejaVu Sans Condensed" w:hAnsi="Calibri"/>
+          <w:color w:val="FF0000"/>
+          <w:lang w:val="en-GB"/>
+        </w:rPr>
+        <w:t>box involving the full column</w:t>
+      </w:r>
+      <w:r>
+        <w:rPr>
+          <w:rFonts w:ascii="Calibri" w:eastAsia="DejaVu Sans Condensed" w:hAnsi="Calibri"/>
+          <w:lang w:val="en-GB"/>
+        </w:rPr>
+        <w:t>.</w:t>
       </w:r>
     </w:p>
     <w:p>
@@ -1106,16 +1533,10 @@
         <w:jc w:val="both"/>
         <w:rPr>
           <w:rFonts w:ascii="Calibri" w:eastAsia="DejaVu Sans Condensed" w:hAnsi="Calibri"/>
-          <w:lang w:val="en-GB"/>
-        </w:rPr>
-      </w:pPr>
-      <w:r>
-        <w:rPr>
-          <w:rFonts w:ascii="Calibri" w:eastAsia="DejaVu Sans Condensed" w:hAnsi="Calibri"/>
-          <w:lang w:val="en-GB"/>
-        </w:rPr>
-        <w:t>- Line chart won’t have interactivity</w:t>
-      </w:r>
+          <w:color w:val="FF0000"/>
+          <w:lang w:val="en-GB"/>
+        </w:rPr>
+      </w:pPr>
     </w:p>
     <w:p>
       <w:pPr>
@@ -1125,18 +1546,10 @@
         <w:jc w:val="both"/>
         <w:rPr>
           <w:rFonts w:ascii="Calibri" w:eastAsia="DejaVu Sans Condensed" w:hAnsi="Calibri"/>
-          <w:lang w:val="en-GB"/>
-        </w:rPr>
-      </w:pPr>
-      <w:r>
-        <w:rPr>
-          <w:rFonts w:ascii="Calibri" w:eastAsia="DejaVu Sans Condensed" w:hAnsi="Calibri"/>
-          <w:lang w:val="en-GB"/>
-        </w:rPr>
-        <w:t>- How do the views change and how are they linked between each other??</w:t>
-      </w:r>
-      <w:bookmarkStart w:id="0" w:name="_GoBack"/>
-      <w:bookmarkEnd w:id="0"/>
+          <w:color w:val="FF0000"/>
+          <w:lang w:val="en-GB"/>
+        </w:rPr>
+      </w:pPr>
     </w:p>
     <w:sectPr>
       <w:pgSz w:w="11900" w:h="16840"/>
@@ -2323,6 +2736,119 @@
       <w:lvlJc w:val="left"/>
       <w:pPr>
         <w:ind w:left="6480" w:hanging="360"/>
+      </w:pPr>
+      <w:rPr>
+        <w:rFonts w:ascii="Wingdings" w:hAnsi="Wingdings" w:hint="default"/>
+      </w:rPr>
+    </w:lvl>
+  </w:abstractNum>
+  <w:abstractNum w:abstractNumId="9" w15:restartNumberingAfterBreak="0">
+    <w:nsid w:val="709838A3"/>
+    <w:multiLevelType w:val="hybridMultilevel"/>
+    <w:tmpl w:val="20CCBC4E"/>
+    <w:lvl w:ilvl="0" w:tplc="08160001">
+      <w:start w:val="1"/>
+      <w:numFmt w:val="bullet"/>
+      <w:lvlText w:val=""/>
+      <w:lvlJc w:val="left"/>
+      <w:pPr>
+        <w:ind w:left="1445" w:hanging="360"/>
+      </w:pPr>
+      <w:rPr>
+        <w:rFonts w:ascii="Symbol" w:hAnsi="Symbol" w:hint="default"/>
+      </w:rPr>
+    </w:lvl>
+    <w:lvl w:ilvl="1" w:tplc="08160003" w:tentative="1">
+      <w:start w:val="1"/>
+      <w:numFmt w:val="bullet"/>
+      <w:lvlText w:val="o"/>
+      <w:lvlJc w:val="left"/>
+      <w:pPr>
+        <w:ind w:left="2165" w:hanging="360"/>
+      </w:pPr>
+      <w:rPr>
+        <w:rFonts w:ascii="Courier New" w:hAnsi="Courier New" w:cs="Courier New" w:hint="default"/>
+      </w:rPr>
+    </w:lvl>
+    <w:lvl w:ilvl="2" w:tplc="08160005" w:tentative="1">
+      <w:start w:val="1"/>
+      <w:numFmt w:val="bullet"/>
+      <w:lvlText w:val=""/>
+      <w:lvlJc w:val="left"/>
+      <w:pPr>
+        <w:ind w:left="2885" w:hanging="360"/>
+      </w:pPr>
+      <w:rPr>
+        <w:rFonts w:ascii="Wingdings" w:hAnsi="Wingdings" w:hint="default"/>
+      </w:rPr>
+    </w:lvl>
+    <w:lvl w:ilvl="3" w:tplc="08160001" w:tentative="1">
+      <w:start w:val="1"/>
+      <w:numFmt w:val="bullet"/>
+      <w:lvlText w:val=""/>
+      <w:lvlJc w:val="left"/>
+      <w:pPr>
+        <w:ind w:left="3605" w:hanging="360"/>
+      </w:pPr>
+      <w:rPr>
+        <w:rFonts w:ascii="Symbol" w:hAnsi="Symbol" w:hint="default"/>
+      </w:rPr>
+    </w:lvl>
+    <w:lvl w:ilvl="4" w:tplc="08160003" w:tentative="1">
+      <w:start w:val="1"/>
+      <w:numFmt w:val="bullet"/>
+      <w:lvlText w:val="o"/>
+      <w:lvlJc w:val="left"/>
+      <w:pPr>
+        <w:ind w:left="4325" w:hanging="360"/>
+      </w:pPr>
+      <w:rPr>
+        <w:rFonts w:ascii="Courier New" w:hAnsi="Courier New" w:cs="Courier New" w:hint="default"/>
+      </w:rPr>
+    </w:lvl>
+    <w:lvl w:ilvl="5" w:tplc="08160005" w:tentative="1">
+      <w:start w:val="1"/>
+      <w:numFmt w:val="bullet"/>
+      <w:lvlText w:val=""/>
+      <w:lvlJc w:val="left"/>
+      <w:pPr>
+        <w:ind w:left="5045" w:hanging="360"/>
+      </w:pPr>
+      <w:rPr>
+        <w:rFonts w:ascii="Wingdings" w:hAnsi="Wingdings" w:hint="default"/>
+      </w:rPr>
+    </w:lvl>
+    <w:lvl w:ilvl="6" w:tplc="08160001" w:tentative="1">
+      <w:start w:val="1"/>
+      <w:numFmt w:val="bullet"/>
+      <w:lvlText w:val=""/>
+      <w:lvlJc w:val="left"/>
+      <w:pPr>
+        <w:ind w:left="5765" w:hanging="360"/>
+      </w:pPr>
+      <w:rPr>
+        <w:rFonts w:ascii="Symbol" w:hAnsi="Symbol" w:hint="default"/>
+      </w:rPr>
+    </w:lvl>
+    <w:lvl w:ilvl="7" w:tplc="08160003" w:tentative="1">
+      <w:start w:val="1"/>
+      <w:numFmt w:val="bullet"/>
+      <w:lvlText w:val="o"/>
+      <w:lvlJc w:val="left"/>
+      <w:pPr>
+        <w:ind w:left="6485" w:hanging="360"/>
+      </w:pPr>
+      <w:rPr>
+        <w:rFonts w:ascii="Courier New" w:hAnsi="Courier New" w:cs="Courier New" w:hint="default"/>
+      </w:rPr>
+    </w:lvl>
+    <w:lvl w:ilvl="8" w:tplc="08160005" w:tentative="1">
+      <w:start w:val="1"/>
+      <w:numFmt w:val="bullet"/>
+      <w:lvlText w:val=""/>
+      <w:lvlJc w:val="left"/>
+      <w:pPr>
+        <w:ind w:left="7205" w:hanging="360"/>
       </w:pPr>
       <w:rPr>
         <w:rFonts w:ascii="Wingdings" w:hAnsi="Wingdings" w:hint="default"/>
@@ -2355,6 +2881,9 @@
   </w:num>
   <w:num w:numId="9">
     <w:abstractNumId w:val="8"/>
+  </w:num>
+  <w:num w:numId="10">
+    <w:abstractNumId w:val="9"/>
   </w:num>
 </w:numbering>
 </file>

</xml_diff>

<commit_message>
Added video and completed word document
</commit_message>
<xml_diff>
--- a/CheckpointIV/CIV_G15.docx
+++ b/CheckpointIV/CIV_G15.docx
@@ -616,7 +616,21 @@
           <w:rFonts w:ascii="Calibri" w:eastAsia="DejaVu Sans Condensed" w:hAnsi="Calibri"/>
           <w:lang w:val="en-GB"/>
         </w:rPr>
-        <w:t>. Some of the idioms were redundant, they were showing the same information as others, and it was also causing clutter. For these two reasons we removed the heatmap for the “Average Income by Education Level” and changed the multiple bar chart to a stacked bar chart, giving the user the possibility to compare the information between countries and education level. We also removed the “Adult Participation in Learning” idiom.</w:t>
+        <w:t>. Some of the idioms were redundant, they were showing the same information as others, and it was also causing clutter</w:t>
+      </w:r>
+      <w:r>
+        <w:rPr>
+          <w:rFonts w:ascii="Calibri" w:eastAsia="DejaVu Sans Condensed" w:hAnsi="Calibri"/>
+          <w:lang w:val="en-GB"/>
+        </w:rPr>
+        <w:t xml:space="preserve"> in the visualization</w:t>
+      </w:r>
+      <w:r>
+        <w:rPr>
+          <w:rFonts w:ascii="Calibri" w:eastAsia="DejaVu Sans Condensed" w:hAnsi="Calibri"/>
+          <w:lang w:val="en-GB"/>
+        </w:rPr>
+        <w:t>. For these two reasons we removed the heatmap for the “Average Income by Education Level” and changed the multiple bar chart to a stacked bar chart, giving the user the possibility to compare the information between countries and education level. We also removed the “Adult Participation in Learning” idiom.</w:t>
       </w:r>
       <w:r>
         <w:rPr>
@@ -650,7 +664,7 @@
         <w:widowControl w:val="0"/>
         <w:suppressAutoHyphens/>
         <w:spacing w:after="120"/>
-        <w:jc w:val="both"/>
+        <w:jc w:val="center"/>
         <w:rPr>
           <w:rFonts w:ascii="Calibri" w:eastAsia="DejaVu Sans Condensed" w:hAnsi="Calibri"/>
           <w:lang w:val="en-GB"/>
@@ -663,10 +677,10 @@
           <w:lang w:val="en-GB"/>
         </w:rPr>
         <w:drawing>
-          <wp:inline distT="0" distB="0" distL="0" distR="0" wp14:anchorId="68FDE955" wp14:editId="73155DA7">
-            <wp:extent cx="6116320" cy="2891790"/>
-            <wp:effectExtent l="0" t="0" r="0" b="3810"/>
-            <wp:docPr id="2" name="Imagem 2" descr="Uma imagem com captura de ecrã&#10;&#10;Descrição gerada automaticamente"/>
+          <wp:inline distT="0" distB="0" distL="0" distR="0" wp14:anchorId="0C087E7D" wp14:editId="7F05C9BF">
+            <wp:extent cx="4680000" cy="2352633"/>
+            <wp:effectExtent l="0" t="0" r="6350" b="0"/>
+            <wp:docPr id="1" name="Imagem 1" descr="Uma imagem com captura de ecrã&#10;&#10;Descrição gerada automaticamente"/>
             <wp:cNvGraphicFramePr>
               <a:graphicFrameLocks xmlns:a="http://schemas.openxmlformats.org/drawingml/2006/main" noChangeAspect="1"/>
             </wp:cNvGraphicFramePr>
@@ -674,7 +688,7 @@
               <a:graphicData uri="http://schemas.openxmlformats.org/drawingml/2006/picture">
                 <pic:pic xmlns:pic="http://schemas.openxmlformats.org/drawingml/2006/picture">
                   <pic:nvPicPr>
-                    <pic:cNvPr id="2" name="Current_layout.png"/>
+                    <pic:cNvPr id="1" name="Current_layout.png"/>
                     <pic:cNvPicPr/>
                   </pic:nvPicPr>
                   <pic:blipFill>
@@ -686,7 +700,7 @@
                   <pic:spPr>
                     <a:xfrm>
                       <a:off x="0" y="0"/>
-                      <a:ext cx="6116320" cy="2891790"/>
+                      <a:ext cx="4680000" cy="2352633"/>
                     </a:xfrm>
                     <a:prstGeom prst="rect">
                       <a:avLst/>
@@ -756,9 +770,9 @@
         </w:rPr>
         <w:lastRenderedPageBreak/>
         <w:drawing>
-          <wp:inline distT="0" distB="0" distL="0" distR="0" wp14:anchorId="2D595CBF" wp14:editId="23014ADA">
-            <wp:extent cx="5978716" cy="4200488"/>
-            <wp:effectExtent l="0" t="0" r="3175" b="0"/>
+          <wp:inline distT="0" distB="0" distL="0" distR="0" wp14:anchorId="2D595CBF" wp14:editId="4A2C68E4">
+            <wp:extent cx="4680000" cy="3288045"/>
+            <wp:effectExtent l="0" t="0" r="6350" b="7620"/>
             <wp:docPr id="5" name="Imagem 5" descr="Uma imagem com texto, mapa&#10;&#10;Descrição gerada automaticamente"/>
             <wp:cNvGraphicFramePr>
               <a:graphicFrameLocks xmlns:a="http://schemas.openxmlformats.org/drawingml/2006/main" noChangeAspect="1"/>
@@ -778,7 +792,7 @@
                   <pic:spPr bwMode="auto">
                     <a:xfrm>
                       <a:off x="0" y="0"/>
-                      <a:ext cx="5980452" cy="4201708"/>
+                      <a:ext cx="4680000" cy="3288045"/>
                     </a:xfrm>
                     <a:prstGeom prst="rect">
                       <a:avLst/>
@@ -885,7 +899,21 @@
           <w:rFonts w:ascii="Calibri" w:eastAsia="DejaVu Sans Condensed" w:hAnsi="Calibri"/>
           <w:lang w:val="en-GB"/>
         </w:rPr>
-        <w:t>We have fully implemented two of the four idioms, “</w:t>
+        <w:t xml:space="preserve">We have fully implemented </w:t>
+      </w:r>
+      <w:r>
+        <w:rPr>
+          <w:rFonts w:ascii="Calibri" w:eastAsia="DejaVu Sans Condensed" w:hAnsi="Calibri"/>
+          <w:lang w:val="en-GB"/>
+        </w:rPr>
+        <w:t>three</w:t>
+      </w:r>
+      <w:r>
+        <w:rPr>
+          <w:rFonts w:ascii="Calibri" w:eastAsia="DejaVu Sans Condensed" w:hAnsi="Calibri"/>
+          <w:lang w:val="en-GB"/>
+        </w:rPr>
+        <w:t xml:space="preserve"> of the four idioms, “</w:t>
       </w:r>
       <w:r>
         <w:rPr>
@@ -934,7 +962,14 @@
           <w:rFonts w:ascii="Calibri" w:eastAsia="DejaVu Sans Condensed" w:hAnsi="Calibri"/>
           <w:lang w:val="en-GB"/>
         </w:rPr>
-        <w:t xml:space="preserve"> and “Education Early Leaver”</w:t>
+        <w:t xml:space="preserve">, </w:t>
+      </w:r>
+      <w:r>
+        <w:rPr>
+          <w:rFonts w:ascii="Calibri" w:eastAsia="DejaVu Sans Condensed" w:hAnsi="Calibri"/>
+          <w:lang w:val="en-GB"/>
+        </w:rPr>
+        <w:t>“Education Early Leaver”</w:t>
       </w:r>
       <w:r>
         <w:rPr>
@@ -955,7 +990,35 @@
           <w:rFonts w:ascii="Calibri" w:eastAsia="DejaVu Sans Condensed" w:hAnsi="Calibri"/>
           <w:lang w:val="en-GB"/>
         </w:rPr>
-        <w:t>. We have also started to implement the “Books and Newspapers: Household Expenditure” (Heatmap) and the “Average Time Spent Reading” (Choropleth Map) idioms.</w:t>
+        <w:t xml:space="preserve"> and “Books and Newspapers: Household Expenditures” (Figure 5)</w:t>
+      </w:r>
+      <w:r>
+        <w:rPr>
+          <w:rFonts w:ascii="Calibri" w:eastAsia="DejaVu Sans Condensed" w:hAnsi="Calibri"/>
+          <w:lang w:val="en-GB"/>
+        </w:rPr>
+        <w:t xml:space="preserve">. We have also started to implement </w:t>
+      </w:r>
+      <w:r>
+        <w:rPr>
+          <w:rFonts w:ascii="Calibri" w:eastAsia="DejaVu Sans Condensed" w:hAnsi="Calibri"/>
+          <w:lang w:val="en-GB"/>
+        </w:rPr>
+        <w:t>the “</w:t>
+      </w:r>
+      <w:r>
+        <w:rPr>
+          <w:rFonts w:ascii="Calibri" w:eastAsia="DejaVu Sans Condensed" w:hAnsi="Calibri"/>
+          <w:lang w:val="en-GB"/>
+        </w:rPr>
+        <w:t>Average Time Spent Reading” (Choropleth Map) idiom</w:t>
+      </w:r>
+      <w:r>
+        <w:rPr>
+          <w:rFonts w:ascii="Calibri" w:eastAsia="DejaVu Sans Condensed" w:hAnsi="Calibri"/>
+          <w:lang w:val="en-GB"/>
+        </w:rPr>
+        <w:t>.</w:t>
       </w:r>
     </w:p>
     <w:p>
@@ -977,8 +1040,6 @@
         <w:tab/>
         <w:t>For now, only the “Average Income by Education Level” idiom has interactivity, the user can select the year it wants to visualize in a dropdown. And the stacked bar chart will have a transition and show the user the data correspondent to that year.</w:t>
       </w:r>
-      <w:bookmarkStart w:id="0" w:name="_GoBack"/>
-      <w:bookmarkEnd w:id="0"/>
     </w:p>
     <w:p>
       <w:pPr>
@@ -1011,10 +1072,10 @@
           <w:lang w:val="en-GB"/>
         </w:rPr>
         <w:drawing>
-          <wp:inline distT="0" distB="0" distL="0" distR="0" wp14:anchorId="704F093D" wp14:editId="0267A5D4">
-            <wp:extent cx="4548880" cy="2500212"/>
-            <wp:effectExtent l="0" t="0" r="4445" b="0"/>
-            <wp:docPr id="3" name="Imagem 3" descr="Uma imagem com captura de ecrã&#10;&#10;Descrição gerada automaticamente"/>
+          <wp:inline distT="0" distB="0" distL="0" distR="0" wp14:anchorId="068DA6B5" wp14:editId="5F56B74B">
+            <wp:extent cx="4680000" cy="2549414"/>
+            <wp:effectExtent l="0" t="0" r="6350" b="3810"/>
+            <wp:docPr id="6" name="Imagem 6" descr="Uma imagem com captura de ecrã&#10;&#10;Descrição gerada automaticamente"/>
             <wp:cNvGraphicFramePr>
               <a:graphicFrameLocks xmlns:a="http://schemas.openxmlformats.org/drawingml/2006/main" noChangeAspect="1"/>
             </wp:cNvGraphicFramePr>
@@ -1022,18 +1083,281 @@
               <a:graphicData uri="http://schemas.openxmlformats.org/drawingml/2006/picture">
                 <pic:pic xmlns:pic="http://schemas.openxmlformats.org/drawingml/2006/picture">
                   <pic:nvPicPr>
-                    <pic:cNvPr id="3" name="76747347_413450929531289_7521909618579079168_n.png"/>
+                    <pic:cNvPr id="6" name="Average_Income_by_Education_Level.png"/>
+                    <pic:cNvPicPr/>
+                  </pic:nvPicPr>
+                  <pic:blipFill>
+                    <a:blip r:embed="rId7"/>
+                    <a:stretch>
+                      <a:fillRect/>
+                    </a:stretch>
+                  </pic:blipFill>
+                  <pic:spPr>
+                    <a:xfrm>
+                      <a:off x="0" y="0"/>
+                      <a:ext cx="4680000" cy="2549414"/>
+                    </a:xfrm>
+                    <a:prstGeom prst="rect">
+                      <a:avLst/>
+                    </a:prstGeom>
+                  </pic:spPr>
+                </pic:pic>
+              </a:graphicData>
+            </a:graphic>
+          </wp:inline>
+        </w:drawing>
+      </w:r>
+    </w:p>
+    <w:p>
+      <w:pPr>
+        <w:widowControl w:val="0"/>
+        <w:suppressAutoHyphens/>
+        <w:spacing w:after="120"/>
+        <w:jc w:val="center"/>
+        <w:rPr>
+          <w:rFonts w:ascii="Calibri" w:eastAsia="DejaVu Sans Condensed" w:hAnsi="Calibri"/>
+          <w:lang w:val="en-GB"/>
+        </w:rPr>
+      </w:pPr>
+      <w:r>
+        <w:rPr>
+          <w:rFonts w:ascii="Calibri" w:eastAsia="DejaVu Sans Condensed" w:hAnsi="Calibri"/>
+          <w:lang w:val="en-GB"/>
+        </w:rPr>
+        <w:t xml:space="preserve">Fig </w:t>
+      </w:r>
+      <w:r>
+        <w:rPr>
+          <w:rFonts w:ascii="Calibri" w:eastAsia="DejaVu Sans Condensed" w:hAnsi="Calibri"/>
+          <w:lang w:val="en-GB"/>
+        </w:rPr>
+        <w:t>3</w:t>
+      </w:r>
+      <w:r>
+        <w:rPr>
+          <w:rFonts w:ascii="Calibri" w:eastAsia="DejaVu Sans Condensed" w:hAnsi="Calibri"/>
+          <w:lang w:val="en-GB"/>
+        </w:rPr>
+        <w:t xml:space="preserve"> </w:t>
+      </w:r>
+      <w:r>
+        <w:rPr>
+          <w:rFonts w:ascii="Calibri" w:eastAsia="DejaVu Sans Condensed" w:hAnsi="Calibri"/>
+          <w:lang w:val="en-GB"/>
+        </w:rPr>
+        <w:t>–</w:t>
+      </w:r>
+      <w:r>
+        <w:rPr>
+          <w:rFonts w:ascii="Calibri" w:eastAsia="DejaVu Sans Condensed" w:hAnsi="Calibri"/>
+          <w:lang w:val="en-GB"/>
+        </w:rPr>
+        <w:t xml:space="preserve"> </w:t>
+      </w:r>
+      <w:r>
+        <w:rPr>
+          <w:rFonts w:ascii="Calibri" w:eastAsia="DejaVu Sans Condensed" w:hAnsi="Calibri"/>
+          <w:lang w:val="en-GB"/>
+        </w:rPr>
+        <w:t xml:space="preserve">Idiom </w:t>
+      </w:r>
+      <w:r>
+        <w:rPr>
+          <w:rFonts w:ascii="Calibri" w:eastAsia="DejaVu Sans Condensed" w:hAnsi="Calibri"/>
+          <w:lang w:val="en-GB"/>
+        </w:rPr>
+        <w:t>“</w:t>
+      </w:r>
+      <w:r>
+        <w:rPr>
+          <w:rFonts w:ascii="Calibri" w:eastAsia="DejaVu Sans Condensed" w:hAnsi="Calibri"/>
+          <w:lang w:val="en-GB"/>
+        </w:rPr>
+        <w:t>Average Income by Education Level</w:t>
+      </w:r>
+      <w:r>
+        <w:rPr>
+          <w:rFonts w:ascii="Calibri" w:eastAsia="DejaVu Sans Condensed" w:hAnsi="Calibri"/>
+          <w:lang w:val="en-GB"/>
+        </w:rPr>
+        <w:t>”</w:t>
+      </w:r>
+    </w:p>
+    <w:p>
+      <w:pPr>
+        <w:widowControl w:val="0"/>
+        <w:suppressAutoHyphens/>
+        <w:spacing w:after="120"/>
+        <w:jc w:val="center"/>
+        <w:rPr>
+          <w:rFonts w:ascii="Calibri" w:eastAsia="DejaVu Sans Condensed" w:hAnsi="Calibri"/>
+          <w:lang w:val="en-GB"/>
+        </w:rPr>
+      </w:pPr>
+    </w:p>
+    <w:p>
+      <w:pPr>
+        <w:widowControl w:val="0"/>
+        <w:suppressAutoHyphens/>
+        <w:spacing w:after="120"/>
+        <w:jc w:val="center"/>
+        <w:rPr>
+          <w:rFonts w:ascii="Calibri" w:eastAsia="DejaVu Sans Condensed" w:hAnsi="Calibri"/>
+          <w:lang w:val="en-GB"/>
+        </w:rPr>
+      </w:pPr>
+      <w:r>
+        <w:rPr>
+          <w:rFonts w:ascii="Calibri" w:eastAsia="DejaVu Sans Condensed" w:hAnsi="Calibri"/>
+          <w:noProof/>
+          <w:lang w:val="en-GB"/>
+        </w:rPr>
+        <w:lastRenderedPageBreak/>
+        <w:drawing>
+          <wp:inline distT="0" distB="0" distL="0" distR="0" wp14:anchorId="466C1DA5" wp14:editId="2588E222">
+            <wp:extent cx="4680000" cy="1337629"/>
+            <wp:effectExtent l="0" t="0" r="6350" b="0"/>
+            <wp:docPr id="7" name="Imagem 7" descr="Uma imagem com interior, preto&#10;&#10;Descrição gerada automaticamente"/>
+            <wp:cNvGraphicFramePr>
+              <a:graphicFrameLocks xmlns:a="http://schemas.openxmlformats.org/drawingml/2006/main" noChangeAspect="1"/>
+            </wp:cNvGraphicFramePr>
+            <a:graphic xmlns:a="http://schemas.openxmlformats.org/drawingml/2006/main">
+              <a:graphicData uri="http://schemas.openxmlformats.org/drawingml/2006/picture">
+                <pic:pic xmlns:pic="http://schemas.openxmlformats.org/drawingml/2006/picture">
+                  <pic:nvPicPr>
+                    <pic:cNvPr id="7" name="Education_Early_Leavers.png"/>
+                    <pic:cNvPicPr/>
+                  </pic:nvPicPr>
+                  <pic:blipFill>
+                    <a:blip r:embed="rId8"/>
+                    <a:stretch>
+                      <a:fillRect/>
+                    </a:stretch>
+                  </pic:blipFill>
+                  <pic:spPr>
+                    <a:xfrm>
+                      <a:off x="0" y="0"/>
+                      <a:ext cx="4680000" cy="1337629"/>
+                    </a:xfrm>
+                    <a:prstGeom prst="rect">
+                      <a:avLst/>
+                    </a:prstGeom>
+                  </pic:spPr>
+                </pic:pic>
+              </a:graphicData>
+            </a:graphic>
+          </wp:inline>
+        </w:drawing>
+      </w:r>
+    </w:p>
+    <w:p>
+      <w:pPr>
+        <w:widowControl w:val="0"/>
+        <w:suppressAutoHyphens/>
+        <w:spacing w:after="120"/>
+        <w:jc w:val="center"/>
+        <w:rPr>
+          <w:rFonts w:ascii="Calibri" w:eastAsia="DejaVu Sans Condensed" w:hAnsi="Calibri"/>
+          <w:lang w:val="en-GB"/>
+        </w:rPr>
+      </w:pPr>
+      <w:r>
+        <w:rPr>
+          <w:rFonts w:ascii="Calibri" w:eastAsia="DejaVu Sans Condensed" w:hAnsi="Calibri"/>
+          <w:lang w:val="en-GB"/>
+        </w:rPr>
+        <w:t xml:space="preserve">Fig </w:t>
+      </w:r>
+      <w:r>
+        <w:rPr>
+          <w:rFonts w:ascii="Calibri" w:eastAsia="DejaVu Sans Condensed" w:hAnsi="Calibri"/>
+          <w:lang w:val="en-GB"/>
+        </w:rPr>
+        <w:t>4</w:t>
+      </w:r>
+      <w:r>
+        <w:rPr>
+          <w:rFonts w:ascii="Calibri" w:eastAsia="DejaVu Sans Condensed" w:hAnsi="Calibri"/>
+          <w:lang w:val="en-GB"/>
+        </w:rPr>
+        <w:t xml:space="preserve"> – Idiom </w:t>
+      </w:r>
+      <w:r>
+        <w:rPr>
+          <w:rFonts w:ascii="Calibri" w:eastAsia="DejaVu Sans Condensed" w:hAnsi="Calibri"/>
+          <w:lang w:val="en-GB"/>
+        </w:rPr>
+        <w:t>“</w:t>
+      </w:r>
+      <w:r>
+        <w:rPr>
+          <w:rFonts w:ascii="Calibri" w:eastAsia="DejaVu Sans Condensed" w:hAnsi="Calibri"/>
+          <w:lang w:val="en-GB"/>
+        </w:rPr>
+        <w:t>Early Leavers in Education</w:t>
+      </w:r>
+      <w:r>
+        <w:rPr>
+          <w:rFonts w:ascii="Calibri" w:eastAsia="DejaVu Sans Condensed" w:hAnsi="Calibri"/>
+          <w:lang w:val="en-GB"/>
+        </w:rPr>
+        <w:t>”</w:t>
+      </w:r>
+    </w:p>
+    <w:p>
+      <w:pPr>
+        <w:widowControl w:val="0"/>
+        <w:suppressAutoHyphens/>
+        <w:spacing w:after="120"/>
+        <w:jc w:val="center"/>
+        <w:rPr>
+          <w:rFonts w:ascii="Calibri" w:eastAsia="DejaVu Sans Condensed" w:hAnsi="Calibri"/>
+          <w:lang w:val="en-GB"/>
+        </w:rPr>
+      </w:pPr>
+    </w:p>
+    <w:p>
+      <w:pPr>
+        <w:widowControl w:val="0"/>
+        <w:suppressAutoHyphens/>
+        <w:spacing w:after="120"/>
+        <w:jc w:val="center"/>
+        <w:rPr>
+          <w:rFonts w:ascii="Calibri" w:eastAsia="DejaVu Sans Condensed" w:hAnsi="Calibri"/>
+          <w:lang w:val="en-GB"/>
+        </w:rPr>
+      </w:pPr>
+      <w:bookmarkStart w:id="0" w:name="_GoBack"/>
+      <w:r>
+        <w:rPr>
+          <w:rFonts w:ascii="Calibri" w:eastAsia="DejaVu Sans Condensed" w:hAnsi="Calibri"/>
+          <w:noProof/>
+          <w:lang w:val="en-GB"/>
+        </w:rPr>
+        <w:drawing>
+          <wp:inline distT="0" distB="0" distL="0" distR="0" wp14:anchorId="1BFE9572" wp14:editId="32336D05">
+            <wp:extent cx="4680000" cy="2103862"/>
+            <wp:effectExtent l="0" t="0" r="6350" b="0"/>
+            <wp:docPr id="8" name="Imagem 8" descr="Uma imagem com captura de ecrã&#10;&#10;Descrição gerada automaticamente"/>
+            <wp:cNvGraphicFramePr>
+              <a:graphicFrameLocks xmlns:a="http://schemas.openxmlformats.org/drawingml/2006/main" noChangeAspect="1"/>
+            </wp:cNvGraphicFramePr>
+            <a:graphic xmlns:a="http://schemas.openxmlformats.org/drawingml/2006/main">
+              <a:graphicData uri="http://schemas.openxmlformats.org/drawingml/2006/picture">
+                <pic:pic xmlns:pic="http://schemas.openxmlformats.org/drawingml/2006/picture">
+                  <pic:nvPicPr>
+                    <pic:cNvPr id="8" name="Household_Expenditure.png"/>
                     <pic:cNvPicPr/>
                   </pic:nvPicPr>
                   <pic:blipFill rotWithShape="1">
-                    <a:blip r:embed="rId7"/>
-                    <a:srcRect l="1" r="43521" b="34658"/>
+                    <a:blip r:embed="rId9"/>
+                    <a:srcRect t="3657" b="24381"/>
                     <a:stretch/>
                   </pic:blipFill>
                   <pic:spPr bwMode="auto">
                     <a:xfrm>
                       <a:off x="0" y="0"/>
-                      <a:ext cx="4644525" cy="2552782"/>
+                      <a:ext cx="4680000" cy="2103862"/>
                     </a:xfrm>
                     <a:prstGeom prst="rect">
                       <a:avLst/>
@@ -1053,6 +1377,7 @@
           </wp:inline>
         </w:drawing>
       </w:r>
+      <w:bookmarkEnd w:id="0"/>
     </w:p>
     <w:p>
       <w:pPr>
@@ -1070,191 +1395,7 @@
           <w:rFonts w:ascii="Calibri" w:eastAsia="DejaVu Sans Condensed" w:hAnsi="Calibri"/>
           <w:lang w:val="en-GB"/>
         </w:rPr>
-        <w:lastRenderedPageBreak/>
-        <w:t xml:space="preserve">Fig </w:t>
-      </w:r>
-      <w:r>
-        <w:rPr>
-          <w:rFonts w:ascii="Calibri" w:eastAsia="DejaVu Sans Condensed" w:hAnsi="Calibri"/>
-          <w:lang w:val="en-GB"/>
-        </w:rPr>
-        <w:t>3</w:t>
-      </w:r>
-      <w:r>
-        <w:rPr>
-          <w:rFonts w:ascii="Calibri" w:eastAsia="DejaVu Sans Condensed" w:hAnsi="Calibri"/>
-          <w:lang w:val="en-GB"/>
-        </w:rPr>
-        <w:t xml:space="preserve"> </w:t>
-      </w:r>
-      <w:r>
-        <w:rPr>
-          <w:rFonts w:ascii="Calibri" w:eastAsia="DejaVu Sans Condensed" w:hAnsi="Calibri"/>
-          <w:lang w:val="en-GB"/>
-        </w:rPr>
-        <w:t>–</w:t>
-      </w:r>
-      <w:r>
-        <w:rPr>
-          <w:rFonts w:ascii="Calibri" w:eastAsia="DejaVu Sans Condensed" w:hAnsi="Calibri"/>
-          <w:lang w:val="en-GB"/>
-        </w:rPr>
-        <w:t xml:space="preserve"> </w:t>
-      </w:r>
-      <w:r>
-        <w:rPr>
-          <w:rFonts w:ascii="Calibri" w:eastAsia="DejaVu Sans Condensed" w:hAnsi="Calibri"/>
-          <w:lang w:val="en-GB"/>
-        </w:rPr>
-        <w:t xml:space="preserve">Idiom </w:t>
-      </w:r>
-      <w:r>
-        <w:rPr>
-          <w:rFonts w:ascii="Calibri" w:eastAsia="DejaVu Sans Condensed" w:hAnsi="Calibri"/>
-          <w:lang w:val="en-GB"/>
-        </w:rPr>
-        <w:t>“</w:t>
-      </w:r>
-      <w:r>
-        <w:rPr>
-          <w:rFonts w:ascii="Calibri" w:eastAsia="DejaVu Sans Condensed" w:hAnsi="Calibri"/>
-          <w:lang w:val="en-GB"/>
-        </w:rPr>
-        <w:t>Average Income by Education Level</w:t>
-      </w:r>
-      <w:r>
-        <w:rPr>
-          <w:rFonts w:ascii="Calibri" w:eastAsia="DejaVu Sans Condensed" w:hAnsi="Calibri"/>
-          <w:lang w:val="en-GB"/>
-        </w:rPr>
-        <w:t>”</w:t>
-      </w:r>
-    </w:p>
-    <w:p>
-      <w:pPr>
-        <w:widowControl w:val="0"/>
-        <w:suppressAutoHyphens/>
-        <w:spacing w:after="120"/>
-        <w:jc w:val="center"/>
-        <w:rPr>
-          <w:rFonts w:ascii="Calibri" w:eastAsia="DejaVu Sans Condensed" w:hAnsi="Calibri"/>
-          <w:lang w:val="en-GB"/>
-        </w:rPr>
-      </w:pPr>
-    </w:p>
-    <w:p>
-      <w:pPr>
-        <w:widowControl w:val="0"/>
-        <w:suppressAutoHyphens/>
-        <w:spacing w:after="120"/>
-        <w:jc w:val="center"/>
-        <w:rPr>
-          <w:rFonts w:ascii="Calibri" w:eastAsia="DejaVu Sans Condensed" w:hAnsi="Calibri"/>
-          <w:lang w:val="en-GB"/>
-        </w:rPr>
-      </w:pPr>
-      <w:r>
-        <w:rPr>
-          <w:rFonts w:ascii="Calibri" w:eastAsia="DejaVu Sans Condensed" w:hAnsi="Calibri"/>
-          <w:noProof/>
-          <w:lang w:val="en-GB"/>
-        </w:rPr>
-        <w:drawing>
-          <wp:inline distT="0" distB="0" distL="0" distR="0" wp14:anchorId="21E90E4D" wp14:editId="000BA7B0">
-            <wp:extent cx="4550400" cy="1456841"/>
-            <wp:effectExtent l="0" t="0" r="3175" b="0"/>
-            <wp:docPr id="4" name="Imagem 4" descr="Uma imagem com captura de ecrã&#10;&#10;Descrição gerada automaticamente"/>
-            <wp:cNvGraphicFramePr>
-              <a:graphicFrameLocks xmlns:a="http://schemas.openxmlformats.org/drawingml/2006/main" noChangeAspect="1"/>
-            </wp:cNvGraphicFramePr>
-            <a:graphic xmlns:a="http://schemas.openxmlformats.org/drawingml/2006/main">
-              <a:graphicData uri="http://schemas.openxmlformats.org/drawingml/2006/picture">
-                <pic:pic xmlns:pic="http://schemas.openxmlformats.org/drawingml/2006/picture">
-                  <pic:nvPicPr>
-                    <pic:cNvPr id="4" name="76747347_413450929531289_7521909618579079168_n.png"/>
-                    <pic:cNvPicPr/>
-                  </pic:nvPicPr>
-                  <pic:blipFill rotWithShape="1">
-                    <a:blip r:embed="rId7"/>
-                    <a:srcRect l="-2" t="64248" r="46948"/>
-                    <a:stretch/>
-                  </pic:blipFill>
-                  <pic:spPr bwMode="auto">
-                    <a:xfrm>
-                      <a:off x="0" y="0"/>
-                      <a:ext cx="4550400" cy="1456841"/>
-                    </a:xfrm>
-                    <a:prstGeom prst="rect">
-                      <a:avLst/>
-                    </a:prstGeom>
-                    <a:ln>
-                      <a:noFill/>
-                    </a:ln>
-                    <a:extLst>
-                      <a:ext uri="{53640926-AAD7-44D8-BBD7-CCE9431645EC}">
-                        <a14:shadowObscured xmlns:a14="http://schemas.microsoft.com/office/drawing/2010/main"/>
-                      </a:ext>
-                    </a:extLst>
-                  </pic:spPr>
-                </pic:pic>
-              </a:graphicData>
-            </a:graphic>
-          </wp:inline>
-        </w:drawing>
-      </w:r>
-    </w:p>
-    <w:p>
-      <w:pPr>
-        <w:widowControl w:val="0"/>
-        <w:suppressAutoHyphens/>
-        <w:spacing w:after="120"/>
-        <w:jc w:val="center"/>
-        <w:rPr>
-          <w:rFonts w:ascii="Calibri" w:eastAsia="DejaVu Sans Condensed" w:hAnsi="Calibri"/>
-          <w:lang w:val="en-GB"/>
-        </w:rPr>
-      </w:pPr>
-      <w:r>
-        <w:rPr>
-          <w:rFonts w:ascii="Calibri" w:eastAsia="DejaVu Sans Condensed" w:hAnsi="Calibri"/>
-          <w:lang w:val="en-GB"/>
-        </w:rPr>
-        <w:t xml:space="preserve">Fig </w:t>
-      </w:r>
-      <w:r>
-        <w:rPr>
-          <w:rFonts w:ascii="Calibri" w:eastAsia="DejaVu Sans Condensed" w:hAnsi="Calibri"/>
-          <w:lang w:val="en-GB"/>
-        </w:rPr>
-        <w:t>4</w:t>
-      </w:r>
-      <w:r>
-        <w:rPr>
-          <w:rFonts w:ascii="Calibri" w:eastAsia="DejaVu Sans Condensed" w:hAnsi="Calibri"/>
-          <w:lang w:val="en-GB"/>
-        </w:rPr>
-        <w:t xml:space="preserve"> – Idiom </w:t>
-      </w:r>
-      <w:r>
-        <w:rPr>
-          <w:rFonts w:ascii="Calibri" w:eastAsia="DejaVu Sans Condensed" w:hAnsi="Calibri"/>
-          <w:lang w:val="en-GB"/>
-        </w:rPr>
-        <w:t>“</w:t>
-      </w:r>
-      <w:r>
-        <w:rPr>
-          <w:rFonts w:ascii="Calibri" w:eastAsia="DejaVu Sans Condensed" w:hAnsi="Calibri"/>
-          <w:lang w:val="en-GB"/>
-        </w:rPr>
-        <w:t>Early Leavers in Education</w:t>
-      </w:r>
-      <w:r>
-        <w:rPr>
-          <w:rFonts w:ascii="Calibri" w:eastAsia="DejaVu Sans Condensed" w:hAnsi="Calibri"/>
-          <w:lang w:val="en-GB"/>
-        </w:rPr>
-        <w:t>”</w:t>
+        <w:t>Fig 5 – Idiom “Books and Newspapers: Household Expenditure”</w:t>
       </w:r>
     </w:p>
     <w:p>
@@ -1374,7 +1515,6 @@
       <w:r>
         <w:rPr>
           <w:rFonts w:ascii="Calibri" w:eastAsia="DejaVu Sans Condensed" w:hAnsi="Calibri"/>
-          <w:color w:val="FF0000"/>
           <w:lang w:val="en-GB"/>
         </w:rPr>
         <w:t>6</w:t>
@@ -1426,9 +1566,18 @@
       <w:r>
         <w:rPr>
           <w:rFonts w:ascii="Calibri" w:eastAsia="DejaVu Sans Condensed" w:hAnsi="Calibri"/>
-          <w:lang w:val="en-GB"/>
-        </w:rPr>
-        <w:t>Choropleth Map – Countries selected get a darker border.</w:t>
+          <w:b/>
+          <w:bCs/>
+          <w:lang w:val="en-GB"/>
+        </w:rPr>
+        <w:t>Choropleth Map</w:t>
+      </w:r>
+      <w:r>
+        <w:rPr>
+          <w:rFonts w:ascii="Calibri" w:eastAsia="DejaVu Sans Condensed" w:hAnsi="Calibri"/>
+          <w:lang w:val="en-GB"/>
+        </w:rPr>
+        <w:t xml:space="preserve"> – Countries selected get a darker border.</w:t>
       </w:r>
     </w:p>
     <w:p>
@@ -1450,9 +1599,18 @@
       <w:r>
         <w:rPr>
           <w:rFonts w:ascii="Calibri" w:eastAsia="DejaVu Sans Condensed" w:hAnsi="Calibri"/>
-          <w:lang w:val="en-GB"/>
-        </w:rPr>
-        <w:t>Stacked Bar Chart – The countries being shown change.</w:t>
+          <w:b/>
+          <w:bCs/>
+          <w:lang w:val="en-GB"/>
+        </w:rPr>
+        <w:t>Stacked Bar Chart</w:t>
+      </w:r>
+      <w:r>
+        <w:rPr>
+          <w:rFonts w:ascii="Calibri" w:eastAsia="DejaVu Sans Condensed" w:hAnsi="Calibri"/>
+          <w:lang w:val="en-GB"/>
+        </w:rPr>
+        <w:t xml:space="preserve"> – The countries being shown change.</w:t>
       </w:r>
     </w:p>
     <w:p>
@@ -1474,9 +1632,18 @@
       <w:r>
         <w:rPr>
           <w:rFonts w:ascii="Calibri" w:eastAsia="DejaVu Sans Condensed" w:hAnsi="Calibri"/>
-          <w:lang w:val="en-GB"/>
-        </w:rPr>
-        <w:t>Line Chart – Only the lines of the countries selected are shown.</w:t>
+          <w:b/>
+          <w:bCs/>
+          <w:lang w:val="en-GB"/>
+        </w:rPr>
+        <w:t>Line Chart</w:t>
+      </w:r>
+      <w:r>
+        <w:rPr>
+          <w:rFonts w:ascii="Calibri" w:eastAsia="DejaVu Sans Condensed" w:hAnsi="Calibri"/>
+          <w:lang w:val="en-GB"/>
+        </w:rPr>
+        <w:t xml:space="preserve"> – Only the lines of the countries selected are shown.</w:t>
       </w:r>
     </w:p>
     <w:p>
@@ -1498,9 +1665,18 @@
       <w:r>
         <w:rPr>
           <w:rFonts w:ascii="Calibri" w:eastAsia="DejaVu Sans Condensed" w:hAnsi="Calibri"/>
-          <w:lang w:val="en-GB"/>
-        </w:rPr>
-        <w:t xml:space="preserve">Heatmap – The columns of the selected countries get </w:t>
+          <w:b/>
+          <w:bCs/>
+          <w:lang w:val="en-GB"/>
+        </w:rPr>
+        <w:t>Heatmap</w:t>
+      </w:r>
+      <w:r>
+        <w:rPr>
+          <w:rFonts w:ascii="Calibri" w:eastAsia="DejaVu Sans Condensed" w:hAnsi="Calibri"/>
+          <w:lang w:val="en-GB"/>
+        </w:rPr>
+        <w:t xml:space="preserve"> – The columns of the selected countries get </w:t>
       </w:r>
       <w:r>
         <w:rPr>
@@ -1512,44 +1688,10 @@
       <w:r>
         <w:rPr>
           <w:rFonts w:ascii="Calibri" w:eastAsia="DejaVu Sans Condensed" w:hAnsi="Calibri"/>
-          <w:color w:val="FF0000"/>
-          <w:lang w:val="en-GB"/>
-        </w:rPr>
-        <w:t>box involving the full column</w:t>
-      </w:r>
-      <w:r>
-        <w:rPr>
-          <w:rFonts w:ascii="Calibri" w:eastAsia="DejaVu Sans Condensed" w:hAnsi="Calibri"/>
-          <w:lang w:val="en-GB"/>
-        </w:rPr>
-        <w:t>.</w:t>
-      </w:r>
-    </w:p>
-    <w:p>
-      <w:pPr>
-        <w:widowControl w:val="0"/>
-        <w:suppressAutoHyphens/>
-        <w:spacing w:after="120"/>
-        <w:jc w:val="both"/>
-        <w:rPr>
-          <w:rFonts w:ascii="Calibri" w:eastAsia="DejaVu Sans Condensed" w:hAnsi="Calibri"/>
-          <w:color w:val="FF0000"/>
-          <w:lang w:val="en-GB"/>
-        </w:rPr>
-      </w:pPr>
-    </w:p>
-    <w:p>
-      <w:pPr>
-        <w:widowControl w:val="0"/>
-        <w:suppressAutoHyphens/>
-        <w:spacing w:after="120"/>
-        <w:jc w:val="both"/>
-        <w:rPr>
-          <w:rFonts w:ascii="Calibri" w:eastAsia="DejaVu Sans Condensed" w:hAnsi="Calibri"/>
-          <w:color w:val="FF0000"/>
-          <w:lang w:val="en-GB"/>
-        </w:rPr>
-      </w:pPr>
+          <w:lang w:val="en-GB"/>
+        </w:rPr>
+        <w:t>box surrounding the column elements.</w:t>
+      </w:r>
     </w:p>
     <w:sectPr>
       <w:pgSz w:w="11900" w:h="16840"/>

</xml_diff>

<commit_message>
Updated the document, new version according to improvements on the viz
</commit_message>
<xml_diff>
--- a/CheckpointIV/CIV_G15.docx
+++ b/CheckpointIV/CIV_G15.docx
@@ -586,58 +586,17 @@
         <w:jc w:val="both"/>
         <w:rPr>
           <w:rFonts w:ascii="Calibri" w:eastAsia="DejaVu Sans Condensed" w:hAnsi="Calibri"/>
-          <w:lang w:val="en-GB"/>
-        </w:rPr>
-      </w:pPr>
-      <w:r>
-        <w:rPr>
-          <w:rFonts w:ascii="Calibri" w:eastAsia="DejaVu Sans Condensed" w:hAnsi="Calibri"/>
           <w:color w:val="FF0000"/>
           <w:lang w:val="en-GB"/>
         </w:rPr>
+      </w:pPr>
+      <w:r>
+        <w:rPr>
+          <w:rFonts w:ascii="Calibri" w:eastAsia="DejaVu Sans Condensed" w:hAnsi="Calibri"/>
+          <w:color w:val="FF0000"/>
+          <w:lang w:val="en-GB"/>
+        </w:rPr>
         <w:tab/>
-      </w:r>
-      <w:r>
-        <w:rPr>
-          <w:rFonts w:ascii="Calibri" w:eastAsia="DejaVu Sans Condensed" w:hAnsi="Calibri"/>
-          <w:lang w:val="en-GB"/>
-        </w:rPr>
-        <w:t>Our initial idea of the layout (figure 2), had a total of six idioms,</w:t>
-      </w:r>
-      <w:r>
-        <w:rPr>
-          <w:rFonts w:ascii="Calibri" w:eastAsia="DejaVu Sans Condensed" w:hAnsi="Calibri"/>
-          <w:lang w:val="en-GB"/>
-        </w:rPr>
-        <w:t xml:space="preserve"> we reduced it to four</w:t>
-      </w:r>
-      <w:r>
-        <w:rPr>
-          <w:rFonts w:ascii="Calibri" w:eastAsia="DejaVu Sans Condensed" w:hAnsi="Calibri"/>
-          <w:lang w:val="en-GB"/>
-        </w:rPr>
-        <w:t>. Some of the idioms were redundant, they were showing the same information as others, and it was also causing clutter</w:t>
-      </w:r>
-      <w:r>
-        <w:rPr>
-          <w:rFonts w:ascii="Calibri" w:eastAsia="DejaVu Sans Condensed" w:hAnsi="Calibri"/>
-          <w:lang w:val="en-GB"/>
-        </w:rPr>
-        <w:t xml:space="preserve"> in the visualization</w:t>
-      </w:r>
-      <w:r>
-        <w:rPr>
-          <w:rFonts w:ascii="Calibri" w:eastAsia="DejaVu Sans Condensed" w:hAnsi="Calibri"/>
-          <w:lang w:val="en-GB"/>
-        </w:rPr>
-        <w:t>. For these two reasons we removed the heatmap for the “Average Income by Education Level” and changed the multiple bar chart to a stacked bar chart, giving the user the possibility to compare the information between countries and education level. We also removed the “Adult Participation in Learning” idiom.</w:t>
-      </w:r>
-      <w:r>
-        <w:rPr>
-          <w:rFonts w:ascii="Calibri" w:eastAsia="DejaVu Sans Condensed" w:hAnsi="Calibri"/>
-          <w:lang w:val="en-GB"/>
-        </w:rPr>
-        <w:t xml:space="preserve"> The “Books and Newspapers: Household Expenditure” is now a heatmap.</w:t>
       </w:r>
     </w:p>
     <w:p>
@@ -648,6 +607,85 @@
         <w:jc w:val="both"/>
         <w:rPr>
           <w:rFonts w:ascii="Calibri" w:eastAsia="DejaVu Sans Condensed" w:hAnsi="Calibri"/>
+          <w:color w:val="FF0000"/>
+          <w:lang w:val="en-GB"/>
+        </w:rPr>
+      </w:pPr>
+      <w:r>
+        <w:rPr>
+          <w:rFonts w:ascii="Calibri" w:eastAsia="DejaVu Sans Condensed" w:hAnsi="Calibri"/>
+          <w:color w:val="FF0000"/>
+          <w:lang w:val="en-GB"/>
+        </w:rPr>
+        <w:tab/>
+      </w:r>
+      <w:r>
+        <w:rPr>
+          <w:rFonts w:ascii="Calibri" w:eastAsia="DejaVu Sans Condensed" w:hAnsi="Calibri"/>
+          <w:lang w:val="en-GB"/>
+        </w:rPr>
+        <w:t>Our initial idea of the layout (</w:t>
+      </w:r>
+      <w:r>
+        <w:rPr>
+          <w:rFonts w:ascii="Calibri" w:eastAsia="DejaVu Sans Condensed" w:hAnsi="Calibri"/>
+          <w:lang w:val="en-GB"/>
+        </w:rPr>
+        <w:t>F</w:t>
+      </w:r>
+      <w:bookmarkStart w:id="0" w:name="_GoBack"/>
+      <w:bookmarkEnd w:id="0"/>
+      <w:r>
+        <w:rPr>
+          <w:rFonts w:ascii="Calibri" w:eastAsia="DejaVu Sans Condensed" w:hAnsi="Calibri"/>
+          <w:lang w:val="en-GB"/>
+        </w:rPr>
+        <w:t>igure 2), had a total of six idioms,</w:t>
+      </w:r>
+      <w:r>
+        <w:rPr>
+          <w:rFonts w:ascii="Calibri" w:eastAsia="DejaVu Sans Condensed" w:hAnsi="Calibri"/>
+          <w:lang w:val="en-GB"/>
+        </w:rPr>
+        <w:t xml:space="preserve"> we reduced it to four</w:t>
+      </w:r>
+      <w:r>
+        <w:rPr>
+          <w:rFonts w:ascii="Calibri" w:eastAsia="DejaVu Sans Condensed" w:hAnsi="Calibri"/>
+          <w:lang w:val="en-GB"/>
+        </w:rPr>
+        <w:t>. Some of the idioms were redundant, they were showing the same information as others, and it was also causing clutter</w:t>
+      </w:r>
+      <w:r>
+        <w:rPr>
+          <w:rFonts w:ascii="Calibri" w:eastAsia="DejaVu Sans Condensed" w:hAnsi="Calibri"/>
+          <w:lang w:val="en-GB"/>
+        </w:rPr>
+        <w:t xml:space="preserve"> in the visualization</w:t>
+      </w:r>
+      <w:r>
+        <w:rPr>
+          <w:rFonts w:ascii="Calibri" w:eastAsia="DejaVu Sans Condensed" w:hAnsi="Calibri"/>
+          <w:lang w:val="en-GB"/>
+        </w:rPr>
+        <w:t>. For these two reasons we removed the heatmap for the “Average Income by Education Level” and changed the multiple bar chart to a stacked bar chart, giving the user the possibility to compare the information between countries and education level. We also removed the “Adult Participation in Learning” idiom.</w:t>
+      </w:r>
+      <w:r>
+        <w:rPr>
+          <w:rFonts w:ascii="Calibri" w:eastAsia="DejaVu Sans Condensed" w:hAnsi="Calibri"/>
+          <w:lang w:val="en-GB"/>
+        </w:rPr>
+        <w:t xml:space="preserve"> The “Books and Newspapers: Household Expenditure” is now a heatmap.</w:t>
+      </w:r>
+    </w:p>
+    <w:p>
+      <w:pPr>
+        <w:widowControl w:val="0"/>
+        <w:suppressAutoHyphens/>
+        <w:spacing w:after="120"/>
+        <w:jc w:val="both"/>
+        <w:rPr>
+          <w:rFonts w:ascii="Calibri" w:eastAsia="DejaVu Sans Condensed" w:hAnsi="Calibri"/>
           <w:lang w:val="en-GB"/>
         </w:rPr>
       </w:pPr>
@@ -673,14 +711,21 @@
       <w:r>
         <w:rPr>
           <w:rFonts w:ascii="Calibri" w:eastAsia="DejaVu Sans Condensed" w:hAnsi="Calibri"/>
+          <w:lang w:val="en-GB"/>
+        </w:rPr>
+        <w:softHyphen/>
+      </w:r>
+      <w:r>
+        <w:rPr>
+          <w:rFonts w:ascii="Calibri" w:eastAsia="DejaVu Sans Condensed" w:hAnsi="Calibri"/>
           <w:noProof/>
           <w:lang w:val="en-GB"/>
         </w:rPr>
         <w:drawing>
-          <wp:inline distT="0" distB="0" distL="0" distR="0" wp14:anchorId="0C087E7D" wp14:editId="7F05C9BF">
-            <wp:extent cx="4680000" cy="2352633"/>
-            <wp:effectExtent l="0" t="0" r="6350" b="0"/>
-            <wp:docPr id="1" name="Imagem 1" descr="Uma imagem com captura de ecrã&#10;&#10;Descrição gerada automaticamente"/>
+          <wp:inline distT="0" distB="0" distL="0" distR="0" wp14:anchorId="2A2693D3" wp14:editId="540C39EE">
+            <wp:extent cx="6116320" cy="2847975"/>
+            <wp:effectExtent l="0" t="0" r="0" b="9525"/>
+            <wp:docPr id="4" name="Imagem 4" descr="Uma imagem com captura de ecrã&#10;&#10;Descrição gerada automaticamente"/>
             <wp:cNvGraphicFramePr>
               <a:graphicFrameLocks xmlns:a="http://schemas.openxmlformats.org/drawingml/2006/main" noChangeAspect="1"/>
             </wp:cNvGraphicFramePr>
@@ -688,7 +733,7 @@
               <a:graphicData uri="http://schemas.openxmlformats.org/drawingml/2006/picture">
                 <pic:pic xmlns:pic="http://schemas.openxmlformats.org/drawingml/2006/picture">
                   <pic:nvPicPr>
-                    <pic:cNvPr id="1" name="Current_layout.png"/>
+                    <pic:cNvPr id="4" name="Current_layout2.png"/>
                     <pic:cNvPicPr/>
                   </pic:nvPicPr>
                   <pic:blipFill>
@@ -700,7 +745,7 @@
                   <pic:spPr>
                     <a:xfrm>
                       <a:off x="0" y="0"/>
-                      <a:ext cx="4680000" cy="2352633"/>
+                      <a:ext cx="6116320" cy="2847975"/>
                     </a:xfrm>
                     <a:prstGeom prst="rect">
                       <a:avLst/>
@@ -738,6 +783,21 @@
         </w:rPr>
         <w:t>Current Layout of the Interface</w:t>
       </w:r>
+      <w:r>
+        <w:rPr>
+          <w:rFonts w:ascii="Calibri" w:eastAsia="DejaVu Sans Condensed" w:hAnsi="Calibri"/>
+          <w:lang w:val="en-GB"/>
+        </w:rPr>
+        <w:t xml:space="preserve"> </w:t>
+      </w:r>
+      <w:r>
+        <w:rPr>
+          <w:rFonts w:ascii="Calibri" w:eastAsia="DejaVu Sans Condensed" w:hAnsi="Calibri"/>
+          <w:highlight w:val="yellow"/>
+          <w:lang w:val="en-GB"/>
+        </w:rPr>
+        <w:t>(Updated)</w:t>
+      </w:r>
     </w:p>
     <w:p>
       <w:pPr>
@@ -770,9 +830,9 @@
         </w:rPr>
         <w:lastRenderedPageBreak/>
         <w:drawing>
-          <wp:inline distT="0" distB="0" distL="0" distR="0" wp14:anchorId="2D595CBF" wp14:editId="4A2C68E4">
-            <wp:extent cx="4680000" cy="3288045"/>
-            <wp:effectExtent l="0" t="0" r="6350" b="7620"/>
+          <wp:inline distT="0" distB="0" distL="0" distR="0" wp14:anchorId="2D595CBF" wp14:editId="46853178">
+            <wp:extent cx="4234375" cy="2974961"/>
+            <wp:effectExtent l="0" t="0" r="0" b="0"/>
             <wp:docPr id="5" name="Imagem 5" descr="Uma imagem com texto, mapa&#10;&#10;Descrição gerada automaticamente"/>
             <wp:cNvGraphicFramePr>
               <a:graphicFrameLocks xmlns:a="http://schemas.openxmlformats.org/drawingml/2006/main" noChangeAspect="1"/>
@@ -792,7 +852,7 @@
                   <pic:spPr bwMode="auto">
                     <a:xfrm>
                       <a:off x="0" y="0"/>
-                      <a:ext cx="4680000" cy="3288045"/>
+                      <a:ext cx="4247272" cy="2984022"/>
                     </a:xfrm>
                     <a:prstGeom prst="rect">
                       <a:avLst/>
@@ -990,7 +1050,21 @@
           <w:rFonts w:ascii="Calibri" w:eastAsia="DejaVu Sans Condensed" w:hAnsi="Calibri"/>
           <w:lang w:val="en-GB"/>
         </w:rPr>
-        <w:t>“Education Early Leaver”</w:t>
+        <w:t>“</w:t>
+      </w:r>
+      <w:r>
+        <w:rPr>
+          <w:rFonts w:ascii="Calibri" w:eastAsia="DejaVu Sans Condensed" w:hAnsi="Calibri"/>
+          <w:lang w:val="en-GB"/>
+        </w:rPr>
+        <w:t>Early Leavers in Education</w:t>
+      </w:r>
+      <w:r>
+        <w:rPr>
+          <w:rFonts w:ascii="Calibri" w:eastAsia="DejaVu Sans Condensed" w:hAnsi="Calibri"/>
+          <w:lang w:val="en-GB"/>
+        </w:rPr>
+        <w:t>”</w:t>
       </w:r>
       <w:r>
         <w:rPr>
@@ -1004,56 +1078,49 @@
           <w:rFonts w:ascii="Calibri" w:eastAsia="DejaVu Sans Condensed" w:hAnsi="Calibri"/>
           <w:lang w:val="en-GB"/>
         </w:rPr>
-        <w:t>(Figure 4)</w:t>
-      </w:r>
-      <w:r>
-        <w:rPr>
-          <w:rFonts w:ascii="Calibri" w:eastAsia="DejaVu Sans Condensed" w:hAnsi="Calibri"/>
-          <w:lang w:val="en-GB"/>
-        </w:rPr>
-        <w:t xml:space="preserve"> and “Books and Newspapers: Household Expenditures” (Figure 5)</w:t>
-      </w:r>
-      <w:r>
-        <w:rPr>
-          <w:rFonts w:ascii="Calibri" w:eastAsia="DejaVu Sans Condensed" w:hAnsi="Calibri"/>
-          <w:lang w:val="en-GB"/>
-        </w:rPr>
-        <w:t>. We</w:t>
-      </w:r>
-      <w:r>
-        <w:rPr>
-          <w:rFonts w:ascii="Calibri" w:eastAsia="DejaVu Sans Condensed" w:hAnsi="Calibri"/>
-          <w:lang w:val="en-GB"/>
-        </w:rPr>
-        <w:t>’</w:t>
-      </w:r>
-      <w:r>
-        <w:rPr>
-          <w:rFonts w:ascii="Calibri" w:eastAsia="DejaVu Sans Condensed" w:hAnsi="Calibri"/>
-          <w:lang w:val="en-GB"/>
-        </w:rPr>
-        <w:t xml:space="preserve">ve also started to implement </w:t>
-      </w:r>
-      <w:r>
-        <w:rPr>
-          <w:rFonts w:ascii="Calibri" w:eastAsia="DejaVu Sans Condensed" w:hAnsi="Calibri"/>
-          <w:lang w:val="en-GB"/>
-        </w:rPr>
-        <w:t>the “</w:t>
-      </w:r>
-      <w:r>
-        <w:rPr>
-          <w:rFonts w:ascii="Calibri" w:eastAsia="DejaVu Sans Condensed" w:hAnsi="Calibri"/>
-          <w:lang w:val="en-GB"/>
-        </w:rPr>
-        <w:t>Average Time Spent Reading” (Choropleth Map) idiom</w:t>
-      </w:r>
-      <w:r>
-        <w:rPr>
-          <w:rFonts w:ascii="Calibri" w:eastAsia="DejaVu Sans Condensed" w:hAnsi="Calibri"/>
-          <w:lang w:val="en-GB"/>
-        </w:rPr>
-        <w:t>.</w:t>
+        <w:t xml:space="preserve">(Figure </w:t>
+      </w:r>
+      <w:r>
+        <w:rPr>
+          <w:rFonts w:ascii="Calibri" w:eastAsia="DejaVu Sans Condensed" w:hAnsi="Calibri"/>
+          <w:lang w:val="en-GB"/>
+        </w:rPr>
+        <w:t>5</w:t>
+      </w:r>
+      <w:r>
+        <w:rPr>
+          <w:rFonts w:ascii="Calibri" w:eastAsia="DejaVu Sans Condensed" w:hAnsi="Calibri"/>
+          <w:lang w:val="en-GB"/>
+        </w:rPr>
+        <w:t>)</w:t>
+      </w:r>
+      <w:r>
+        <w:rPr>
+          <w:rFonts w:ascii="Calibri" w:eastAsia="DejaVu Sans Condensed" w:hAnsi="Calibri"/>
+          <w:lang w:val="en-GB"/>
+        </w:rPr>
+        <w:t xml:space="preserve"> and “Books and Newspapers: Household Expenditures” (Figure </w:t>
+      </w:r>
+      <w:r>
+        <w:rPr>
+          <w:rFonts w:ascii="Calibri" w:eastAsia="DejaVu Sans Condensed" w:hAnsi="Calibri"/>
+          <w:lang w:val="en-GB"/>
+        </w:rPr>
+        <w:t>6</w:t>
+      </w:r>
+      <w:r>
+        <w:rPr>
+          <w:rFonts w:ascii="Calibri" w:eastAsia="DejaVu Sans Condensed" w:hAnsi="Calibri"/>
+          <w:lang w:val="en-GB"/>
+        </w:rPr>
+        <w:t>)</w:t>
+      </w:r>
+      <w:r>
+        <w:rPr>
+          <w:rFonts w:ascii="Calibri" w:eastAsia="DejaVu Sans Condensed" w:hAnsi="Calibri"/>
+          <w:lang w:val="en-GB"/>
+        </w:rPr>
+        <w:t xml:space="preserve">. </w:t>
       </w:r>
     </w:p>
     <w:p>
@@ -1073,7 +1140,70 @@
           <w:lang w:val="en-GB"/>
         </w:rPr>
         <w:tab/>
-        <w:t>For now, only the “Average Income by Education Level” idiom has interactivity, the user can select the year it wants to visualize in a dropdown. And the stacked bar chart will have a transition and show the user the data correspondent to that year.</w:t>
+      </w:r>
+      <w:r>
+        <w:rPr>
+          <w:rFonts w:ascii="Calibri" w:eastAsia="DejaVu Sans Condensed" w:hAnsi="Calibri"/>
+          <w:highlight w:val="yellow"/>
+          <w:lang w:val="en-GB"/>
+        </w:rPr>
+        <w:t xml:space="preserve">The choropleth map, our idiom correspondent to the “Average Time Spent Reading” (Figure </w:t>
+      </w:r>
+      <w:r>
+        <w:rPr>
+          <w:rFonts w:ascii="Calibri" w:eastAsia="DejaVu Sans Condensed" w:hAnsi="Calibri"/>
+          <w:highlight w:val="yellow"/>
+          <w:lang w:val="en-GB"/>
+        </w:rPr>
+        <w:t>4</w:t>
+      </w:r>
+      <w:r>
+        <w:rPr>
+          <w:rFonts w:ascii="Calibri" w:eastAsia="DejaVu Sans Condensed" w:hAnsi="Calibri"/>
+          <w:highlight w:val="yellow"/>
+          <w:lang w:val="en-GB"/>
+        </w:rPr>
+        <w:t>) already has a basic part implemented, we have the map only containing EU countries</w:t>
+      </w:r>
+      <w:r>
+        <w:rPr>
+          <w:rFonts w:ascii="Calibri" w:eastAsia="DejaVu Sans Condensed" w:hAnsi="Calibri"/>
+          <w:highlight w:val="yellow"/>
+          <w:lang w:val="en-GB"/>
+        </w:rPr>
+        <w:t xml:space="preserve"> and </w:t>
+      </w:r>
+      <w:r>
+        <w:rPr>
+          <w:rFonts w:ascii="Calibri" w:eastAsia="DejaVu Sans Condensed" w:hAnsi="Calibri"/>
+          <w:highlight w:val="yellow"/>
+          <w:lang w:val="en-GB"/>
+        </w:rPr>
+        <w:t xml:space="preserve">when the user clicks a country the </w:t>
+      </w:r>
+      <w:r>
+        <w:rPr>
+          <w:rFonts w:ascii="Calibri" w:eastAsia="DejaVu Sans Condensed" w:hAnsi="Calibri"/>
+          <w:highlight w:val="yellow"/>
+          <w:lang w:val="en-GB"/>
+        </w:rPr>
+        <w:t>colour</w:t>
+      </w:r>
+      <w:r>
+        <w:rPr>
+          <w:rFonts w:ascii="Calibri" w:eastAsia="DejaVu Sans Condensed" w:hAnsi="Calibri"/>
+          <w:highlight w:val="yellow"/>
+          <w:lang w:val="en-GB"/>
+        </w:rPr>
+        <w:t xml:space="preserve"> of the border changes</w:t>
+      </w:r>
+      <w:r>
+        <w:rPr>
+          <w:rFonts w:ascii="Calibri" w:eastAsia="DejaVu Sans Condensed" w:hAnsi="Calibri"/>
+          <w:highlight w:val="yellow"/>
+          <w:lang w:val="en-GB"/>
+        </w:rPr>
+        <w:t>. We are missing the implementation of the title, the label explaining the hue of the map, the label that will appear when the user hovers with the mouse over a country, and finally the implementation of the interactivity between the map and the rest of the idioms, when a user selects a country in the map, a filter is created on the rest of the idioms.</w:t>
       </w:r>
     </w:p>
     <w:p>
@@ -1093,10 +1223,14 @@
           <w:lang w:val="en-GB"/>
         </w:rPr>
         <w:tab/>
-        <w:t>Since the interactivity between the views is not completed, and we are still missing the key idiom for interactivity (Choropleth map), we are not considering as fully implemented.</w:t>
-      </w:r>
-      <w:bookmarkStart w:id="0" w:name="_GoBack"/>
-      <w:bookmarkEnd w:id="0"/>
+      </w:r>
+      <w:r>
+        <w:rPr>
+          <w:rFonts w:ascii="Calibri" w:eastAsia="DejaVu Sans Condensed" w:hAnsi="Calibri"/>
+          <w:lang w:val="en-GB"/>
+        </w:rPr>
+        <w:t>For now, only the “Average Income by Education Level” idiom has interactivity, the user can select the year it wants to visualize in a dropdown. And the stacked bar chart will have a transition and show the user the data correspondent to that year.</w:t>
+      </w:r>
     </w:p>
     <w:p>
       <w:pPr>
@@ -1108,17 +1242,91 @@
           <w:rFonts w:ascii="Calibri" w:eastAsia="DejaVu Sans Condensed" w:hAnsi="Calibri"/>
           <w:lang w:val="en-GB"/>
         </w:rPr>
-      </w:pPr>
+        <w:sectPr>
+          <w:pgSz w:w="11900" w:h="16840"/>
+          <w:pgMar w:top="568" w:right="1134" w:bottom="1134" w:left="1134" w:header="680" w:footer="709" w:gutter="0"/>
+          <w:cols w:space="708"/>
+        </w:sectPr>
+      </w:pPr>
+      <w:r>
+        <w:rPr>
+          <w:rFonts w:ascii="Calibri" w:eastAsia="DejaVu Sans Condensed" w:hAnsi="Calibri"/>
+          <w:noProof/>
+          <w:lang w:val="en-GB"/>
+        </w:rPr>
+        <w:drawing>
+          <wp:anchor distT="0" distB="0" distL="114300" distR="114300" simplePos="0" relativeHeight="251664896" behindDoc="0" locked="0" layoutInCell="1" allowOverlap="1" wp14:anchorId="4BE6492E" wp14:editId="0A2BACCD">
+            <wp:simplePos x="0" y="0"/>
+            <wp:positionH relativeFrom="column">
+              <wp:posOffset>3422015</wp:posOffset>
+            </wp:positionH>
+            <wp:positionV relativeFrom="paragraph">
+              <wp:posOffset>484994</wp:posOffset>
+            </wp:positionV>
+            <wp:extent cx="2686050" cy="2089150"/>
+            <wp:effectExtent l="0" t="0" r="0" b="6350"/>
+            <wp:wrapSquare wrapText="bothSides"/>
+            <wp:docPr id="10" name="Imagem 10" descr="Uma imagem com texto&#10;&#10;Descrição gerada automaticamente"/>
+            <wp:cNvGraphicFramePr>
+              <a:graphicFrameLocks xmlns:a="http://schemas.openxmlformats.org/drawingml/2006/main" noChangeAspect="1"/>
+            </wp:cNvGraphicFramePr>
+            <a:graphic xmlns:a="http://schemas.openxmlformats.org/drawingml/2006/main">
+              <a:graphicData uri="http://schemas.openxmlformats.org/drawingml/2006/picture">
+                <pic:pic xmlns:pic="http://schemas.openxmlformats.org/drawingml/2006/picture">
+                  <pic:nvPicPr>
+                    <pic:cNvPr id="10" name="Average_Time_Reading.png"/>
+                    <pic:cNvPicPr/>
+                  </pic:nvPicPr>
+                  <pic:blipFill>
+                    <a:blip r:embed="rId7"/>
+                    <a:stretch>
+                      <a:fillRect/>
+                    </a:stretch>
+                  </pic:blipFill>
+                  <pic:spPr>
+                    <a:xfrm>
+                      <a:off x="0" y="0"/>
+                      <a:ext cx="2686050" cy="2089150"/>
+                    </a:xfrm>
+                    <a:prstGeom prst="rect">
+                      <a:avLst/>
+                    </a:prstGeom>
+                  </pic:spPr>
+                </pic:pic>
+              </a:graphicData>
+            </a:graphic>
+            <wp14:sizeRelH relativeFrom="margin">
+              <wp14:pctWidth>0</wp14:pctWidth>
+            </wp14:sizeRelH>
+            <wp14:sizeRelV relativeFrom="margin">
+              <wp14:pctHeight>0</wp14:pctHeight>
+            </wp14:sizeRelV>
+          </wp:anchor>
+        </w:drawing>
+      </w:r>
+      <w:r>
+        <w:rPr>
+          <w:rFonts w:ascii="Calibri" w:eastAsia="DejaVu Sans Condensed" w:hAnsi="Calibri"/>
+          <w:lang w:val="en-GB"/>
+        </w:rPr>
+        <w:tab/>
+        <w:t>Since the interactivity between the views is not completed, and we are still missing the key idiom for interactivity (Choropleth map), we are not considering as fully implemented</w:t>
+      </w:r>
+      <w:r>
+        <w:rPr>
+          <w:rFonts w:ascii="Calibri" w:eastAsia="DejaVu Sans Condensed" w:hAnsi="Calibri"/>
+          <w:lang w:val="en-GB"/>
+        </w:rPr>
+        <w:t>.</w:t>
+      </w:r>
     </w:p>
     <w:p>
       <w:pPr>
         <w:widowControl w:val="0"/>
         <w:suppressAutoHyphens/>
         <w:spacing w:after="120"/>
-        <w:jc w:val="center"/>
-        <w:rPr>
-          <w:rFonts w:ascii="Calibri" w:eastAsia="DejaVu Sans Condensed" w:hAnsi="Calibri"/>
-          <w:highlight w:val="yellow"/>
+        <w:rPr>
+          <w:rFonts w:ascii="Calibri" w:eastAsia="DejaVu Sans Condensed" w:hAnsi="Calibri"/>
           <w:lang w:val="en-GB"/>
         </w:rPr>
       </w:pPr>
@@ -1129,9 +1337,17 @@
           <w:lang w:val="en-GB"/>
         </w:rPr>
         <w:drawing>
-          <wp:inline distT="0" distB="0" distL="0" distR="0" wp14:anchorId="068DA6B5" wp14:editId="5F56B74B">
-            <wp:extent cx="4680000" cy="2549414"/>
-            <wp:effectExtent l="0" t="0" r="6350" b="3810"/>
+          <wp:anchor distT="0" distB="0" distL="114300" distR="114300" simplePos="0" relativeHeight="251667968" behindDoc="0" locked="0" layoutInCell="1" allowOverlap="1" wp14:anchorId="068DA6B5" wp14:editId="61FE0A3B">
+            <wp:simplePos x="0" y="0"/>
+            <wp:positionH relativeFrom="column">
+              <wp:posOffset>-2540</wp:posOffset>
+            </wp:positionH>
+            <wp:positionV relativeFrom="paragraph">
+              <wp:posOffset>184296</wp:posOffset>
+            </wp:positionV>
+            <wp:extent cx="3060180" cy="1667022"/>
+            <wp:effectExtent l="0" t="0" r="6985" b="9525"/>
+            <wp:wrapSquare wrapText="bothSides"/>
             <wp:docPr id="6" name="Imagem 6" descr="Uma imagem com captura de ecrã&#10;&#10;Descrição gerada automaticamente"/>
             <wp:cNvGraphicFramePr>
               <a:graphicFrameLocks xmlns:a="http://schemas.openxmlformats.org/drawingml/2006/main" noChangeAspect="1"/>
@@ -1144,7 +1360,7 @@
                     <pic:cNvPicPr/>
                   </pic:nvPicPr>
                   <pic:blipFill>
-                    <a:blip r:embed="rId7"/>
+                    <a:blip r:embed="rId8"/>
                     <a:stretch>
                       <a:fillRect/>
                     </a:stretch>
@@ -1152,7 +1368,7 @@
                   <pic:spPr>
                     <a:xfrm>
                       <a:off x="0" y="0"/>
-                      <a:ext cx="4680000" cy="2549414"/>
+                      <a:ext cx="3060180" cy="1667022"/>
                     </a:xfrm>
                     <a:prstGeom prst="rect">
                       <a:avLst/>
@@ -1161,8 +1377,123 @@
                 </pic:pic>
               </a:graphicData>
             </a:graphic>
-          </wp:inline>
+          </wp:anchor>
         </w:drawing>
+      </w:r>
+      <w:r>
+        <w:rPr>
+          <w:rFonts w:ascii="Calibri" w:eastAsia="DejaVu Sans Condensed" w:hAnsi="Calibri"/>
+          <w:lang w:val="en-GB"/>
+        </w:rPr>
+        <w:t xml:space="preserve">Fig </w:t>
+      </w:r>
+      <w:r>
+        <w:rPr>
+          <w:rFonts w:ascii="Calibri" w:eastAsia="DejaVu Sans Condensed" w:hAnsi="Calibri"/>
+          <w:lang w:val="en-GB"/>
+        </w:rPr>
+        <w:t>3</w:t>
+      </w:r>
+      <w:r>
+        <w:rPr>
+          <w:rFonts w:ascii="Calibri" w:eastAsia="DejaVu Sans Condensed" w:hAnsi="Calibri"/>
+          <w:lang w:val="en-GB"/>
+        </w:rPr>
+        <w:t xml:space="preserve"> </w:t>
+      </w:r>
+      <w:r>
+        <w:rPr>
+          <w:rFonts w:ascii="Calibri" w:eastAsia="DejaVu Sans Condensed" w:hAnsi="Calibri"/>
+          <w:lang w:val="en-GB"/>
+        </w:rPr>
+        <w:t>–</w:t>
+      </w:r>
+      <w:r>
+        <w:rPr>
+          <w:rFonts w:ascii="Calibri" w:eastAsia="DejaVu Sans Condensed" w:hAnsi="Calibri"/>
+          <w:lang w:val="en-GB"/>
+        </w:rPr>
+        <w:t xml:space="preserve"> </w:t>
+      </w:r>
+      <w:r>
+        <w:rPr>
+          <w:rFonts w:ascii="Calibri" w:eastAsia="DejaVu Sans Condensed" w:hAnsi="Calibri"/>
+          <w:lang w:val="en-GB"/>
+        </w:rPr>
+        <w:t xml:space="preserve">Idiom </w:t>
+      </w:r>
+      <w:r>
+        <w:rPr>
+          <w:rFonts w:ascii="Calibri" w:eastAsia="DejaVu Sans Condensed" w:hAnsi="Calibri"/>
+          <w:lang w:val="en-GB"/>
+        </w:rPr>
+        <w:t>“</w:t>
+      </w:r>
+      <w:r>
+        <w:rPr>
+          <w:rFonts w:ascii="Calibri" w:eastAsia="DejaVu Sans Condensed" w:hAnsi="Calibri"/>
+          <w:lang w:val="en-GB"/>
+        </w:rPr>
+        <w:t>Average Income by Education</w:t>
+      </w:r>
+      <w:r>
+        <w:rPr>
+          <w:rFonts w:ascii="Calibri" w:eastAsia="DejaVu Sans Condensed" w:hAnsi="Calibri"/>
+          <w:lang w:val="en-GB"/>
+        </w:rPr>
+        <w:t xml:space="preserve"> </w:t>
+      </w:r>
+      <w:r>
+        <w:rPr>
+          <w:rFonts w:ascii="Calibri" w:eastAsia="DejaVu Sans Condensed" w:hAnsi="Calibri"/>
+          <w:lang w:val="en-GB"/>
+        </w:rPr>
+        <w:t>Level</w:t>
+      </w:r>
+      <w:r>
+        <w:rPr>
+          <w:rFonts w:ascii="Calibri" w:eastAsia="DejaVu Sans Condensed" w:hAnsi="Calibri"/>
+          <w:lang w:val="en-GB"/>
+        </w:rPr>
+        <w:t>”</w:t>
+      </w:r>
+    </w:p>
+    <w:p>
+      <w:pPr>
+        <w:widowControl w:val="0"/>
+        <w:suppressAutoHyphens/>
+        <w:spacing w:after="120"/>
+        <w:jc w:val="right"/>
+        <w:rPr>
+          <w:rFonts w:ascii="Calibri" w:eastAsia="DejaVu Sans Condensed" w:hAnsi="Calibri"/>
+          <w:lang w:val="en-GB"/>
+        </w:rPr>
+      </w:pPr>
+    </w:p>
+    <w:p>
+      <w:pPr>
+        <w:widowControl w:val="0"/>
+        <w:suppressAutoHyphens/>
+        <w:spacing w:after="120"/>
+        <w:jc w:val="right"/>
+        <w:rPr>
+          <w:rFonts w:ascii="Calibri" w:eastAsia="DejaVu Sans Condensed" w:hAnsi="Calibri"/>
+          <w:highlight w:val="yellow"/>
+          <w:lang w:val="en-GB"/>
+        </w:rPr>
+        <w:sectPr>
+          <w:type w:val="continuous"/>
+          <w:pgSz w:w="11900" w:h="16840"/>
+          <w:pgMar w:top="568" w:right="1134" w:bottom="1134" w:left="1134" w:header="680" w:footer="709" w:gutter="0"/>
+          <w:cols w:num="2" w:space="708"/>
+        </w:sectPr>
+      </w:pPr>
+      <w:r>
+        <w:rPr>
+          <w:rFonts w:ascii="Calibri" w:eastAsia="DejaVu Sans Condensed" w:hAnsi="Calibri"/>
+          <w:lang w:val="en-GB"/>
+        </w:rPr>
+        <w:t>Fig 4 – Idiom “Average Time Spent Reading”</w:t>
       </w:r>
     </w:p>
     <w:p>
@@ -1179,101 +1510,14 @@
       <w:r>
         <w:rPr>
           <w:rFonts w:ascii="Calibri" w:eastAsia="DejaVu Sans Condensed" w:hAnsi="Calibri"/>
-          <w:lang w:val="en-GB"/>
-        </w:rPr>
-        <w:t xml:space="preserve">Fig </w:t>
-      </w:r>
-      <w:r>
-        <w:rPr>
-          <w:rFonts w:ascii="Calibri" w:eastAsia="DejaVu Sans Condensed" w:hAnsi="Calibri"/>
-          <w:lang w:val="en-GB"/>
-        </w:rPr>
-        <w:t>3</w:t>
-      </w:r>
-      <w:r>
-        <w:rPr>
-          <w:rFonts w:ascii="Calibri" w:eastAsia="DejaVu Sans Condensed" w:hAnsi="Calibri"/>
-          <w:lang w:val="en-GB"/>
-        </w:rPr>
-        <w:t xml:space="preserve"> </w:t>
-      </w:r>
-      <w:r>
-        <w:rPr>
-          <w:rFonts w:ascii="Calibri" w:eastAsia="DejaVu Sans Condensed" w:hAnsi="Calibri"/>
-          <w:lang w:val="en-GB"/>
-        </w:rPr>
-        <w:t>–</w:t>
-      </w:r>
-      <w:r>
-        <w:rPr>
-          <w:rFonts w:ascii="Calibri" w:eastAsia="DejaVu Sans Condensed" w:hAnsi="Calibri"/>
-          <w:lang w:val="en-GB"/>
-        </w:rPr>
-        <w:t xml:space="preserve"> </w:t>
-      </w:r>
-      <w:r>
-        <w:rPr>
-          <w:rFonts w:ascii="Calibri" w:eastAsia="DejaVu Sans Condensed" w:hAnsi="Calibri"/>
-          <w:lang w:val="en-GB"/>
-        </w:rPr>
-        <w:t xml:space="preserve">Idiom </w:t>
-      </w:r>
-      <w:r>
-        <w:rPr>
-          <w:rFonts w:ascii="Calibri" w:eastAsia="DejaVu Sans Condensed" w:hAnsi="Calibri"/>
-          <w:lang w:val="en-GB"/>
-        </w:rPr>
-        <w:t>“</w:t>
-      </w:r>
-      <w:r>
-        <w:rPr>
-          <w:rFonts w:ascii="Calibri" w:eastAsia="DejaVu Sans Condensed" w:hAnsi="Calibri"/>
-          <w:lang w:val="en-GB"/>
-        </w:rPr>
-        <w:t>Average Income by Education Level</w:t>
-      </w:r>
-      <w:r>
-        <w:rPr>
-          <w:rFonts w:ascii="Calibri" w:eastAsia="DejaVu Sans Condensed" w:hAnsi="Calibri"/>
-          <w:lang w:val="en-GB"/>
-        </w:rPr>
-        <w:t>”</w:t>
-      </w:r>
-    </w:p>
-    <w:p>
-      <w:pPr>
-        <w:widowControl w:val="0"/>
-        <w:suppressAutoHyphens/>
-        <w:spacing w:after="120"/>
-        <w:jc w:val="center"/>
-        <w:rPr>
-          <w:rFonts w:ascii="Calibri" w:eastAsia="DejaVu Sans Condensed" w:hAnsi="Calibri"/>
-          <w:lang w:val="en-GB"/>
-        </w:rPr>
-      </w:pPr>
-    </w:p>
-    <w:p>
-      <w:pPr>
-        <w:widowControl w:val="0"/>
-        <w:suppressAutoHyphens/>
-        <w:spacing w:after="120"/>
-        <w:jc w:val="center"/>
-        <w:rPr>
-          <w:rFonts w:ascii="Calibri" w:eastAsia="DejaVu Sans Condensed" w:hAnsi="Calibri"/>
-          <w:lang w:val="en-GB"/>
-        </w:rPr>
-      </w:pPr>
-      <w:r>
-        <w:rPr>
-          <w:rFonts w:ascii="Calibri" w:eastAsia="DejaVu Sans Condensed" w:hAnsi="Calibri"/>
           <w:noProof/>
           <w:lang w:val="en-GB"/>
         </w:rPr>
         <w:lastRenderedPageBreak/>
         <w:drawing>
-          <wp:inline distT="0" distB="0" distL="0" distR="0" wp14:anchorId="466C1DA5" wp14:editId="2588E222">
-            <wp:extent cx="4680000" cy="1337629"/>
-            <wp:effectExtent l="0" t="0" r="6350" b="0"/>
+          <wp:inline distT="0" distB="0" distL="0" distR="0" wp14:anchorId="466C1DA5" wp14:editId="13D67961">
+            <wp:extent cx="3988190" cy="1139897"/>
+            <wp:effectExtent l="0" t="0" r="0" b="3175"/>
             <wp:docPr id="7" name="Imagem 7" descr="Uma imagem com interior, preto&#10;&#10;Descrição gerada automaticamente"/>
             <wp:cNvGraphicFramePr>
               <a:graphicFrameLocks xmlns:a="http://schemas.openxmlformats.org/drawingml/2006/main" noChangeAspect="1"/>
@@ -1286,7 +1530,7 @@
                     <pic:cNvPicPr/>
                   </pic:nvPicPr>
                   <pic:blipFill>
-                    <a:blip r:embed="rId8"/>
+                    <a:blip r:embed="rId9"/>
                     <a:stretch>
                       <a:fillRect/>
                     </a:stretch>
@@ -1294,7 +1538,7 @@
                   <pic:spPr>
                     <a:xfrm>
                       <a:off x="0" y="0"/>
-                      <a:ext cx="4680000" cy="1337629"/>
+                      <a:ext cx="4034584" cy="1153157"/>
                     </a:xfrm>
                     <a:prstGeom prst="rect">
                       <a:avLst/>
@@ -1330,7 +1574,7 @@
           <w:rFonts w:ascii="Calibri" w:eastAsia="DejaVu Sans Condensed" w:hAnsi="Calibri"/>
           <w:lang w:val="en-GB"/>
         </w:rPr>
-        <w:t>4</w:t>
+        <w:t>5</w:t>
       </w:r>
       <w:r>
         <w:rPr>
@@ -1391,10 +1635,10 @@
           <w:lang w:val="en-GB"/>
         </w:rPr>
         <w:drawing>
-          <wp:inline distT="0" distB="0" distL="0" distR="0" wp14:anchorId="1BFE9572" wp14:editId="32336D05">
-            <wp:extent cx="4680000" cy="2103862"/>
-            <wp:effectExtent l="0" t="0" r="6350" b="0"/>
-            <wp:docPr id="8" name="Imagem 8" descr="Uma imagem com captura de ecrã&#10;&#10;Descrição gerada automaticamente"/>
+          <wp:inline distT="0" distB="0" distL="0" distR="0" wp14:anchorId="262C3A07" wp14:editId="3885E744">
+            <wp:extent cx="3840480" cy="1676232"/>
+            <wp:effectExtent l="0" t="0" r="7620" b="635"/>
+            <wp:docPr id="9" name="Imagem 9"/>
             <wp:cNvGraphicFramePr>
               <a:graphicFrameLocks xmlns:a="http://schemas.openxmlformats.org/drawingml/2006/main" noChangeAspect="1"/>
             </wp:cNvGraphicFramePr>
@@ -1402,30 +1646,23 @@
               <a:graphicData uri="http://schemas.openxmlformats.org/drawingml/2006/picture">
                 <pic:pic xmlns:pic="http://schemas.openxmlformats.org/drawingml/2006/picture">
                   <pic:nvPicPr>
-                    <pic:cNvPr id="8" name="Household_Expenditure.png"/>
+                    <pic:cNvPr id="9" name="Household_Expenditure2.png"/>
                     <pic:cNvPicPr/>
                   </pic:nvPicPr>
-                  <pic:blipFill rotWithShape="1">
-                    <a:blip r:embed="rId9"/>
-                    <a:srcRect t="3657" b="24381"/>
-                    <a:stretch/>
+                  <pic:blipFill>
+                    <a:blip r:embed="rId10"/>
+                    <a:stretch>
+                      <a:fillRect/>
+                    </a:stretch>
                   </pic:blipFill>
-                  <pic:spPr bwMode="auto">
+                  <pic:spPr>
                     <a:xfrm>
                       <a:off x="0" y="0"/>
-                      <a:ext cx="4680000" cy="2103862"/>
+                      <a:ext cx="3945455" cy="1722050"/>
                     </a:xfrm>
                     <a:prstGeom prst="rect">
                       <a:avLst/>
                     </a:prstGeom>
-                    <a:ln>
-                      <a:noFill/>
-                    </a:ln>
-                    <a:extLst>
-                      <a:ext uri="{53640926-AAD7-44D8-BBD7-CCE9431645EC}">
-                        <a14:shadowObscured xmlns:a14="http://schemas.microsoft.com/office/drawing/2010/main"/>
-                      </a:ext>
-                    </a:extLst>
                   </pic:spPr>
                 </pic:pic>
               </a:graphicData>
@@ -1450,20 +1687,22 @@
           <w:rFonts w:ascii="Calibri" w:eastAsia="DejaVu Sans Condensed" w:hAnsi="Calibri"/>
           <w:lang w:val="en-GB"/>
         </w:rPr>
-        <w:t>Fig 5 – Idiom “Books and Newspapers: Household Expenditure”</w:t>
-      </w:r>
-    </w:p>
-    <w:p>
-      <w:pPr>
-        <w:widowControl w:val="0"/>
-        <w:suppressAutoHyphens/>
-        <w:spacing w:after="120"/>
-        <w:jc w:val="center"/>
-        <w:rPr>
-          <w:rFonts w:ascii="Calibri" w:eastAsia="DejaVu Sans Condensed" w:hAnsi="Calibri"/>
-          <w:lang w:val="en-GB"/>
-        </w:rPr>
-      </w:pPr>
+        <w:t xml:space="preserve">Fig </w:t>
+      </w:r>
+      <w:r>
+        <w:rPr>
+          <w:rFonts w:ascii="Calibri" w:eastAsia="DejaVu Sans Condensed" w:hAnsi="Calibri"/>
+          <w:lang w:val="en-GB"/>
+        </w:rPr>
+        <w:t>6</w:t>
+      </w:r>
+      <w:r>
+        <w:rPr>
+          <w:rFonts w:ascii="Calibri" w:eastAsia="DejaVu Sans Condensed" w:hAnsi="Calibri"/>
+          <w:lang w:val="en-GB"/>
+        </w:rPr>
+        <w:t xml:space="preserve"> – Idiom “Books and Newspapers: Household Expenditure”</w:t>
+      </w:r>
     </w:p>
     <w:p>
       <w:pPr>
@@ -1632,7 +1871,31 @@
           <w:rFonts w:ascii="Calibri" w:eastAsia="DejaVu Sans Condensed" w:hAnsi="Calibri"/>
           <w:lang w:val="en-GB"/>
         </w:rPr>
-        <w:t xml:space="preserve"> – Countries selected get a darker border.</w:t>
+        <w:t xml:space="preserve"> – </w:t>
+      </w:r>
+      <w:r>
+        <w:rPr>
+          <w:rFonts w:ascii="Calibri" w:eastAsia="DejaVu Sans Condensed" w:hAnsi="Calibri"/>
+          <w:highlight w:val="yellow"/>
+          <w:lang w:val="en-GB"/>
+        </w:rPr>
+        <w:t xml:space="preserve">Countries selected get a </w:t>
+      </w:r>
+      <w:r>
+        <w:rPr>
+          <w:rFonts w:ascii="Calibri" w:eastAsia="DejaVu Sans Condensed" w:hAnsi="Calibri"/>
+          <w:highlight w:val="yellow"/>
+          <w:lang w:val="en-GB"/>
+        </w:rPr>
+        <w:t>border with a different colour</w:t>
+      </w:r>
+      <w:r>
+        <w:rPr>
+          <w:rFonts w:ascii="Calibri" w:eastAsia="DejaVu Sans Condensed" w:hAnsi="Calibri"/>
+          <w:highlight w:val="yellow"/>
+          <w:lang w:val="en-GB"/>
+        </w:rPr>
+        <w:t>.</w:t>
       </w:r>
     </w:p>
     <w:p>
@@ -1749,6 +2012,7 @@
       </w:r>
     </w:p>
     <w:sectPr>
+      <w:type w:val="continuous"/>
       <w:pgSz w:w="11900" w:h="16840"/>
       <w:pgMar w:top="568" w:right="1134" w:bottom="1134" w:left="1134" w:header="680" w:footer="709" w:gutter="0"/>
       <w:cols w:space="708"/>

</xml_diff>